<commit_message>
Add grayscale and gaussial blur descriptions
</commit_message>
<xml_diff>
--- a/Engineering_thesis.docx
+++ b/Engineering_thesis.docx
@@ -125,7 +125,7 @@
         <w:pStyle w:val="Date"/>
       </w:pPr>
       <w:r>
-        <w:t xml:space="preserve">2021-10-31</w:t>
+        <w:t xml:space="preserve">2021-11-02</w:t>
       </w:r>
     </w:p>
     <w:bookmarkStart w:id="25" w:name="wprowadzenie"/>
@@ -349,7 +349,7 @@
     </w:p>
     <w:bookmarkEnd w:id="24"/>
     <w:bookmarkEnd w:id="25"/>
-    <w:bookmarkStart w:id="40" w:name="Xc2e625c4068218aa33e6873bd351a79ca993d33"/>
+    <w:bookmarkStart w:id="55" w:name="Xc2e625c4068218aa33e6873bd351a79ca993d33"/>
     <w:p>
       <w:pPr>
         <w:pStyle w:val="Heading1"/>
@@ -2206,7 +2206,7 @@
     </w:p>
     <w:bookmarkEnd w:id="36"/>
     <w:bookmarkEnd w:id="37"/>
-    <w:bookmarkStart w:id="39" w:name="podstawowa-klasyfikacja-obrazów"/>
+    <w:bookmarkStart w:id="42" w:name="podstawowa-klasyfikacja-obrazów"/>
     <w:p>
       <w:pPr>
         <w:pStyle w:val="Heading2"/>
@@ -2271,12 +2271,581 @@
       </w:r>
     </w:p>
     <w:p>
+      <w:pPr>
+        <w:pStyle w:val="BodyText"/>
+      </w:pPr>
+      <w:r>
+        <w:t xml:space="preserve">Ze względu na matematyczną interpretację obrazu zostanie wprowadzona podstawowa klasyfikacja, która będzie odnośnikiem również do dalszej części pracy. W celu odwzorowania rzeczywistości wykorzystuje się wielowymiarowe struktury danych. Zależnie od źródła mogą się one nazywać</w:t>
+      </w:r>
+      <w:r>
+        <w:t xml:space="preserve"> </w:t>
+      </w:r>
+      <w:r>
+        <w:rPr>
+          <w:iCs/>
+          <w:i/>
+        </w:rPr>
+        <w:t xml:space="preserve">macierzami</w:t>
+      </w:r>
+      <w:r>
+        <w:t xml:space="preserve">,</w:t>
+      </w:r>
+      <w:r>
+        <w:t xml:space="preserve"> </w:t>
+      </w:r>
+      <w:r>
+        <w:rPr>
+          <w:iCs/>
+          <w:i/>
+        </w:rPr>
+        <w:t xml:space="preserve">tablicami</w:t>
+      </w:r>
+      <w:r>
+        <w:t xml:space="preserve">,</w:t>
+      </w:r>
+      <w:r>
+        <w:t xml:space="preserve"> </w:t>
+      </w:r>
+      <w:r>
+        <w:rPr>
+          <w:iCs/>
+          <w:i/>
+        </w:rPr>
+        <w:t xml:space="preserve">tensorami</w:t>
+      </w:r>
+      <w:r>
+        <w:t xml:space="preserve"> </w:t>
+      </w:r>
+      <w:r>
+        <w:t xml:space="preserve">bądź zwyczajnie</w:t>
+      </w:r>
+      <w:r>
+        <w:t xml:space="preserve"> </w:t>
+      </w:r>
+      <w:r>
+        <w:rPr>
+          <w:iCs/>
+          <w:i/>
+        </w:rPr>
+        <w:t xml:space="preserve">wektorami wielowymiarowymi</w:t>
+      </w:r>
+      <w:r>
+        <w:t xml:space="preserve">. Najprostrszym przypadkiem jest konstrukcja macierzy, która posiada pewną określoną liczbę wierszy oraz kolumn a jej strukturę możemy naszkicować na kartce papieru. Zdjęcie może przykazywać informacje tylko i wyłącznie, kiedy jego wnętrze wypełnione jest danymi. Wszystkie analizowane obiekty zostaną przedstawione w oparciu o rozszerzenie graficzne formatu</w:t>
+      </w:r>
+      <w:r>
+        <w:t xml:space="preserve"> </w:t>
+      </w:r>
+      <w:r>
+        <w:rPr>
+          <w:bCs/>
+          <w:b/>
+        </w:rPr>
+        <w:t xml:space="preserve">jpg</w:t>
+      </w:r>
+      <w:r>
+        <w:t xml:space="preserve">, które umożliwia wykorzystanie</w:t>
+      </w:r>
+      <w:r>
+        <w:t xml:space="preserve"> </w:t>
+      </w:r>
+      <w:r>
+        <w:rPr>
+          <w:iCs/>
+          <w:i/>
+        </w:rPr>
+        <w:t xml:space="preserve">8-bitowej</w:t>
+      </w:r>
+      <w:r>
+        <w:t xml:space="preserve"> </w:t>
+      </w:r>
+      <w:r>
+        <w:t xml:space="preserve">głębi kolorów. Oznacza to, że wnętrze macierzy może być wypełnione liczbami naturalnymi z przedziału od 0 do 255. Często w kolejnych etapach pracy wykonuje się operacje normalizowania tj. przeskalowania wszystkich liczb znajdujących się we wcześniej wspopminanym zakresie na przedział od 0 do 1. Takie podejście umożliwia przedstawienie zdjęcia tylko i wyłącznie w odcieniu jednego koloru. W sytuacji gdy jest potrzeba zastosowania formatu wilokolorowego musimy rozszerzyć istniejącą warstwę o dwie dodatkowe i wykonać na każdej z nich kolejno mapowanie na kolor czerowny (R), zielony (G) oraz niebieski (B). Jeżeli pojedyńcza wartość piksele może znajdować się w zakresie od 0 do 255 oraz uwzględnimy liczbę kanałów to otrzymujemy paletę barw zdolną do odwzorowania niemal</w:t>
+      </w:r>
+      <w:r>
+        <w:t xml:space="preserve"> </w:t>
+      </w:r>
+      <w:r>
+        <w:rPr>
+          <w:iCs/>
+          <w:i/>
+        </w:rPr>
+        <w:t xml:space="preserve">17 mln</w:t>
+      </w:r>
+      <w:r>
+        <w:t xml:space="preserve"> </w:t>
+      </w:r>
+      <w:r>
+        <w:t xml:space="preserve">kolorów. Ławtwo jednak zauważyć, że zdjęcie wielokolorowe zwiększa ilość dostarczanych informacji trzykrotnie co może nie być pożądane pod kątem wydajnościowym. Tutaj decyzja o formacie leży tylko i wyłącznie po stronie użytkownika, który musi określić czy identyfikacja kolorów pomoże mu w rozwiązaniu problemu czy jest wyłącznie dodatkowymi, zbędnymi informacjami. Analizując zdjęcie monochromatyczne, możemy przedstawić je w odcieniu jednego koloru (najczęściej głębia koloru szarego) lub zbinearyzować tj. uprościć obraz tylko i wyłącznie do jego warunków brzegowych (brak informacji lub jej obecność). Ta własność okaże się bardzo przydatna w kolejnych etapach przetwarzania.</w:t>
+      </w:r>
+    </w:p>
+    <w:p>
+      <w:pPr>
+        <w:pStyle w:val="CaptionedFigure"/>
+      </w:pPr>
+      <w:r>
+        <w:drawing>
+          <wp:inline>
+            <wp:extent cx="4562475" cy="4219575"/>
+            <wp:effectExtent b="0" l="0" r="0" t="0"/>
+            <wp:docPr descr="Obraz w różnych odcieniach szarości" title="" id="1" name="Picture"/>
+            <a:graphic>
+              <a:graphicData uri="http://schemas.openxmlformats.org/drawingml/2006/picture">
+                <pic:pic>
+                  <pic:nvPicPr>
+                    <pic:cNvPr descr="./DATA/Images_to_Thesis/grayscale.jpg" id="0" name="Picture"/>
+                    <pic:cNvPicPr>
+                      <a:picLocks noChangeArrowheads="1" noChangeAspect="1"/>
+                    </pic:cNvPicPr>
+                  </pic:nvPicPr>
+                  <pic:blipFill>
+                    <a:blip r:embed="rId39"/>
+                    <a:stretch>
+                      <a:fillRect/>
+                    </a:stretch>
+                  </pic:blipFill>
+                  <pic:spPr bwMode="auto">
+                    <a:xfrm>
+                      <a:off x="0" y="0"/>
+                      <a:ext cx="4562475" cy="4219575"/>
+                    </a:xfrm>
+                    <a:prstGeom prst="rect">
+                      <a:avLst/>
+                    </a:prstGeom>
+                    <a:noFill/>
+                    <a:ln w="9525">
+                      <a:noFill/>
+                      <a:headEnd/>
+                      <a:tailEnd/>
+                    </a:ln>
+                  </pic:spPr>
+                </pic:pic>
+              </a:graphicData>
+            </a:graphic>
+          </wp:inline>
+        </w:drawing>
+      </w:r>
+    </w:p>
+    <w:p>
+      <w:pPr>
+        <w:pStyle w:val="ImageCaption"/>
+      </w:pPr>
+      <w:r>
+        <w:t xml:space="preserve">Obraz w różnych odcieniach szarości</w:t>
+      </w:r>
+    </w:p>
+    <w:p>
       <w:r>
         <w:br w:type="page"/>
       </w:r>
     </w:p>
-    <w:bookmarkEnd w:id="39"/>
-    <w:bookmarkEnd w:id="40"/>
+    <w:p>
+      <w:pPr>
+        <w:pStyle w:val="CaptionedFigure"/>
+      </w:pPr>
+      <w:r>
+        <w:drawing>
+          <wp:inline>
+            <wp:extent cx="3200400" cy="3149600"/>
+            <wp:effectExtent b="0" l="0" r="0" t="0"/>
+            <wp:docPr descr="Zdjęcie w postaci binarnej" title="" id="1" name="Picture"/>
+            <a:graphic>
+              <a:graphicData uri="http://schemas.openxmlformats.org/drawingml/2006/picture">
+                <pic:pic>
+                  <pic:nvPicPr>
+                    <pic:cNvPr descr="./DATA/Images_to_Thesis/binar.png" id="0" name="Picture"/>
+                    <pic:cNvPicPr>
+                      <a:picLocks noChangeArrowheads="1" noChangeAspect="1"/>
+                    </pic:cNvPicPr>
+                  </pic:nvPicPr>
+                  <pic:blipFill>
+                    <a:blip r:embed="rId40"/>
+                    <a:stretch>
+                      <a:fillRect/>
+                    </a:stretch>
+                  </pic:blipFill>
+                  <pic:spPr bwMode="auto">
+                    <a:xfrm>
+                      <a:off x="0" y="0"/>
+                      <a:ext cx="3200400" cy="3149600"/>
+                    </a:xfrm>
+                    <a:prstGeom prst="rect">
+                      <a:avLst/>
+                    </a:prstGeom>
+                    <a:noFill/>
+                    <a:ln w="9525">
+                      <a:noFill/>
+                      <a:headEnd/>
+                      <a:tailEnd/>
+                    </a:ln>
+                  </pic:spPr>
+                </pic:pic>
+              </a:graphicData>
+            </a:graphic>
+          </wp:inline>
+        </w:drawing>
+      </w:r>
+    </w:p>
+    <w:p>
+      <w:pPr>
+        <w:pStyle w:val="ImageCaption"/>
+      </w:pPr>
+      <w:r>
+        <w:t xml:space="preserve">Zdjęcie w postaci binarnej</w:t>
+      </w:r>
+    </w:p>
+    <w:p>
+      <w:pPr>
+        <w:pStyle w:val="CaptionedFigure"/>
+      </w:pPr>
+      <w:r>
+        <w:drawing>
+          <wp:inline>
+            <wp:extent cx="2857500" cy="2298700"/>
+            <wp:effectExtent b="0" l="0" r="0" t="0"/>
+            <wp:docPr descr="Sposób przedstawienia zdjęcia w formacie kolorowym" title="" id="1" name="Picture"/>
+            <a:graphic>
+              <a:graphicData uri="http://schemas.openxmlformats.org/drawingml/2006/picture">
+                <pic:pic>
+                  <pic:nvPicPr>
+                    <pic:cNvPr descr="./DATA/Images_to_Thesis/RGB_channels.jpg" id="0" name="Picture"/>
+                    <pic:cNvPicPr>
+                      <a:picLocks noChangeArrowheads="1" noChangeAspect="1"/>
+                    </pic:cNvPicPr>
+                  </pic:nvPicPr>
+                  <pic:blipFill>
+                    <a:blip r:embed="rId41"/>
+                    <a:stretch>
+                      <a:fillRect/>
+                    </a:stretch>
+                  </pic:blipFill>
+                  <pic:spPr bwMode="auto">
+                    <a:xfrm>
+                      <a:off x="0" y="0"/>
+                      <a:ext cx="2857500" cy="2298700"/>
+                    </a:xfrm>
+                    <a:prstGeom prst="rect">
+                      <a:avLst/>
+                    </a:prstGeom>
+                    <a:noFill/>
+                    <a:ln w="9525">
+                      <a:noFill/>
+                      <a:headEnd/>
+                      <a:tailEnd/>
+                    </a:ln>
+                  </pic:spPr>
+                </pic:pic>
+              </a:graphicData>
+            </a:graphic>
+          </wp:inline>
+        </w:drawing>
+      </w:r>
+    </w:p>
+    <w:p>
+      <w:pPr>
+        <w:pStyle w:val="ImageCaption"/>
+      </w:pPr>
+      <w:r>
+        <w:t xml:space="preserve">Sposób przedstawienia zdjęcia w formacie kolorowym</w:t>
+      </w:r>
+    </w:p>
+    <w:p>
+      <w:r>
+        <w:br w:type="page"/>
+      </w:r>
+    </w:p>
+    <w:bookmarkEnd w:id="42"/>
+    <w:bookmarkStart w:id="54" w:name="przetwarzanie-obrazu"/>
+    <w:p>
+      <w:pPr>
+        <w:pStyle w:val="Heading2"/>
+      </w:pPr>
+      <w:r>
+        <w:t xml:space="preserve">Przetwarzanie obrazu</w:t>
+      </w:r>
+    </w:p>
+    <w:bookmarkStart w:id="45" w:name="oczekiwany-rezultat-1"/>
+    <w:p>
+      <w:pPr>
+        <w:pStyle w:val="Heading3"/>
+      </w:pPr>
+      <w:r>
+        <w:t xml:space="preserve">Oczekiwany rezultat</w:t>
+      </w:r>
+    </w:p>
+    <w:p>
+      <w:pPr>
+        <w:pStyle w:val="CaptionedFigure"/>
+      </w:pPr>
+      <w:r>
+        <w:drawing>
+          <wp:inline>
+            <wp:extent cx="4991100" cy="3429000"/>
+            <wp:effectExtent b="0" l="0" r="0" t="0"/>
+            <wp:docPr descr="Obiekt do przetworzenia" title="" id="1" name="Picture"/>
+            <a:graphic>
+              <a:graphicData uri="http://schemas.openxmlformats.org/drawingml/2006/picture">
+                <pic:pic>
+                  <pic:nvPicPr>
+                    <pic:cNvPr descr="./DATA/Images_to_Thesis/input_photo.jpg" id="0" name="Picture"/>
+                    <pic:cNvPicPr>
+                      <a:picLocks noChangeArrowheads="1" noChangeAspect="1"/>
+                    </pic:cNvPicPr>
+                  </pic:nvPicPr>
+                  <pic:blipFill>
+                    <a:blip r:embed="rId43"/>
+                    <a:stretch>
+                      <a:fillRect/>
+                    </a:stretch>
+                  </pic:blipFill>
+                  <pic:spPr bwMode="auto">
+                    <a:xfrm>
+                      <a:off x="0" y="0"/>
+                      <a:ext cx="4991100" cy="3429000"/>
+                    </a:xfrm>
+                    <a:prstGeom prst="rect">
+                      <a:avLst/>
+                    </a:prstGeom>
+                    <a:noFill/>
+                    <a:ln w="9525">
+                      <a:noFill/>
+                      <a:headEnd/>
+                      <a:tailEnd/>
+                    </a:ln>
+                  </pic:spPr>
+                </pic:pic>
+              </a:graphicData>
+            </a:graphic>
+          </wp:inline>
+        </w:drawing>
+      </w:r>
+    </w:p>
+    <w:p>
+      <w:pPr>
+        <w:pStyle w:val="ImageCaption"/>
+      </w:pPr>
+      <w:r>
+        <w:t xml:space="preserve">Obiekt do przetworzenia</w:t>
+      </w:r>
+    </w:p>
+    <w:p>
+      <w:pPr>
+        <w:pStyle w:val="CaptionedFigure"/>
+      </w:pPr>
+      <w:r>
+        <w:drawing>
+          <wp:inline>
+            <wp:extent cx="5334000" cy="4510901"/>
+            <wp:effectExtent b="0" l="0" r="0" t="0"/>
+            <wp:docPr descr="Efekt działania programu" title="" id="1" name="Picture"/>
+            <a:graphic>
+              <a:graphicData uri="http://schemas.openxmlformats.org/drawingml/2006/picture">
+                <pic:pic>
+                  <pic:nvPicPr>
+                    <pic:cNvPr descr="./DATA/Images_to_Thesis/expected_result.jpg" id="0" name="Picture"/>
+                    <pic:cNvPicPr>
+                      <a:picLocks noChangeArrowheads="1" noChangeAspect="1"/>
+                    </pic:cNvPicPr>
+                  </pic:nvPicPr>
+                  <pic:blipFill>
+                    <a:blip r:embed="rId44"/>
+                    <a:stretch>
+                      <a:fillRect/>
+                    </a:stretch>
+                  </pic:blipFill>
+                  <pic:spPr bwMode="auto">
+                    <a:xfrm>
+                      <a:off x="0" y="0"/>
+                      <a:ext cx="5334000" cy="4510901"/>
+                    </a:xfrm>
+                    <a:prstGeom prst="rect">
+                      <a:avLst/>
+                    </a:prstGeom>
+                    <a:noFill/>
+                    <a:ln w="9525">
+                      <a:noFill/>
+                      <a:headEnd/>
+                      <a:tailEnd/>
+                    </a:ln>
+                  </pic:spPr>
+                </pic:pic>
+              </a:graphicData>
+            </a:graphic>
+          </wp:inline>
+        </w:drawing>
+      </w:r>
+    </w:p>
+    <w:p>
+      <w:pPr>
+        <w:pStyle w:val="ImageCaption"/>
+      </w:pPr>
+      <w:r>
+        <w:t xml:space="preserve">Efekt działania programu</w:t>
+      </w:r>
+    </w:p>
+    <w:p>
+      <w:r>
+        <w:br w:type="page"/>
+      </w:r>
+    </w:p>
+    <w:bookmarkEnd w:id="45"/>
+    <w:bookmarkStart w:id="46" w:name="schemat-blokowy-toru-przetwarzania"/>
+    <w:p>
+      <w:pPr>
+        <w:pStyle w:val="Heading3"/>
+      </w:pPr>
+      <w:r>
+        <w:t xml:space="preserve">Schemat blokowy toru przetwarzania</w:t>
+      </w:r>
+    </w:p>
+    <w:p>
+      <w:r>
+        <w:br w:type="page"/>
+      </w:r>
+    </w:p>
+    <w:bookmarkEnd w:id="46"/>
+    <w:bookmarkStart w:id="48" w:name="grayscale"/>
+    <w:p>
+      <w:pPr>
+        <w:pStyle w:val="Heading3"/>
+      </w:pPr>
+      <w:r>
+        <w:t xml:space="preserve">Grayscale</w:t>
+      </w:r>
+    </w:p>
+    <w:p>
+      <w:pPr>
+        <w:pStyle w:val="FirstParagraph"/>
+      </w:pPr>
+      <w:r>
+        <w:t xml:space="preserve">Zdjęcie dostarczone prze kamerę w trybie domyślnym zawiera trzy kanały danych (R,G,B). W celu usprawnienia wykonywanych operacji oraz możemy wykonać transformacji na obraz w odcieniach szarości. Matematyczną implementację opisuje równanie (1). Korzystając z pakietu OpenCV operację tą możemy wykonać w oparciu o dwa dostarczone argumenty. Pierwszym z nich jest obraz, natomiast w drugim członie funkcji podanie zostany sposób konwersji, w tym przypadku z kanału kolorowego na odcienie szarości.</w:t>
+      </w:r>
+    </w:p>
+    <w:p>
+      <w:pPr>
+        <w:pStyle w:val="SourceCode"/>
+      </w:pPr>
+      <w:r>
+        <w:rPr>
+          <w:rStyle w:val="NormalTok"/>
+        </w:rPr>
+        <w:t xml:space="preserve">gray </w:t>
+      </w:r>
+      <w:r>
+        <w:rPr>
+          <w:rStyle w:val="OperatorTok"/>
+        </w:rPr>
+        <w:t xml:space="preserve">=</w:t>
+      </w:r>
+      <w:r>
+        <w:rPr>
+          <w:rStyle w:val="NormalTok"/>
+        </w:rPr>
+        <w:t xml:space="preserve"> cv2.cvtColor(frame, cv2.COLOR_BGR2GRAY)</w:t>
+      </w:r>
+    </w:p>
+    <w:p>
+      <w:pPr>
+        <w:pStyle w:val="FirstParagraph"/>
+      </w:pPr>
+    </w:p>
+    <w:p>
+      <w:pPr>
+        <w:pStyle w:val="BodyText"/>
+      </w:pPr>
+      <w:hyperlink r:id="rId47">
+        <w:r>
+          <w:rPr>
+            <w:rStyle w:val="Hyperlink"/>
+          </w:rPr>
+          <w:t xml:space="preserve">!OpenCV Docs</w:t>
+        </w:r>
+      </w:hyperlink>
+    </w:p>
+    <w:bookmarkEnd w:id="48"/>
+    <w:bookmarkStart w:id="50" w:name="blurring"/>
+    <w:p>
+      <w:pPr>
+        <w:pStyle w:val="Heading3"/>
+      </w:pPr>
+      <w:r>
+        <w:t xml:space="preserve">Blurring</w:t>
+      </w:r>
+    </w:p>
+    <w:p>
+      <w:pPr>
+        <w:pStyle w:val="FirstParagraph"/>
+      </w:pPr>
+    </w:p>
+    <w:p>
+      <w:pPr>
+        <w:pStyle w:val="BodyText"/>
+      </w:pPr>
+    </w:p>
+    <w:p>
+      <w:pPr>
+        <w:pStyle w:val="BodyText"/>
+      </w:pPr>
+    </w:p>
+    <w:p>
+      <w:pPr>
+        <w:pStyle w:val="BodyText"/>
+      </w:pPr>
+      <w:r>
+        <w:t xml:space="preserve">[!</w:t>
+      </w:r>
+      <w:hyperlink r:id="rId49">
+        <w:r>
+          <w:rPr>
+            <w:rStyle w:val="Hyperlink"/>
+          </w:rPr>
+          <w:t xml:space="preserve">https://docs.opencv.org/4.5.3/dc/dd3/tutorial_gausian_median_blur_bilateral_filter.html</w:t>
+        </w:r>
+      </w:hyperlink>
+      <w:r>
+        <w:t xml:space="preserve">]</w:t>
+      </w:r>
+    </w:p>
+    <w:p>
+      <w:pPr>
+        <w:pStyle w:val="BodyText"/>
+      </w:pPr>
+      <w:r>
+        <w:t xml:space="preserve">Computer Vision: Algorithms and Applications, Richard Szeliski, Springer 2010</w:t>
+      </w:r>
+    </w:p>
+    <w:bookmarkEnd w:id="50"/>
+    <w:bookmarkStart w:id="51" w:name="canny-edge-extraction"/>
+    <w:p>
+      <w:pPr>
+        <w:pStyle w:val="Heading3"/>
+      </w:pPr>
+      <w:r>
+        <w:t xml:space="preserve">Canny Edge Extraction</w:t>
+      </w:r>
+    </w:p>
+    <w:bookmarkEnd w:id="51"/>
+    <w:bookmarkStart w:id="52" w:name="dilation"/>
+    <w:p>
+      <w:pPr>
+        <w:pStyle w:val="Heading3"/>
+      </w:pPr>
+      <w:r>
+        <w:t xml:space="preserve">Dilation</w:t>
+      </w:r>
+    </w:p>
+    <w:bookmarkEnd w:id="52"/>
+    <w:bookmarkStart w:id="53" w:name="threshold"/>
+    <w:p>
+      <w:pPr>
+        <w:pStyle w:val="Heading3"/>
+      </w:pPr>
+      <w:r>
+        <w:t xml:space="preserve">Threshold</w:t>
+      </w:r>
+    </w:p>
+    <w:bookmarkEnd w:id="53"/>
+    <w:bookmarkEnd w:id="54"/>
+    <w:bookmarkEnd w:id="55"/>
     <w:sectPr/>
   </w:body>
 </w:document>

</xml_diff>

<commit_message>
Add introduction to machine learning
</commit_message>
<xml_diff>
--- a/Engineering_thesis.docx
+++ b/Engineering_thesis.docx
@@ -125,7 +125,7 @@
         <w:pStyle w:val="Date"/>
       </w:pPr>
       <w:r>
-        <w:t xml:space="preserve">2021-11-19</w:t>
+        <w:t xml:space="preserve">2021-11-26</w:t>
       </w:r>
     </w:p>
     <w:bookmarkStart w:id="25" w:name="wprowadzenie"/>
@@ -6651,13 +6651,154 @@
     <w:bookmarkEnd w:id="63"/>
     <w:bookmarkEnd w:id="64"/>
     <w:bookmarkEnd w:id="65"/>
-    <w:bookmarkStart w:id="74" w:name="wyorzystanie-sieci-neuronowych"/>
+    <w:bookmarkStart w:id="93" w:name="wykorzystanie-sieci-neuronowych"/>
     <w:p>
       <w:pPr>
         <w:pStyle w:val="Heading1"/>
       </w:pPr>
       <w:r>
-        <w:t xml:space="preserve">Wyorzystanie sieci neuronowych</w:t>
+        <w:t xml:space="preserve">Wykorzystanie sieci neuronowych</w:t>
+      </w:r>
+    </w:p>
+    <w:bookmarkStart w:id="66" w:name="cel-wprowadzenia-sieci-neuronowej"/>
+    <w:p>
+      <w:pPr>
+        <w:pStyle w:val="Heading2"/>
+      </w:pPr>
+      <w:r>
+        <w:t xml:space="preserve">Cel wprowadzenia sieci neuronowej</w:t>
+      </w:r>
+    </w:p>
+    <w:p>
+      <w:pPr>
+        <w:pStyle w:val="FirstParagraph"/>
+      </w:pPr>
+      <w:r>
+        <w:t xml:space="preserve">Jednym z parametrów opisujących przetwarzanie obrazów jest ilość klatek, które zostają przetwarzane w czasie jednej sekundy. Wartość tą najczęściej ustala się na poziomie serwera obsługującego protokół RSTP, jednak istnieje możliwość wykonania tej operacji również w oparciu o bibliotekę OpenCV. Przy wyborze opisywanej wartości należy kierować się w oparciu o dotychczasową wiedzę na temat dynamiki przetwarzanego obiektu. Jeżeli dokładość jest priorytetem i jednocześnie algorytm będzie pracować na obrazie w czasie rzeczywistym liczba klatek na sekundę powinna minimalnie wynosić około 30. Możemy jednak modyfikować ten parametr w zależności od aktualnej wydajności zaimplementowanych algorytmów. Należy jednak mieć również na uwadze, że mogą występować chwilowe spadki wydajności sieci, co może skutkować przerwami w dostarczaniu obrazów do programu. W konsewwecnji program może zwrócić błąd, co należy uwzględnić w postaci zwrócenia odpowiedniego wyjątku obsługującego taką sytuację. Mając na uwadzę opisany parametr można w łatwy sposób dojść do wniosku, że program odwieża swoje parametry wyjściowe z częstotliwością, która jest w przybliżeniu równa (opóźniona o czas przetwarzania) częsotliwości odświeżania obarazu. Warto w tym miejscu przypomnieć, że kod programu w swoim działaniu opierał się często na binarnym przetwarzaniu danych, zatem nawet niewielkie przekroczenie wartości progowania skutkuje zwróceniem zupełnie innej wartości wyjściowej. Innymi słowy program ma niewielki margines błędu, ponieważ zwraca jedynie informacje w postacji liczbowej. Można to porównać do układów cyfrowych cechująch się wyłącznie dwoma stanami pracy (brak informacji lub jest występowanie). W celu wprowadzenia wartości pośrednich zostanie wykorzystana sieć neuronowa, która bazować będzie na obrazie nieprzetworzonym (bezpośrednio z kamery). Przy odpowiednim wytrenowaniu sieci możliwa będzie dokładniejsza analiza pozwalająca w sposób procentowy zwracać informacje o występowaniu obiektu, który został zaimplementowany w procesie trenowania. Następuje jednak konieczność wstępnego wyseparowania obszaru z użyciem biblioteki OpenCV, ponieważ wykrywany obiekt będzie poruszał się dynamicznie, więc nie ma możliwości z góry przypisać miejsca w którym będzie się znajdował.</w:t>
+      </w:r>
+    </w:p>
+    <w:bookmarkEnd w:id="66"/>
+    <w:bookmarkStart w:id="77" w:name="informacje-wstęne"/>
+    <w:p>
+      <w:pPr>
+        <w:pStyle w:val="Heading2"/>
+      </w:pPr>
+      <w:r>
+        <w:t xml:space="preserve">Informacje wstęne</w:t>
+      </w:r>
+    </w:p>
+    <w:bookmarkStart w:id="68" w:name="podział-algorytmów"/>
+    <w:p>
+      <w:pPr>
+        <w:pStyle w:val="Heading3"/>
+      </w:pPr>
+      <w:r>
+        <w:t xml:space="preserve">Podział algorytmów</w:t>
+      </w:r>
+    </w:p>
+    <w:p>
+      <w:pPr>
+        <w:pStyle w:val="FirstParagraph"/>
+      </w:pPr>
+      <w:r>
+        <w:t xml:space="preserve">Wraz z rozwojem technologicznym oraz przechodzeniem z wersji papierowej na cyfrową pojawiła się ogromna liczba danych, które trudno analizować w oparciu o metody tradycyjne. Zastosowanie uczenia maszynowego okazało się dobrym rozwiązaniem w tym przypadku. Algorytmy możemy podzielić na trzy główne grupy:</w:t>
+      </w:r>
+      <w:r>
+        <w:t xml:space="preserve"> </w:t>
+      </w:r>
+      <w:r>
+        <w:rPr>
+          <w:bCs/>
+          <w:b/>
+        </w:rPr>
+        <w:t xml:space="preserve">Supervised Learning</w:t>
+      </w:r>
+      <w:r>
+        <w:t xml:space="preserve">,</w:t>
+      </w:r>
+      <w:r>
+        <w:t xml:space="preserve"> </w:t>
+      </w:r>
+      <w:r>
+        <w:rPr>
+          <w:bCs/>
+          <w:b/>
+        </w:rPr>
+        <w:t xml:space="preserve">Unsupervided Learning</w:t>
+      </w:r>
+      <w:r>
+        <w:t xml:space="preserve"> </w:t>
+      </w:r>
+      <w:r>
+        <w:t xml:space="preserve">oraz</w:t>
+      </w:r>
+      <w:r>
+        <w:t xml:space="preserve"> </w:t>
+      </w:r>
+      <w:r>
+        <w:rPr>
+          <w:bCs/>
+          <w:b/>
+        </w:rPr>
+        <w:t xml:space="preserve">Reinforecement Learning</w:t>
+      </w:r>
+      <w:r>
+        <w:t xml:space="preserve">.</w:t>
+      </w:r>
+    </w:p>
+    <w:p>
+      <w:pPr>
+        <w:pStyle w:val="CaptionedFigure"/>
+      </w:pPr>
+      <w:r>
+        <w:drawing>
+          <wp:inline>
+            <wp:extent cx="5238750" cy="2425700"/>
+            <wp:effectExtent b="0" l="0" r="0" t="0"/>
+            <wp:docPr descr="Podział algorytmów uczenia maszynowego" title="" id="1" name="Picture"/>
+            <a:graphic>
+              <a:graphicData uri="http://schemas.openxmlformats.org/drawingml/2006/picture">
+                <pic:pic>
+                  <pic:nvPicPr>
+                    <pic:cNvPr descr="./DATA/Images_to_Thesis/machine_learning_division.jpg" id="0" name="Picture"/>
+                    <pic:cNvPicPr>
+                      <a:picLocks noChangeArrowheads="1" noChangeAspect="1"/>
+                    </pic:cNvPicPr>
+                  </pic:nvPicPr>
+                  <pic:blipFill>
+                    <a:blip r:embed="rId67"/>
+                    <a:stretch>
+                      <a:fillRect/>
+                    </a:stretch>
+                  </pic:blipFill>
+                  <pic:spPr bwMode="auto">
+                    <a:xfrm>
+                      <a:off x="0" y="0"/>
+                      <a:ext cx="5238750" cy="2425700"/>
+                    </a:xfrm>
+                    <a:prstGeom prst="rect">
+                      <a:avLst/>
+                    </a:prstGeom>
+                    <a:noFill/>
+                    <a:ln w="9525">
+                      <a:noFill/>
+                      <a:headEnd/>
+                      <a:tailEnd/>
+                    </a:ln>
+                  </pic:spPr>
+                </pic:pic>
+              </a:graphicData>
+            </a:graphic>
+          </wp:inline>
+        </w:drawing>
+      </w:r>
+    </w:p>
+    <w:p>
+      <w:pPr>
+        <w:pStyle w:val="ImageCaption"/>
+      </w:pPr>
+      <w:r>
+        <w:t xml:space="preserve">Podział algorytmów uczenia maszynowego</w:t>
       </w:r>
     </w:p>
     <w:p>
@@ -6665,17 +6806,599 @@
         <w:br w:type="page"/>
       </w:r>
     </w:p>
-    <w:bookmarkStart w:id="73" w:name="bibliografia"/>
+    <w:p>
+      <w:pPr>
+        <w:pStyle w:val="BodyText"/>
+      </w:pPr>
+      <w:r>
+        <w:rPr>
+          <w:bCs/>
+          <w:b/>
+        </w:rPr>
+        <w:t xml:space="preserve">Supervised Learning</w:t>
+      </w:r>
+      <w:r>
+        <w:t xml:space="preserve"> </w:t>
+      </w:r>
+      <w:r>
+        <w:t xml:space="preserve">wymaga od użytkownika znajomości parametrów wyjściowych, jakie powinien otrzymać dostarczając dane na wejście sieci. Głównym zadaniem takiego rozwiązanie jest zdefiniowanie odpowiedniej funkcji, która w sposób najbardziej optymalny będzie aproksymować relacje pomiędzy wyjściem a wejściem. Podstawowe algorytmy stosowane w takiej konfiguracji bazują na klasyfikacji lub regresji.</w:t>
+      </w:r>
+    </w:p>
+    <w:p>
+      <w:pPr>
+        <w:pStyle w:val="BodyText"/>
+      </w:pPr>
+      <w:r>
+        <w:rPr>
+          <w:bCs/>
+          <w:b/>
+        </w:rPr>
+        <w:t xml:space="preserve">Unsupervised Learning</w:t>
+      </w:r>
+      <w:r>
+        <w:t xml:space="preserve"> </w:t>
+      </w:r>
+      <w:r>
+        <w:t xml:space="preserve">nie ma zdefiniowanych etykiet wartości wyjściowych. Takie podejście można zastosować w przypadku gdy chcemy znaleźć relacje pomiędzy danymi wyjściowymi oraz w jaki sposób są one między sobą powiązane. Najczęsciej algorytmy tego rodzaju wykorzystywane są do operacji grupowanie danych w określone grupy (klasteryzacja).</w:t>
+      </w:r>
+    </w:p>
+    <w:p>
+      <w:pPr>
+        <w:pStyle w:val="BodyText"/>
+      </w:pPr>
+      <w:r>
+        <w:t xml:space="preserve">(Soni TowardsDataScience 2018)</w:t>
+      </w:r>
+    </w:p>
+    <w:p>
+      <w:pPr>
+        <w:pStyle w:val="BodyText"/>
+      </w:pPr>
+      <w:r>
+        <w:rPr>
+          <w:bCs/>
+          <w:b/>
+        </w:rPr>
+        <w:t xml:space="preserve">Reinforcement Learning</w:t>
+      </w:r>
+      <w:r>
+        <w:t xml:space="preserve"> </w:t>
+      </w:r>
+      <w:r>
+        <w:t xml:space="preserve">jest podejściem bazującym na danych pobieranych ze zdefiniowanego środowiska a następnie wybiera opcję dla której posiada maksymalną wartość zysku. Jest to popularne rozwiązanie stosowane w wielu grach komputerowych oraz programach automatyzujących, gdzie po podjęciu konkretnego działania następuje konieczność wyboru opcji optymalnego rozwiązania. Użytkownik musi jednak zdefiniować w fazie projektowania, jakie są jego priorytety i jakie są oczekiwania wobec wykonywanego programu.</w:t>
+      </w:r>
+    </w:p>
+    <w:p>
+      <w:pPr>
+        <w:pStyle w:val="BodyText"/>
+      </w:pPr>
+      <w:r>
+        <w:t xml:space="preserve">(Buds Medium 2020)</w:t>
+      </w:r>
+    </w:p>
+    <w:p>
+      <w:r>
+        <w:br w:type="page"/>
+      </w:r>
+    </w:p>
+    <w:bookmarkEnd w:id="68"/>
+    <w:bookmarkStart w:id="69" w:name="zastosowanie-w-życiu-codziennym"/>
+    <w:p>
+      <w:pPr>
+        <w:pStyle w:val="Heading3"/>
+      </w:pPr>
+      <w:r>
+        <w:t xml:space="preserve">Zastosowanie w życiu codziennym</w:t>
+      </w:r>
+    </w:p>
+    <w:p>
+      <w:pPr>
+        <w:pStyle w:val="FirstParagraph"/>
+      </w:pPr>
+      <w:r>
+        <w:t xml:space="preserve">Obecnie każdy nawet o tym nie wiedząc ma codziennie styczność z algorytmami uczenia maszynowego. Sprawdzając poranną pocztę, dzięki inteligentnemu wykrywaniu spamu nie musimy zaczynać dnia od grupowania wiadomości na ważne oraz spam, dzieje się to automatycznie właśnie w oparciu o uczenie maszynowe. Wiele osób zastanawia się dlaczego reklamy, które są widoczne na jego ekranie tak bardzo wpisują się w aktualne oczekiwania. Akceptująć popularne ciasteczka wyrażamy zgodę na przetwarzania danych przeglądania, które są analizowane przez sieć neuronową, która na podstawie algorytmów klasteryzacji dopasowuje treści z tej samej kategorii jak ostatnio przeglądane. Nie trzeba uruchamiać nawet komputera, żeby wejść w świat nowoczesnych technologii. Obecnie urządzenia gospodarstwa domowego również działają w oparciu to najnowocześniejsze rozwiązania techniczne. Przykładem są tutaj odkurzacze, które inteligentnie dopasowują moc ssania do aktualnej powierzchni na której operują. Istnieją również oświetlenia dopasowujące temperaturę barwową oraz moc świetlną w zależności od aktualnego użytniwnika lub również warunków świetlnych znajdujących się na zewnątrz. Jednak uczenie maszynowe to nie tylko ułatwianie jego życia ale również jego ratowanie oraz dbałość o bezpieczeństwo. Wiele zabiegów medycznych jest wykonywanych w oparciu o dane, które zostały zebrane na poprzednich pacjentach. Dysponując takimi informacjami można określić aktualne ryzyko oraz najbardziej optymalne rozwiązanie pracując jednocześnie w czasie rzeczywistym. Branża systemów inteligentych ma jednak swoją kolebkę w przemyśle obronnym oraz militarnym. Zawsze najnowocześniejsze rozwiązanie najpierw zostają testowane w zakresie militarnym a dopiero potem trafiają do zastosowań cywilnych. Dla przykładu mogą posłużyć rakiety typu</w:t>
+      </w:r>
+      <w:r>
+        <w:t xml:space="preserve"> </w:t>
+      </w:r>
+      <w:r>
+        <w:rPr>
+          <w:bCs/>
+          <w:b/>
+        </w:rPr>
+        <w:t xml:space="preserve">LRASM</w:t>
+      </w:r>
+      <w:r>
+        <w:t xml:space="preserve"> </w:t>
+      </w:r>
+      <w:r>
+        <w:t xml:space="preserve">(</w:t>
+      </w:r>
+      <w:r>
+        <w:rPr>
+          <w:iCs/>
+          <w:i/>
+        </w:rPr>
+        <w:t xml:space="preserve">Long Range Anti-Ship Missile</w:t>
+      </w:r>
+      <w:r>
+        <w:t xml:space="preserve">), które same dobierają trajektorię lotu w taki sposób aby uniknąć wykrycia przez radary przeciwnika skracając przy tym czas reakcji do minimum. Dodatkowo wyposażone są one w systemy przetwarzania obrazu aby trafić w najbardziej nefralgiczne miejsce. Bez uczenia maszynowego nie skorzystalibyśmy z tłumacza, który z pomocą algorytmów rozpoznaje nie tylko poszczególne słowa ale również składnię oraz gramatykę języka. Obecnie nie jest jeszcze to na tyle dopracone, aby można było polegać na takim rozwiązaniu bezgraniczne, jednak widoczny jest duży rozwój technologii z perspektywy ostatnich lat. Pozostając przy podobnych rozwiązaniach należy wspomnieć również o przetwarzaniu języka naturalnego, co jest szczególnie istotnie dla osób z pewnym stopniem niepełnosprawności werbalnej. W oparciu o rozwiązania techniczne są oni w stanie komunikować się z resztą społeczeństwa co zapobiega izolacji społecznej.</w:t>
+      </w:r>
+    </w:p>
+    <w:p>
+      <w:r>
+        <w:br w:type="page"/>
+      </w:r>
+    </w:p>
+    <w:bookmarkEnd w:id="69"/>
+    <w:bookmarkStart w:id="75" w:name="budowa-neuronu"/>
+    <w:p>
+      <w:pPr>
+        <w:pStyle w:val="Heading3"/>
+      </w:pPr>
+      <w:r>
+        <w:t xml:space="preserve">Budowa neuronu</w:t>
+      </w:r>
+    </w:p>
+    <w:p>
+      <w:pPr>
+        <w:pStyle w:val="FirstParagraph"/>
+      </w:pPr>
+      <w:r>
+        <w:t xml:space="preserve">Początki uczenia głębokiego (</w:t>
+      </w:r>
+      <w:r>
+        <w:rPr>
+          <w:iCs/>
+          <w:i/>
+        </w:rPr>
+        <w:t xml:space="preserve">Deep learning</w:t>
+      </w:r>
+      <w:r>
+        <w:t xml:space="preserve">) można datować na lata czterdzieste ubiegłego wieku. Było to możliwe w oparciu o formułę matematycznej implementacji sztuczego neuronu, który z kolei powstał jako inpiracja naturą a w szczególności odkryciu sposobu w jaki nasz mózg przekazuje informacje do reszty organów. Dane w postaci liczbowej reprezentujące wartości wag połączen między poszczególnymi elementami pochodzą z gałęzi zwanych dentrytami, które następnie trafiają do głównego węzła sumującego. W zależności od struktury sieci do układu może zostać dołączone dodatkowe obciążenie (</w:t>
+      </w:r>
+      <w:r>
+        <w:rPr>
+          <w:iCs/>
+          <w:i/>
+        </w:rPr>
+        <w:t xml:space="preserve">bias</w:t>
+      </w:r>
+      <w:r>
+        <w:t xml:space="preserve">). W głównej jednostce operacyjnej zwanej również dendrytem następuje wykonanie operacji matematycznej polegającej na wymnożeniu każdej wartości pochodzacej a dendrytu przez jej wagę, zsumowania wszystkich dostarczonych informacji a następnie przepuszczenie ich przez funkcję determinującą wartość na wyjściu (</w:t>
+      </w:r>
+      <w:r>
+        <w:rPr>
+          <w:iCs/>
+          <w:i/>
+        </w:rPr>
+        <w:t xml:space="preserve">activation function</w:t>
+      </w:r>
+      <w:r>
+        <w:t xml:space="preserve">). Można wyróżnić trzy podstawowe rodzaje wspomnianych funkcji. Pierwszą z nich jest</w:t>
+      </w:r>
+      <w:r>
+        <w:t xml:space="preserve"> </w:t>
+      </w:r>
+      <w:r>
+        <w:rPr>
+          <w:bCs/>
+          <w:b/>
+        </w:rPr>
+        <w:t xml:space="preserve">RuLU</w:t>
+      </w:r>
+      <w:r>
+        <w:t xml:space="preserve"> </w:t>
+      </w:r>
+      <w:r>
+        <w:t xml:space="preserve">(</w:t>
+      </w:r>
+      <w:r>
+        <w:rPr>
+          <w:iCs/>
+          <w:i/>
+        </w:rPr>
+        <w:t xml:space="preserve">Rectified Linear Unit</w:t>
+      </w:r>
+      <w:r>
+        <w:t xml:space="preserve">), która cechuje sie linową zależnością, gdy wartość wejściowa jest dodatnia, w przciwnym wypadku na wyjściu układu otrzymamy zero. Ze względu na łatwą implementację oraz oraz wysoką wydajność jest one najczęsciej stosowana w praktycznej implementacji. Możemy wyróżnić również funckję w postaci</w:t>
+      </w:r>
+      <w:r>
+        <w:t xml:space="preserve"> </w:t>
+      </w:r>
+      <w:r>
+        <w:rPr>
+          <w:bCs/>
+          <w:b/>
+        </w:rPr>
+        <w:t xml:space="preserve">sigmoid</w:t>
+      </w:r>
+      <w:r>
+        <w:t xml:space="preserve"> </w:t>
+      </w:r>
+      <w:r>
+        <w:t xml:space="preserve">oraz</w:t>
+      </w:r>
+      <w:r>
+        <w:t xml:space="preserve"> </w:t>
+      </w:r>
+      <w:r>
+        <w:rPr>
+          <w:bCs/>
+          <w:b/>
+        </w:rPr>
+        <w:t xml:space="preserve">tanh</w:t>
+      </w:r>
+      <w:r>
+        <w:t xml:space="preserve">, których matematyczne implementacje oraz kształty zostały przedstawione poniżej.</w:t>
+      </w:r>
+    </w:p>
+    <w:p>
+      <w:pPr>
+        <w:pStyle w:val="BodyText"/>
+      </w:pPr>
+    </w:p>
+    <w:p>
+      <w:pPr>
+        <w:pStyle w:val="CaptionedFigure"/>
+      </w:pPr>
+      <w:r>
+        <w:drawing>
+          <wp:inline>
+            <wp:extent cx="4540250" cy="3930650"/>
+            <wp:effectExtent b="0" l="0" r="0" t="0"/>
+            <wp:docPr descr="ReLU" title="" id="1" name="Picture"/>
+            <a:graphic>
+              <a:graphicData uri="http://schemas.openxmlformats.org/drawingml/2006/picture">
+                <pic:pic>
+                  <pic:nvPicPr>
+                    <pic:cNvPr descr="./DATA/Images_to_Thesis/relu.jpg" id="0" name="Picture"/>
+                    <pic:cNvPicPr>
+                      <a:picLocks noChangeArrowheads="1" noChangeAspect="1"/>
+                    </pic:cNvPicPr>
+                  </pic:nvPicPr>
+                  <pic:blipFill>
+                    <a:blip r:embed="rId70"/>
+                    <a:stretch>
+                      <a:fillRect/>
+                    </a:stretch>
+                  </pic:blipFill>
+                  <pic:spPr bwMode="auto">
+                    <a:xfrm>
+                      <a:off x="0" y="0"/>
+                      <a:ext cx="4540250" cy="3930650"/>
+                    </a:xfrm>
+                    <a:prstGeom prst="rect">
+                      <a:avLst/>
+                    </a:prstGeom>
+                    <a:noFill/>
+                    <a:ln w="9525">
+                      <a:noFill/>
+                      <a:headEnd/>
+                      <a:tailEnd/>
+                    </a:ln>
+                  </pic:spPr>
+                </pic:pic>
+              </a:graphicData>
+            </a:graphic>
+          </wp:inline>
+        </w:drawing>
+      </w:r>
+    </w:p>
+    <w:p>
+      <w:pPr>
+        <w:pStyle w:val="ImageCaption"/>
+      </w:pPr>
+      <w:r>
+        <w:t xml:space="preserve">ReLU</w:t>
+      </w:r>
+    </w:p>
+    <w:p>
+      <w:r>
+        <w:br w:type="page"/>
+      </w:r>
+    </w:p>
+    <w:p>
+      <w:pPr>
+        <w:pStyle w:val="BodyText"/>
+      </w:pPr>
+    </w:p>
+    <w:p>
+      <w:pPr>
+        <w:pStyle w:val="CaptionedFigure"/>
+      </w:pPr>
+      <w:r>
+        <w:drawing>
+          <wp:inline>
+            <wp:extent cx="5334000" cy="3347295"/>
+            <wp:effectExtent b="0" l="0" r="0" t="0"/>
+            <wp:docPr descr="tanh" title="" id="1" name="Picture"/>
+            <a:graphic>
+              <a:graphicData uri="http://schemas.openxmlformats.org/drawingml/2006/picture">
+                <pic:pic>
+                  <pic:nvPicPr>
+                    <pic:cNvPr descr="./DATA/Images_to_Thesis/tanh.jpg" id="0" name="Picture"/>
+                    <pic:cNvPicPr>
+                      <a:picLocks noChangeArrowheads="1" noChangeAspect="1"/>
+                    </pic:cNvPicPr>
+                  </pic:nvPicPr>
+                  <pic:blipFill>
+                    <a:blip r:embed="rId71"/>
+                    <a:stretch>
+                      <a:fillRect/>
+                    </a:stretch>
+                  </pic:blipFill>
+                  <pic:spPr bwMode="auto">
+                    <a:xfrm>
+                      <a:off x="0" y="0"/>
+                      <a:ext cx="5334000" cy="3347295"/>
+                    </a:xfrm>
+                    <a:prstGeom prst="rect">
+                      <a:avLst/>
+                    </a:prstGeom>
+                    <a:noFill/>
+                    <a:ln w="9525">
+                      <a:noFill/>
+                      <a:headEnd/>
+                      <a:tailEnd/>
+                    </a:ln>
+                  </pic:spPr>
+                </pic:pic>
+              </a:graphicData>
+            </a:graphic>
+          </wp:inline>
+        </w:drawing>
+      </w:r>
+    </w:p>
+    <w:p>
+      <w:pPr>
+        <w:pStyle w:val="ImageCaption"/>
+      </w:pPr>
+      <w:r>
+        <w:t xml:space="preserve">tanh</w:t>
+      </w:r>
+    </w:p>
+    <w:p>
+      <w:pPr>
+        <w:pStyle w:val="BodyText"/>
+      </w:pPr>
+    </w:p>
+    <w:p>
+      <w:pPr>
+        <w:pStyle w:val="CaptionedFigure"/>
+      </w:pPr>
+      <w:r>
+        <w:drawing>
+          <wp:inline>
+            <wp:extent cx="5226050" cy="3505200"/>
+            <wp:effectExtent b="0" l="0" r="0" t="0"/>
+            <wp:docPr descr="sigmoid" title="" id="1" name="Picture"/>
+            <a:graphic>
+              <a:graphicData uri="http://schemas.openxmlformats.org/drawingml/2006/picture">
+                <pic:pic>
+                  <pic:nvPicPr>
+                    <pic:cNvPr descr="./DATA/Images_to_Thesis/sigmoid.jpg" id="0" name="Picture"/>
+                    <pic:cNvPicPr>
+                      <a:picLocks noChangeArrowheads="1" noChangeAspect="1"/>
+                    </pic:cNvPicPr>
+                  </pic:nvPicPr>
+                  <pic:blipFill>
+                    <a:blip r:embed="rId72"/>
+                    <a:stretch>
+                      <a:fillRect/>
+                    </a:stretch>
+                  </pic:blipFill>
+                  <pic:spPr bwMode="auto">
+                    <a:xfrm>
+                      <a:off x="0" y="0"/>
+                      <a:ext cx="5226050" cy="3505200"/>
+                    </a:xfrm>
+                    <a:prstGeom prst="rect">
+                      <a:avLst/>
+                    </a:prstGeom>
+                    <a:noFill/>
+                    <a:ln w="9525">
+                      <a:noFill/>
+                      <a:headEnd/>
+                      <a:tailEnd/>
+                    </a:ln>
+                  </pic:spPr>
+                </pic:pic>
+              </a:graphicData>
+            </a:graphic>
+          </wp:inline>
+        </w:drawing>
+      </w:r>
+    </w:p>
+    <w:p>
+      <w:pPr>
+        <w:pStyle w:val="ImageCaption"/>
+      </w:pPr>
+      <w:r>
+        <w:t xml:space="preserve">sigmoid</w:t>
+      </w:r>
+    </w:p>
+    <w:p>
+      <w:r>
+        <w:br w:type="page"/>
+      </w:r>
+    </w:p>
+    <w:p>
+      <w:pPr>
+        <w:pStyle w:val="CaptionedFigure"/>
+      </w:pPr>
+      <w:r>
+        <w:drawing>
+          <wp:inline>
+            <wp:extent cx="5334000" cy="2846666"/>
+            <wp:effectExtent b="0" l="0" r="0" t="0"/>
+            <wp:docPr descr="Budowa neuronu inspirowana biologią" title="" id="1" name="Picture"/>
+            <a:graphic>
+              <a:graphicData uri="http://schemas.openxmlformats.org/drawingml/2006/picture">
+                <pic:pic>
+                  <pic:nvPicPr>
+                    <pic:cNvPr descr="./DATA/Images_to_Thesis/biological_neuron.jpg" id="0" name="Picture"/>
+                    <pic:cNvPicPr>
+                      <a:picLocks noChangeArrowheads="1" noChangeAspect="1"/>
+                    </pic:cNvPicPr>
+                  </pic:nvPicPr>
+                  <pic:blipFill>
+                    <a:blip r:embed="rId73"/>
+                    <a:stretch>
+                      <a:fillRect/>
+                    </a:stretch>
+                  </pic:blipFill>
+                  <pic:spPr bwMode="auto">
+                    <a:xfrm>
+                      <a:off x="0" y="0"/>
+                      <a:ext cx="5334000" cy="2846666"/>
+                    </a:xfrm>
+                    <a:prstGeom prst="rect">
+                      <a:avLst/>
+                    </a:prstGeom>
+                    <a:noFill/>
+                    <a:ln w="9525">
+                      <a:noFill/>
+                      <a:headEnd/>
+                      <a:tailEnd/>
+                    </a:ln>
+                  </pic:spPr>
+                </pic:pic>
+              </a:graphicData>
+            </a:graphic>
+          </wp:inline>
+        </w:drawing>
+      </w:r>
+    </w:p>
+    <w:p>
+      <w:pPr>
+        <w:pStyle w:val="ImageCaption"/>
+      </w:pPr>
+      <w:r>
+        <w:t xml:space="preserve">Budowa neuronu inspirowana biologią</w:t>
+      </w:r>
+    </w:p>
+    <w:p>
+      <w:pPr>
+        <w:pStyle w:val="CaptionedFigure"/>
+      </w:pPr>
+      <w:r>
+        <w:drawing>
+          <wp:inline>
+            <wp:extent cx="5283200" cy="3568700"/>
+            <wp:effectExtent b="0" l="0" r="0" t="0"/>
+            <wp:docPr descr="Implementacja neuronu w praktyce" title="" id="1" name="Picture"/>
+            <a:graphic>
+              <a:graphicData uri="http://schemas.openxmlformats.org/drawingml/2006/picture">
+                <pic:pic>
+                  <pic:nvPicPr>
+                    <pic:cNvPr descr="./DATA/Images_to_Thesis/artifical_neuron.jpg" id="0" name="Picture"/>
+                    <pic:cNvPicPr>
+                      <a:picLocks noChangeArrowheads="1" noChangeAspect="1"/>
+                    </pic:cNvPicPr>
+                  </pic:nvPicPr>
+                  <pic:blipFill>
+                    <a:blip r:embed="rId74"/>
+                    <a:stretch>
+                      <a:fillRect/>
+                    </a:stretch>
+                  </pic:blipFill>
+                  <pic:spPr bwMode="auto">
+                    <a:xfrm>
+                      <a:off x="0" y="0"/>
+                      <a:ext cx="5283200" cy="3568700"/>
+                    </a:xfrm>
+                    <a:prstGeom prst="rect">
+                      <a:avLst/>
+                    </a:prstGeom>
+                    <a:noFill/>
+                    <a:ln w="9525">
+                      <a:noFill/>
+                      <a:headEnd/>
+                      <a:tailEnd/>
+                    </a:ln>
+                  </pic:spPr>
+                </pic:pic>
+              </a:graphicData>
+            </a:graphic>
+          </wp:inline>
+        </w:drawing>
+      </w:r>
+    </w:p>
+    <w:p>
+      <w:pPr>
+        <w:pStyle w:val="ImageCaption"/>
+      </w:pPr>
+      <w:r>
+        <w:t xml:space="preserve">Implementacja neuronu w praktyce</w:t>
+      </w:r>
+    </w:p>
+    <w:p>
+      <w:pPr>
+        <w:pStyle w:val="BodyText"/>
+      </w:pPr>
+      <w:r>
+        <w:t xml:space="preserve">(Santanu Pattanayak Apress 2017)</w:t>
+      </w:r>
+    </w:p>
+    <w:p>
+      <w:r>
+        <w:br w:type="page"/>
+      </w:r>
+    </w:p>
+    <w:bookmarkEnd w:id="75"/>
+    <w:bookmarkStart w:id="76" w:name="X4ca139d48548d751aea77195045b2de4b043ec2"/>
+    <w:p>
+      <w:pPr>
+        <w:pStyle w:val="Heading3"/>
+      </w:pPr>
+      <w:r>
+        <w:t xml:space="preserve">Określenie dokładności otrzymanego modelu</w:t>
+      </w:r>
+    </w:p>
+    <w:p>
+      <w:r>
+        <w:br w:type="page"/>
+      </w:r>
+    </w:p>
+    <w:bookmarkEnd w:id="76"/>
+    <w:bookmarkEnd w:id="77"/>
+    <w:bookmarkStart w:id="79" w:name="tworzenie-sieci-neuronowej"/>
     <w:p>
       <w:pPr>
         <w:pStyle w:val="Heading2"/>
       </w:pPr>
       <w:r>
+        <w:t xml:space="preserve">Tworzenie sieci neuronowej</w:t>
+      </w:r>
+    </w:p>
+    <w:bookmarkStart w:id="78" w:name="schemat"/>
+    <w:p>
+      <w:pPr>
+        <w:pStyle w:val="Heading3"/>
+      </w:pPr>
+      <w:r>
+        <w:t xml:space="preserve">Schemat</w:t>
+      </w:r>
+    </w:p>
+    <w:p>
+      <w:r>
+        <w:br w:type="page"/>
+      </w:r>
+    </w:p>
+    <w:bookmarkEnd w:id="78"/>
+    <w:bookmarkEnd w:id="79"/>
+    <w:bookmarkStart w:id="92" w:name="bibliografia"/>
+    <w:p>
+      <w:pPr>
+        <w:pStyle w:val="Heading2"/>
+      </w:pPr>
+      <w:r>
         <w:t xml:space="preserve">Bibliografia</w:t>
       </w:r>
     </w:p>
-    <w:bookmarkStart w:id="72" w:name="refs"/>
-    <w:bookmarkStart w:id="67" w:name="ref-ColorConversion"/>
+    <w:bookmarkStart w:id="91" w:name="refs"/>
+    <w:bookmarkStart w:id="81" w:name="ref-ColorConversion"/>
     <w:p>
       <w:pPr>
         <w:pStyle w:val="Bibliography"/>
@@ -6692,7 +7415,7 @@
       <w:r>
         <w:t xml:space="preserve"> </w:t>
       </w:r>
-      <w:hyperlink r:id="rId66">
+      <w:hyperlink r:id="rId80">
         <w:r>
           <w:rPr>
             <w:rStyle w:val="Hyperlink"/>
@@ -6704,8 +7427,8 @@
         <w:t xml:space="preserve">.</w:t>
       </w:r>
     </w:p>
-    <w:bookmarkEnd w:id="67"/>
-    <w:bookmarkStart w:id="69" w:name="ref-Blurring2"/>
+    <w:bookmarkEnd w:id="81"/>
+    <w:bookmarkStart w:id="83" w:name="ref-Blurring2"/>
     <w:p>
       <w:pPr>
         <w:pStyle w:val="Bibliography"/>
@@ -6722,7 +7445,7 @@
       <w:r>
         <w:t xml:space="preserve"> </w:t>
       </w:r>
-      <w:hyperlink r:id="rId68">
+      <w:hyperlink r:id="rId82">
         <w:r>
           <w:rPr>
             <w:rStyle w:val="Hyperlink"/>
@@ -6734,13 +7457,43 @@
         <w:t xml:space="preserve">.</w:t>
       </w:r>
     </w:p>
-    <w:bookmarkEnd w:id="69"/>
-    <w:bookmarkStart w:id="70" w:name="ref-Blurring"/>
+    <w:bookmarkEnd w:id="83"/>
+    <w:bookmarkStart w:id="85" w:name="ref-Machine_Learning_2"/>
     <w:p>
       <w:pPr>
         <w:pStyle w:val="Bibliography"/>
       </w:pPr>
       <w:r>
+        <w:t xml:space="preserve">Buds, Tech. Medium 2020.</w:t>
+      </w:r>
+      <w:r>
+        <w:t xml:space="preserve"> </w:t>
+      </w:r>
+      <w:r>
+        <w:t xml:space="preserve">“Reinforcement.”</w:t>
+      </w:r>
+      <w:r>
+        <w:t xml:space="preserve"> </w:t>
+      </w:r>
+      <w:hyperlink r:id="rId84">
+        <w:r>
+          <w:rPr>
+            <w:rStyle w:val="Hyperlink"/>
+          </w:rPr>
+          <w:t xml:space="preserve">https://medium.com/@techbuds20/supervised-unsupervised-and-reinforcement-learning-58b6b7e6b0dc</w:t>
+        </w:r>
+      </w:hyperlink>
+      <w:r>
+        <w:t xml:space="preserve">.</w:t>
+      </w:r>
+    </w:p>
+    <w:bookmarkEnd w:id="85"/>
+    <w:bookmarkStart w:id="86" w:name="ref-Blurring"/>
+    <w:p>
+      <w:pPr>
+        <w:pStyle w:val="Bibliography"/>
+      </w:pPr>
+      <w:r>
         <w:t xml:space="preserve">Rafael C. Gonzalez, Richard E.Woods [3]. n.d.</w:t>
       </w:r>
       <w:r>
@@ -6750,8 +7503,8 @@
         <w:t xml:space="preserve">“[3] Digital Image Processing 4th.”</w:t>
       </w:r>
     </w:p>
-    <w:bookmarkEnd w:id="70"/>
-    <w:bookmarkStart w:id="71" w:name="ref-Szeliski1"/>
+    <w:bookmarkEnd w:id="86"/>
+    <w:bookmarkStart w:id="87" w:name="ref-Szeliski1"/>
     <w:p>
       <w:pPr>
         <w:pStyle w:val="Bibliography"/>
@@ -6766,10 +7519,56 @@
         <w:t xml:space="preserve">“[4] Computer Vision: Algorithms and Applications.”</w:t>
       </w:r>
     </w:p>
-    <w:bookmarkEnd w:id="71"/>
-    <w:bookmarkEnd w:id="72"/>
-    <w:bookmarkEnd w:id="73"/>
-    <w:bookmarkEnd w:id="74"/>
+    <w:bookmarkEnd w:id="87"/>
+    <w:bookmarkStart w:id="88" w:name="ref-Tensorflow_1"/>
+    <w:p>
+      <w:pPr>
+        <w:pStyle w:val="Bibliography"/>
+      </w:pPr>
+      <w:r>
+        <w:t xml:space="preserve">Santanu Pattanayak, [5]. Apress 2017.</w:t>
+      </w:r>
+      <w:r>
+        <w:t xml:space="preserve"> </w:t>
+      </w:r>
+      <w:r>
+        <w:t xml:space="preserve">“[5] Pro Deep Learning with TensorFlow - a Mathematical Approach to Advanced Artificial Intelligence in Python.”</w:t>
+      </w:r>
+    </w:p>
+    <w:bookmarkEnd w:id="88"/>
+    <w:bookmarkStart w:id="90" w:name="ref-Machine_Learning_1"/>
+    <w:p>
+      <w:pPr>
+        <w:pStyle w:val="Bibliography"/>
+      </w:pPr>
+      <w:r>
+        <w:t xml:space="preserve">Soni, Devin. TowardsDataScience 2018.</w:t>
+      </w:r>
+      <w:r>
+        <w:t xml:space="preserve"> </w:t>
+      </w:r>
+      <w:r>
+        <w:t xml:space="preserve">“Supervised Vs. Unsupervised Learning.”</w:t>
+      </w:r>
+      <w:r>
+        <w:t xml:space="preserve"> </w:t>
+      </w:r>
+      <w:hyperlink r:id="rId89">
+        <w:r>
+          <w:rPr>
+            <w:rStyle w:val="Hyperlink"/>
+          </w:rPr>
+          <w:t xml:space="preserve">https://towardsdatascience.com/supervised-vs-unsupervised-learning-14f68e32ea8d</w:t>
+        </w:r>
+      </w:hyperlink>
+      <w:r>
+        <w:t xml:space="preserve">.</w:t>
+      </w:r>
+    </w:p>
+    <w:bookmarkEnd w:id="90"/>
+    <w:bookmarkEnd w:id="91"/>
+    <w:bookmarkEnd w:id="92"/>
+    <w:bookmarkEnd w:id="93"/>
     <w:sectPr/>
   </w:body>
 </w:document>

</xml_diff>

<commit_message>
Prepare for word format
</commit_message>
<xml_diff>
--- a/Engineering_thesis.docx
+++ b/Engineering_thesis.docx
@@ -125,7 +125,7 @@
         <w:pStyle w:val="Date"/>
       </w:pPr>
       <w:r>
-        <w:t xml:space="preserve">2021-11-26</w:t>
+        <w:t xml:space="preserve">2021-12-11</w:t>
       </w:r>
     </w:p>
     <w:bookmarkStart w:id="25" w:name="wprowadzenie"/>
@@ -372,7 +372,7 @@
         <w:pStyle w:val="FirstParagraph"/>
       </w:pPr>
       <w:r>
-        <w:t xml:space="preserve">Pierwszym krokiem zanim zaczniemy analizować jakiekolwiek dane musimy uzyskać do nich dostęp. Możemy to zrobić na wiele różnych sposób. Jednym z nich jest fizyczne zrobienie zdjęć nad obiektem, które potem będziemy analizować. Rozwiązanie wydaje się stosunkowo proste jednak niesie ze sobą wiele negatywnych aspektów. Rozdzielczość, którą będziemy aktualnie dysponować oraz inne parametry aparatu mogą się znacznie różnić od docelowego rozwiązania. Co więcej, analiza pojedyńczej klatki nie pozwala nam w żaden sposób sprawdzić wydajności stosowanych algorytmów, które mogą okazać się zbyt wolne podczas pracy nad rzeczywistym obiektem. Zatem poszukiwane rozwiązanie powinno być już wstępnie znormalizowane do warunków, w jakich będzie działać w późniejszym etapie. Dodatkowo aby jednocześnie kontrolować aspekt wydajnościowy przekazywany obraz powinien na bieżąco dostarczać kolejne klatki przechwyconego obiektu. W tym miejscu również możemy zastosować dwa podejścia zastosowania problemu. Jednym z nich jest zastosowanie kamery, która będzie się komunikować z komputerem przy użyciu złącza typu USB. Jest to dość proste rozwiązanie jednak wymaga fizycznego połączenia między kamerą a komputerem. Niestety warunki panujące na zakładzie uniemożliwiły takie podejście ze względu na ograniczoną ilość miejsca. Problem postanowiono zatem rozwiązać przy pomocy serwera chmurowego. Takie podejście znacznie ogranicza zastosowanie wszelkich fizycznych połączeń. Niestety musimy tutaj zaakceptować pewnie komprosimy. Jednym z nich jest ograniczenie rozdzielczości w taki sposób aby uniknąć braku płynności w przekazywanym obrazie. Ta cecha jak się okaże w kolejnych etapach okaże się bardzo problematyczna. Kolejnym aspektem jest konieczność zastosowania szybkiego łącza oraz świadomość, że w przypadku tymczasowego braku dostępu do sieci program po prostu nie będzie w stanie funkcjonować. Kolejnym krokiem po zaakceptowaniu wszystkich wad od zalet zastosowania bezprzewodowego jest wybór odpowiedniego narzędzia do przesyłu obrazu. Wybór padł tutaj na rozwiązanie w oparciu o protokół</w:t>
+        <w:t xml:space="preserve">Pierwszym krokiem jest uzyskanie dostępu do danych, które będą analizowane. Można to zrobić na wiele różnych sposób. Jednym z nich jest fizyczne wykonanie zdjęć nad obiektem, które potem zostaną poddane analizie. Rozwiązanie wydaje się stosunkowo proste jednak niesie ze sobą wiele negatywnych aspektów. Rozdzielczość oraz inne parametry aparatu mogą się znacznie różnić od docelowego rozwiązania. Co więcej, analiza pojedyńczej klatki nie pozwala nam w żaden sposób sprawdzić wydajności stosowanych algorytmów, które mogą okazać się zbyt wolne podczas pracy nad rzeczywistym obiektem. Zatem poszukiwane rozwiązanie powinno być już wstępnie znormalizowane do warunków, w jakich będzie działać w późniejszym etapie. Dodatkowo, aby jednocześnie kontrolować aspekt wydajnościowy przekazywany obraz powinien na bieżąco dostarczać kolejne klatki przechwyconego obiektu. W tym miejscu również można zastosować dwa podejścia rozwiązania problemu. Jednym z nich jest zastosowanie kamery, która będzie się komunikować z komputerem przy użyciu złącza typu USB. Jest to dość proste rozwiązanie jednak wymaga fizycznego połączenia między kamerą a komputerem. Niestety warunki panujące na zakładzie uniemożliwiły takie podejście ze względu na ograniczoną przestrzeń roboczą. Problem postanowiono zatem rozwiązać przy pomocy serwera chmurowego. Takie podejście znacznie ogranicza zastosowanie wszelkich fizycznych połączeń. Niestety takie podejście wymaga zaakceptowania pewnych kompromisów. Jednym z nich jest ograniczenie rozdzielczości w taki sposób aby uniknąć braku płynności w przekazywanym obrazie. Ta cecha jak się okaże w kolejnych etapach jest bardzo problematyczna. Kolejnym aspektem jest konieczność zastosowania szybkiego łącza oraz świadomość, że w przypadku tymczasowego braku dostępu do sieci program po prostu nie będzie w stanie funkcjonować. Kolejnym krokiem po zaakceptowaniu wszystkich wad od zalet zastosowania bezprzewodowego jest wybór odpowiedniego narzędzia do przesyłu obrazu. Wybór padł tutaj na rozwiązanie w oparciu o protokół</w:t>
       </w:r>
       <w:r>
         <w:t xml:space="preserve"> </w:t>
@@ -395,7 +395,7 @@
         <w:t xml:space="preserve">(Real Time Streaming Protocol)</w:t>
       </w:r>
       <w:r>
-        <w:t xml:space="preserve">. Jest to rozwiązanie, które znacznie zyskało na swojej popularności podczas okresu pandemicznego, gdzie więkość z nas została zmuszona do przejścia w tryb pracy zdalnej. Całość systemu oparta jest na serwerze, który udostępnia nam dostęp do obrazu w czasie rzeczywistym. Dzięki takiemu podejściu wiele użytkowników przy pomocy odpowiedniej platformy może śledzić wydarzenia w tym samym momencie. Takie rozwiązanie jest często wykorzystywane do transmicji różnego rodzaju konferencji, posiedzeń zarządów, wydarzeń kulturowych, czy nawet wydarzeń sportowych. Poniższa grafika przedstawia uproszczony schemat działania. Platformą obługującą w naszym przypadku będzie biblioteka</w:t>
+        <w:t xml:space="preserve">. Jest to narzędzie, które znacznie zyskało na swojej popularności podczas okresu pandemicznego, gdzie więkość z nas została zmuszona do przejścia w tryb pracy zdalnej. Całość systemu oparta jest na serwerze, który udostępnia obraz w czasie rzeczywistym. Dzięki takiemu podejściu wiele użytkowników przy pomocy odpowiedniej platformy może śledzić wydarzenia w tym samym momencie. Takie rozwiązanie jest często wykorzystywane do transmicji różnego rodzaju konferencji, posiedzeń zarządów, wydarzeń kulturowych, czy nawet wydarzeń sportowych. Poniższa grafika przedstawia uproszczony schemat działania. Platformą obługującą w naszym przypadku będzie biblioteka</w:t>
       </w:r>
       <w:r>
         <w:t xml:space="preserve"> </w:t>
@@ -551,7 +551,7 @@
         <w:t xml:space="preserve"> </w:t>
       </w:r>
       <w:r>
-        <w:t xml:space="preserve">jest biblioteką funckconującą na zasadach licencji otwartnej. Jej głównym zastoswaniem jest wykonywanie operacji na obrazach w czasie rzeczywistym. W skład biblioteki wchodzą również algorytmy uczenia maszynowego, które znacząco zwiększają zastosowanie oraz wydajność operacji. Kluczowym założeniem przy konfiguracji był aspekt komptybilności z rozwiązaniami komercyjnymi. Biblioteka jest łatwa w modyfikacji oraz posiada przejrzystą strukturę kodu. W skład pakietu wchodzą zarówno klasyczne rozwiązania stosowane od wielu dekad do analizy obrazów jak i najnowoczesniejsze struktury dostarczane przez społeczność, która znacząco przyczynia się do rozwoju produktu. Algorytmy mogą służyć między innymi do wykrywania twarzy na zdjęciach, identyfikacji obiektów, klasyfikacji nastoru w jakim znajduje się użytkownik, śledzenia obiektu w ruchu, redukcji czerownych oczu. W dobie sytuacji penczemicznej program może wykrywać czy wszyscy uczesticzy spotkania mają założene maseczki. Aktualnie nasilony jest również problem migracyjny. Systemy bezpieczeństwa które nieustannie sledzą granice państw są wyposażone również w algorytmy inteligentnego przetwarzania obrazu. Dane na stronie producenta wzkazują, że biblioteka została już pobrana przez ponad 18 milionów użytkowników. OpenCV jest ciągle rozwijana nie tylko przez grupy pastonatów, lecz również jest przedmiotem analiz grup badawczych a nawet organów rządowych. Wsród użytkowników znajdują się rownież wielkie korporacje tj. Google, Microsoft, Intel, IBM, Honda, Sony, VideoSurf, Zeitera. Znane wszystkim użytkownikom Google Maps używa właśnie OpenCV w swoich zastosowaniach. Cała składnia języka została zbudowana w oparciu o język</w:t>
+        <w:t xml:space="preserve">jest biblioteką funkcjonującą na zasadach licencji otwartnej. Jej głównym zastoswaniem jest wykonywanie operacji na obrazach w czasie rzeczywistym. W skład biblioteki wchodzą również algorytmy uczenia maszynowego, które znacząco zwiększają zastosowanie oraz wydajność operacji. Kluczowym założeniem przy konfiguracji był aspekt komptybilności z rozwiązaniami komercyjnymi. Biblioteka jest łatwa w modyfikacji oraz posiada przejrzystą strukturę kodu. W skład pakietu wchodzą zarówno klasyczne rozwiązania stosowane od wielu dekad do analizy obrazów jak i najnowoczesniejsze struktury dostarczane przez społeczność, która znacząco przyczynia się do rozwoju produktu. Algorytmy mogą służyć między innymi do wykrywania twarzy na zdjęciach, identyfikacji obiektów, klasyfikacji nastoru w jakim znajduje się użytkownik, śledzenia obiektu w ruchu, redukcji czerownych oczu. W dobie sytuacji penczemicznej program może wykrywać czy wszyscy uczesticzy spotkania mają założene maseczki. Aktualnie nasilony jest również problem migracyjny. Systemy bezpieczeństwa które nieustannie śledzą granice państw są wyposażone również w algorytmy inteligentnego przetwarzania obrazu. Dane na stronie producenta wzkazują, że biblioteka została już pobrana przez ponad 18 milionów użytkowników. OpenCV jest ciągle rozwijana nie tylko przez grupy pastonatów, lecz również jest przedmiotem analiz grup badawczych a nawet organów rządowych. Wsród użytkowników znajdują się rownież wielkie korporacje tj. Google, Microsoft, Intel, IBM, Honda, Sony, VideoSurf, Zeitera. Znane wszystkim użytkownikom Google Maps używa właśnie OpenCV w swoich zastosowaniach. Cała składnia języka została zbudowana w oparciu o język</w:t>
       </w:r>
       <w:r>
         <w:t xml:space="preserve"> </w:t>
@@ -633,6 +633,12 @@
       </w:r>
       <w:r>
         <w:t xml:space="preserve">.</w:t>
+      </w:r>
+      <w:r>
+        <w:t xml:space="preserve"> </w:t>
+      </w:r>
+      <w:r>
+        <w:t xml:space="preserve">([1], n.d.)</w:t>
       </w:r>
     </w:p>
     <w:p>
@@ -720,7 +726,7 @@
         <w:t xml:space="preserve"> </w:t>
       </w:r>
       <w:r>
-        <w:t xml:space="preserve">oraz wartości lub funkcje zdefiniowane poza jej obrębem. Pierwszym etapem rozpoczęcia pracy jest import bibliotek, które będą wykorzystywane. W kolejnym kroku definiujemy źródło obrazu. W tym przypadku</w:t>
+        <w:t xml:space="preserve">oraz wartości lub funkcje zdefiniowane poza jej obszarem. Pierwszym etapem rozpoczęcia pracy jest import bibliotek, które będą wykorzystywane. W kolejnym kroku definiujemy źródło obrazu. W tym przypadku</w:t>
       </w:r>
       <w:r>
         <w:t xml:space="preserve"> </w:t>
@@ -1248,7 +1254,7 @@
         <w:t xml:space="preserve">Conda</w:t>
       </w:r>
       <w:r>
-        <w:t xml:space="preserve">. Jest to system zarządzania pakietami działający na wszystkich popularnych systemach operacyjnych. Najbardziej rozpowszechniony oraz wykorzystywany jest przez użytkowników zajmujacych się ptrzetwarzaniem oraz analizą danych. Mogą być to pliki tekstowe jak również multimedialne. Środowisko wspiera również inne popularne jezyki programowania tj.</w:t>
+        <w:t xml:space="preserve">. Jest to system zarządzania pakietami działający na wszystkich popularnych systemach operacyjnych. Najbardziej rozpowszechniony oraz wykorzystywany jest przez użytkowników zajmujacych się przetwarzaniem oraz analizą danych. Mogą być to pliki tekstowe jak również multimedialne. Środowisko wspiera również inne popularne jezyki programowania tj.</w:t>
       </w:r>
       <w:r>
         <w:t xml:space="preserve"> </w:t>
@@ -1326,7 +1332,19 @@
         <w:t xml:space="preserve">JavaScript</w:t>
       </w:r>
       <w:r>
-        <w:t xml:space="preserve">. Conda z łatwością przechowuje, tworzy oraz osbługuje biblioteki, które są instalowane w oparciu o dany język programowania. Mając na uwadze fakt, że pisany program będzie w przyszłości dystrybuowany na wiele różnych urządzeń potrzebna jest funkcjonalność, która pozwoli zebrać wszystkie potrzebne pliki w jednym miejcu. W tym momencie z pomocą przychodzi nam</w:t>
+        <w:t xml:space="preserve">. Conda z łatwością przechowuje, tworzy oraz osbługuje biblioteki, które są instalowane w oparciu o dany język programowania.</w:t>
+      </w:r>
+      <w:r>
+        <w:t xml:space="preserve"> </w:t>
+      </w:r>
+      <w:r>
+        <w:t xml:space="preserve">([2], n.d.b)</w:t>
+      </w:r>
+      <w:r>
+        <w:t xml:space="preserve"> </w:t>
+      </w:r>
+      <w:r>
+        <w:t xml:space="preserve">Mając na uwadze fakt, że pisany program będzie w przyszłości dystrybuowany na wiele różnych urządzeń potrzebna jest funkcjonalność, która pozwoli zebrać wszystkie potrzebne pliki w jednym miejcu. W tym momencie z pomocą przychodzi</w:t>
       </w:r>
       <w:r>
         <w:t xml:space="preserve"> </w:t>
@@ -1339,7 +1357,7 @@
         <w:t xml:space="preserve">Wirutalne Środowisko</w:t>
       </w:r>
       <w:r>
-        <w:t xml:space="preserve">. Pozwoli nam to wyseparować wersje różnych bibliotek, gdzie zostały już wcześniej zainstalowane na komputerze co w prosty sposób pozwoli nam unikąć możliwej w przyszłości niekompatybilności. Kolejnym ważnym aspektem jest separacja. Dokonując modyfikacji pakietów wyłącznie w obrębie wirtualnego środowiska nie oddziałowujemy w żaden sposób na wersje zainstalowane globalne, co sprawia, że nie wpływamy na kompatybilność wcześnniej wykonanych projeków. Do stworzenia oraz aktywacji wirutalnego środowiska służy poniższa składnia.</w:t>
+        <w:t xml:space="preserve">. Pozwoli to wyseparować wersje różnych bibliotek, gdzie zostały już wcześniej zainstalowane na komputerze co w prosty sposób umożliwia uniknięcie w przyszłości niekompatybilności. Kolejnym ważnym aspektem jest separacja. Dokonując modyfikacji pakietów wyłącznie w obrębie wirtualnego środowiska nie oddziałowujemy w żaden sposób na wersje zainstalowane globalne, co sprawia, że nie wpływamy na kompatybilność wcześnniej wykonanych projeków. Do stworzenia oraz aktywacji wirutalnego środowiska służy poniższa składnia.</w:t>
       </w:r>
     </w:p>
     <w:p>
@@ -2056,7 +2074,13 @@
         <w:t xml:space="preserve"> </w:t>
       </w:r>
       <w:r>
-        <w:t xml:space="preserve">bazujący na bezpłatnej licencji. Środowisko znajduje szerokie zastosowanie w przetwarzaniu danych, obliczeniach numerycznych z wykorzystaniem różnych języków programowania. W odróżnieniu do klasycznego pisania kodu struktura podzielona jest na osobne sekcje zwane potocznie komórkami. Wykonywany program możemy uruchamiać poszczególnymi fragmentami. Po instalacji dodatkowych pakietów, możemy mieć podgląd do aktualnych wartości zmiennych, które są zdefiniowane w programie na zasadach podobnych do tego co oferuje nam pakiet MATLAB. Nowe elementy mogą przybierać również formę multimedialną w postaci zdjęć bądz równań matematycznych zapisywanych zgodnie ze składnią Latex.</w:t>
+        <w:t xml:space="preserve">bazujący na bezpłatnej licencji. Środowisko znajduje szerokie zastosowanie w przetwarzaniu danych, obliczeniach numerycznych z wykorzystaniem różnych języków programowania. W odróżnieniu do klasycznego pisania kodu struktura podzielona jest na osobne sekcje zwane potocznie komórkami. Wykonywany program możemy uruchamiać poszczególnymi fragmentami. Po instalacji dodatkowych pakietów, można mieć podgląd do aktualnych wartości zmiennych, które są zdefiniowane w programie na zasadach podobnych do tego co oferuje nam pakiet MATLAB. Nowe elementy mogą przybierać również formę multimedialną w postaci zdjęć bądz równań matematycznych zapisywanych zgodnie ze składnią Latex.</w:t>
+      </w:r>
+      <w:r>
+        <w:t xml:space="preserve"> </w:t>
+      </w:r>
+      <w:r>
+        <w:t xml:space="preserve">([2], n.d.d)</w:t>
       </w:r>
     </w:p>
     <w:p>
@@ -2103,7 +2127,7 @@
         <w:t xml:space="preserve">Google</w:t>
       </w:r>
       <w:r>
-        <w:t xml:space="preserve">. Największą zaletą takiego rozwiązania jest brak konieczności instalowania dodatkowych bibliotek. Wszystkie potrzebne pakiety dostarczone są wraz ze środowiskiem. Program domyślnie używa najnowszych pakietów, dlatego jeżeli wymagamy konkretnej wersji biblioteki musimy to wcześniej zdefiniować. Należy mieć również na uwadze, że</w:t>
+        <w:t xml:space="preserve">. Największą zaletą takiego rozwiązania jest brak konieczności instalowania dodatkowych bibliotek. Wszystkie potrzebne pakiety dostarczone są wraz ze środowiskiem. Program domyślnie używa najnowszych pakietów, dlatego jeżeli jest potrzeba zastosowania konkretnej wersji biblioteki trzeba to wcześniej zdefiniować. Należy mieć również na uwadze, że</w:t>
       </w:r>
       <w:r>
         <w:t xml:space="preserve"> </w:t>
@@ -2132,7 +2156,7 @@
         <w:t xml:space="preserve">Terminalem</w:t>
       </w:r>
       <w:r>
-        <w:t xml:space="preserve">. Dodatkowo możemy cały projekt zsynchornizować z zewnętrznymi źródłami co daje możliwość obsługi plików z lokalnego poziomu komputera. W zależności czy zdecydujemy się na wykupienie wersji</w:t>
+        <w:t xml:space="preserve">. Dodatkowo można cały projekt zsynchornizować z zewnętrznymi źródłami co daje możliwość obsługi plików z lokalnego poziomu komputera. W zależności czy zdecydujemy się na wykupienie wersji</w:t>
       </w:r>
       <w:r>
         <w:t xml:space="preserve"> </w:t>
@@ -2164,7 +2188,7 @@
         <w:t xml:space="preserve"> </w:t>
       </w:r>
       <w:r>
-        <w:t xml:space="preserve">oferuje nam akcelerację GPU, co jest świetnym rozwiązaniem jeżeli mamy ograniczone możliwości sprzętowe. Niestety OpenCV w znacznym stopniu wykorzystuje bibliotekę</w:t>
+        <w:t xml:space="preserve">oferuje akcelerację GPU, co jest świetnym rozwiązaniem jeżeli mamy ograniczone możliwości sprzętowe. Niestety OpenCV w znacznym stopniu wykorzystuje bibliotekę</w:t>
       </w:r>
       <w:r>
         <w:t xml:space="preserve"> </w:t>
@@ -2197,6 +2221,12 @@
       </w:r>
       <w:r>
         <w:t xml:space="preserve">w formie stacjonarnej.</w:t>
+      </w:r>
+      <w:r>
+        <w:t xml:space="preserve"> </w:t>
+      </w:r>
+      <w:r>
+        <w:t xml:space="preserve">([2], n.d.c)</w:t>
       </w:r>
     </w:p>
     <w:p>
@@ -2314,10 +2344,20 @@
         <w:t xml:space="preserve">tensorami</w:t>
       </w:r>
       <w:r>
-        <w:t xml:space="preserve"> </w:t>
-      </w:r>
-      <w:r>
-        <w:t xml:space="preserve">bądź zwyczajnie</w:t>
+        <w:t xml:space="preserve">. Najprostrszym przypadkiem jest konstrukcja macierzy, która posiada pewną określoną liczbę wierszy oraz kolumn a jej strukturę możemy naszkicować na kartce papieru. Zdjęcie może przykazywać informacje tylko i wyłącznie, kiedy jego wnętrze wypełnione jest danymi. Wszystkie analizowane obiekty zostaną przedstawione w oparciu o rozszerzenie graficzne formatu</w:t>
+      </w:r>
+      <w:r>
+        <w:t xml:space="preserve"> </w:t>
+      </w:r>
+      <w:r>
+        <w:rPr>
+          <w:bCs/>
+          <w:b/>
+        </w:rPr>
+        <w:t xml:space="preserve">jpg</w:t>
+      </w:r>
+      <w:r>
+        <w:t xml:space="preserve">, które umożliwia wykorzystanie</w:t>
       </w:r>
       <w:r>
         <w:t xml:space="preserve"> </w:t>
@@ -2327,23 +2367,13 @@
           <w:iCs/>
           <w:i/>
         </w:rPr>
-        <w:t xml:space="preserve">wektorami wielowymiarowymi</w:t>
-      </w:r>
-      <w:r>
-        <w:t xml:space="preserve">. Najprostrszym przypadkiem jest konstrukcja macierzy, która posiada pewną określoną liczbę wierszy oraz kolumn a jej strukturę możemy naszkicować na kartce papieru. Zdjęcie może przykazywać informacje tylko i wyłącznie, kiedy jego wnętrze wypełnione jest danymi. Wszystkie analizowane obiekty zostaną przedstawione w oparciu o rozszerzenie graficzne formatu</w:t>
-      </w:r>
-      <w:r>
-        <w:t xml:space="preserve"> </w:t>
-      </w:r>
-      <w:r>
-        <w:rPr>
-          <w:bCs/>
-          <w:b/>
-        </w:rPr>
-        <w:t xml:space="preserve">jpg</w:t>
-      </w:r>
-      <w:r>
-        <w:t xml:space="preserve">, które umożliwia wykorzystanie</w:t>
+        <w:t xml:space="preserve">8-bitowej</w:t>
+      </w:r>
+      <w:r>
+        <w:t xml:space="preserve"> </w:t>
+      </w:r>
+      <w:r>
+        <w:t xml:space="preserve">głębi kolorów. Oznacza to, że wnętrze macierzy może być wypełnione liczbami naturalnymi z przedziału od 0 do 255. Często w kolejnych etapach pracy wykonuje się operacje normalizowania tj. przeskalowania wszystkich liczb znajdujących się we wcześniej wspopminanym zakresie na przedział od 0 do 1. Takie podejście umożliwia przedstawienie zdjęcia tylko i wyłącznie w odcieniu jednego koloru. W sytuacji gdy jest potrzeba zastosowania formatu wilokolorowego musimy rozszerzyć istniejącą warstwę o dwie dodatkowe i wykonać na każdej z nich kolejno mapowanie na kolor czerowny (R), zielony (G) oraz niebieski (B). Jeżeli pojedyńcza wartość piksele może znajdować się w zakresie od 0 do 255 oraz uwzględniona zostanie liczba kanałów to można otrzymać paletę barw zdolną do odwzorowania niemal</w:t>
       </w:r>
       <w:r>
         <w:t xml:space="preserve"> </w:t>
@@ -2353,29 +2383,13 @@
           <w:iCs/>
           <w:i/>
         </w:rPr>
-        <w:t xml:space="preserve">8-bitowej</w:t>
-      </w:r>
-      <w:r>
-        <w:t xml:space="preserve"> </w:t>
-      </w:r>
-      <w:r>
-        <w:t xml:space="preserve">głębi kolorów. Oznacza to, że wnętrze macierzy może być wypełnione liczbami naturalnymi z przedziału od 0 do 255. Często w kolejnych etapach pracy wykonuje się operacje normalizowania tj. przeskalowania wszystkich liczb znajdujących się we wcześniej wspopminanym zakresie na przedział od 0 do 1. Takie podejście umożliwia przedstawienie zdjęcia tylko i wyłącznie w odcieniu jednego koloru. W sytuacji gdy jest potrzeba zastosowania formatu wilokolorowego musimy rozszerzyć istniejącą warstwę o dwie dodatkowe i wykonać na każdej z nich kolejno mapowanie na kolor czerowny (R), zielony (G) oraz niebieski (B). Jeżeli pojedyńcza wartość piksele może znajdować się w zakresie od 0 do 255 oraz uwzględnimy liczbę kanałów to otrzymujemy paletę barw zdolną do odwzorowania niemal</w:t>
-      </w:r>
-      <w:r>
-        <w:t xml:space="preserve"> </w:t>
-      </w:r>
-      <w:r>
-        <w:rPr>
-          <w:iCs/>
-          <w:i/>
-        </w:rPr>
         <w:t xml:space="preserve">17 mln</w:t>
       </w:r>
       <w:r>
         <w:t xml:space="preserve"> </w:t>
       </w:r>
       <w:r>
-        <w:t xml:space="preserve">kolorów. Ławtwo jednak zauważyć, że zdjęcie wielokolorowe zwiększa ilość dostarczanych informacji trzykrotnie co może nie być pożądane pod kątem wydajnościowym. Tutaj decyzja o formacie leży tylko i wyłącznie po stronie użytkownika, który musi określić czy identyfikacja kolorów pomoże mu w rozwiązaniu problemu czy jest wyłącznie dodatkowymi, zbędnymi informacjami. Analizując zdjęcie monochromatyczne, możemy przedstawić je w odcieniu jednego koloru (najczęściej głębia koloru szarego) lub zbinearyzować tj. uprościć obraz tylko i wyłącznie do jego warunków brzegowych (brak informacji lub jej obecność). Ta własność okaże się bardzo przydatna w kolejnych etapach przetwarzania.</w:t>
+        <w:t xml:space="preserve">kolorów. Ławtwo jednak zauważyć, że zdjęcie wielokolorowe zwiększa ilość dostarczanych informacji trzykrotnie co może nie być pożądane pod kątem wydajnościowym. Tutaj decyzja o formacie leży tylko i wyłącznie po stronie użytkownika, który musi określić czy identyfikacja kolorów pomoże mu w rozwiązaniu problemu czy jest wyłącznie dodatkowymi, zbędnymi informacjami. Analizując zdjęcie monochromatyczne, można przedstawić je w odcieniu jednego koloru (najczęściej głębia koloru szarego) lub zbinearyzować tj. uprościć obraz tylko i wyłącznie do jego warunków brzegowych (brak informacji lub jej obecność). Ta własność okaże się bardzo przydatna w kolejnych etapach przetwarzania.</w:t>
       </w:r>
     </w:p>
     <w:p>
@@ -2774,6 +2788,12 @@
       <w:r>
         <w:t xml:space="preserve">Zdjęcie dostarczone prze kamerę w trybie domyślnym zawiera trzy kanały danych (R,G,B). W celu usprawnienia wykonywanych operacji oraz możemy wykonać transformacji na obraz w odcieniach szarości. Matematyczną implementację opisuje równanie (1). Korzystając z pakietu OpenCV operację tą możemy wykonać w oparciu o dwa dostarczone argumenty. Pierwszym z nich jest obraz, natomiast w drugim członie funkcji podanie zostany sposób konwersji, w tym przypadku z kanału kolorowego na odcienie szarości.</w:t>
       </w:r>
+      <w:r>
+        <w:t xml:space="preserve"> </w:t>
+      </w:r>
+      <w:r>
+        <w:t xml:space="preserve">([2], n.d.a)</w:t>
+      </w:r>
     </w:p>
     <w:p>
       <w:pPr>
@@ -2802,14 +2822,6 @@
       <w:pPr>
         <w:pStyle w:val="FirstParagraph"/>
       </w:pPr>
-    </w:p>
-    <w:p>
-      <w:pPr>
-        <w:pStyle w:val="BodyText"/>
-      </w:pPr>
-      <w:r>
-        <w:t xml:space="preserve">([1], n.d.)</w:t>
-      </w:r>
     </w:p>
     <w:bookmarkEnd w:id="48"/>
     <w:bookmarkStart w:id="50" w:name="blurring"/>
@@ -2826,13 +2838,13 @@
         <w:pStyle w:val="FirstParagraph"/>
       </w:pPr>
       <w:r>
-        <w:t xml:space="preserve">Kolejnym krokiem jest usunięcie ze zdjęcia w jak największym stopniu, zakłóceń, które mogą w sposób inwazyjny zaburzać dalszą pracę. W tym celu wykonywana jest operacja wygładzania zdjęcia. Innym określeniem stosowanym do tego typu zabiegów jest również rozmazywanie. W ujęciu matematycznym możemy zdefiniować to jako proces filtracji. Wykonanie takiej operacji zostało przedstawione w postaci poniższego równania</w:t>
-      </w:r>
-      <w:r>
-        <w:t xml:space="preserve"> </w:t>
-      </w:r>
-      <w:r>
-        <w:t xml:space="preserve">([2], n.d.)</w:t>
+        <w:t xml:space="preserve">Kolejnym krokiem jest usunięcie ze zdjęcia w jak największym stopniu zakłóceń, które mogą w sposób inwazyjny zaburzać dalszą pracę. W tym celu wykonywana jest operacja wygładzania zdjęcia. Innym określeniem stosowanym do tego typu zabiegów jest również rozmazywanie. W ujęciu matematycznym możemy zdefiniować to jako proces filtracji. Wykonanie takiej operacji zostało przedstawione w postaci poniższego równania</w:t>
+      </w:r>
+      <w:r>
+        <w:t xml:space="preserve"> </w:t>
+      </w:r>
+      <w:r>
+        <w:t xml:space="preserve">([3], n.d.)</w:t>
       </w:r>
       <w:r>
         <w:t xml:space="preserve">.</w:t>
@@ -2904,7 +2916,7 @@
         <w:pStyle w:val="BodyText"/>
       </w:pPr>
       <w:r>
-        <w:t xml:space="preserve">W przetwarzaniu obrazów najczęściej wykorzystujemy jednak giltrację w oparciu o okno Gaussa. Warto jednak w tym momencie wzrócić uwagę, że rozwiązanie nie jest najkorzystniejsze pod wzgledem wydajności, zatem jeżeli w kolejnych krokach zaobserwujemy spadek wydajności zmiana rodzaju okna może okazać się kluczową decyzją. Z racji, że obiekt na którym będziemy wykonywać operacje będzie posiadał dwa wymiary, poniższe równanie prezentuje opisywaną funkcje, natomiast poniżej widoczna jest jej graficzna interpretacja.</w:t>
+        <w:t xml:space="preserve">W przetwarzaniu obrazów najczęściej wykorzystujemy jednak filtrację w oparciu o okno Gaussa. Warto jednak w tym momencie wzrócić uwagę, że rozwiązanie nie jest najkorzystniejsze pod wzgledem wydajności, zatem jeżeli w kolejnych krokach zaobserwujemy spadek wydajności zmiana rodzaju okna może okazać się kluczową decyzją. Z racji, że obiekt na którym będziemy wykonywać operacje będzie posiadał dwa wymiary, poniższe równanie prezentuje opisywaną funkcje, natomiast poniżej widoczna jest jej graficzna interpretacja.</w:t>
       </w:r>
     </w:p>
     <w:p>
@@ -2978,7 +2990,7 @@
         <w:pStyle w:val="BodyText"/>
       </w:pPr>
       <w:r>
-        <w:t xml:space="preserve">Implementacja przy użyciu dostarczeniu do funkcji trzech argumentów. Pierwszym z nich jest obraz powstawy w wyniku poprzedniej operacji. Kolejno definujemy rozmiar jądra w postaci listy statycznej. Opcojalnym krokiem jest zdefiniowanie stanu, tak aby operacja była wykonywana na wartościach znormalizowanych. Domyślnie funkcja przybiera wartość</w:t>
+        <w:t xml:space="preserve">Implementacja przy użyciu dostarczeniu do funkcji trzech argumentów. Pierwszym z nich jest obraz powstawy w wyniku poprzedniej operacji. Kolejno definujemy rozmiar jądra w postaci listy statycznej. Opcjonalnym krokiem jest zdefiniowanie stanu, tak aby operacja była wykonywana na wartościach znormalizowanych. Domyślnie funkcja przybiera wartość</w:t>
       </w:r>
       <w:r>
         <w:t xml:space="preserve"> </w:t>
@@ -2990,6 +3002,9 @@
         </w:rPr>
         <w:t xml:space="preserve">false</w:t>
       </w:r>
+      <w:r>
+        <w:t xml:space="preserve">.</w:t>
+      </w:r>
     </w:p>
     <w:p>
       <w:pPr>
@@ -3046,7 +3061,25 @@
         <w:pStyle w:val="FirstParagraph"/>
       </w:pPr>
       <w:r>
-        <w:t xml:space="preserve">Canny Edge Detection to jest z najbardziej rozpowszechnionych algorytmów służących do wyseparowania krawędzi z obrazu. Rozwiązanie zaproponował australijski infomatyk John F. Canny w roku 1986. Jest to algorytm wieloetapowy, który wymaga kilku niezalężnie związanych ze sobą operacji. Pierwszą z nich jest redukcja szumów, która została wykonana w poprzednim punkcie poprzez operację rozmazywania. Kolejnym krokiem jest przeprowadzenie obliczeń gradientowych wdluż osi x oraz y. W tym celu wykorzystywany jest algorytm Sobela. Matemetycznie wykonaną operacje przedstawia poniższy wzór.</w:t>
+        <w:t xml:space="preserve">Canny Edge Detection to jest z najbardziej rozpowszechnionych algorytmów służących do wyseparowania krawędzi z obrazu. Rozwiązanie zaproponował australijski infomatyk John F. Canny w roku 1986</w:t>
+      </w:r>
+      <w:r>
+        <w:t xml:space="preserve"> </w:t>
+      </w:r>
+      <w:r>
+        <w:t xml:space="preserve">(</w:t>
+      </w:r>
+      <w:r>
+        <w:t xml:space="preserve">“[5] Computer Vision: Canny Edge Detection,”</w:t>
+      </w:r>
+      <w:r>
+        <w:t xml:space="preserve"> </w:t>
+      </w:r>
+      <w:r>
+        <w:t xml:space="preserve">n.d.)</w:t>
+      </w:r>
+      <w:r>
+        <w:t xml:space="preserve">. Jest to algorytm wieloetapowy, który wymaga kilku niezalężnie związanych ze sobą operacji. Pierwszą z nich jest redukcja szumów, która została wykonana w poprzednim punkcie poprzez operację rozmazywania. Kolejnym krokiem jest przeprowadzenie obliczeń gradientowych wdluż osi x oraz y. W tym celu wykorzystywany jest algorytm Sobela. Matemetycznie wykonaną operacje przedstawia poniższy wzór.</w:t>
       </w:r>
     </w:p>
     <w:p>
@@ -3142,7 +3175,25 @@
         <w:pStyle w:val="FirstParagraph"/>
       </w:pPr>
       <w:r>
-        <w:t xml:space="preserve">Dilation jest operacją, która ma na celu zwiększenie objętości wyseparowanych krawędzi. W tym przypadku jest to niezbędny proces gdyż zdjęcie jest o stosunkowo niewielkiej rozdzielczości co przekłada się na niewielką powierzchnię krawędzi. Dodatkowo taki proces jest potrzebny, ponieważ kontury uzyskane w wyniku poprzedniej operacji często nie tworzą obszarów o strukturze zamkniętej, co w dalszym procesie uniemożliwia zastosowanie filtrowania w oparciu o wymieniony parametr. Dodatkowo potrzeba określić dwa parametry zastosowanej funkcji, pierwszym z nich jest wejściowy wektor macierzy w postaci binarnej natomiast drugim rozmir jądra. W tym momencie należy mieć na uwadze, że czym większy jego wymiar tym krawędzie bardziej zyskają na objętości. Należy jednak dobierać uważnie jago wartość, ponieważ można doprowadzić do sytuacji gdzie kontury zaczną tworzyć jeden większy co nie jest zjawiskiem porządanym. Poniższe równanie opisuje zastosowaną zależność.</w:t>
+        <w:t xml:space="preserve">Dilation jest operacją, która ma na celu zwiększenie objętości wyseparowanych krawędzi. W tym przypadku jest to niezbędny proces gdyż zdjęcie jest o stosunkowo niewielkiej rozdzielczości co przekłada się na niewielką powierzchnię krawędzi. Dodatkowo taki proces jest potrzebny, ponieważ kontury uzyskane w wyniku poprzedniej operacji często nie tworzą obszarów o strukturze zamkniętej, co w dalszym procesie uniemożliwia zastosowanie filtrowania w oparciu o wymieniony parametr</w:t>
+      </w:r>
+      <w:r>
+        <w:t xml:space="preserve"> </w:t>
+      </w:r>
+      <w:r>
+        <w:t xml:space="preserve">(</w:t>
+      </w:r>
+      <w:r>
+        <w:t xml:space="preserve">“[5] Computer Vision: Dilation,”</w:t>
+      </w:r>
+      <w:r>
+        <w:t xml:space="preserve"> </w:t>
+      </w:r>
+      <w:r>
+        <w:t xml:space="preserve">n.d.)</w:t>
+      </w:r>
+      <w:r>
+        <w:t xml:space="preserve">. Dodatkowo potrzeba określić dwa parametry zastosowanej funkcji, pierwszym z nich jest wejściowy wektor macierzy w postaci binarnej natomiast drugim rozmir jądra. W tym momencie należy mieć na uwadze, że czym większy jego wymiar tym krawędzie bardziej zyskają na objętości. Należy jednak dobierać uważnie jago wartość, ponieważ można doprowadzić do sytuacji gdzie kontury zaczną tworzyć jeden większy co nie jest zjawiskiem porządanym. Poniższe równanie opisuje zastosowaną zależność.</w:t>
       </w:r>
     </w:p>
     <w:p>
@@ -3415,6 +3466,21 @@
         <w:t xml:space="preserve">BINARY_INV</w:t>
       </w:r>
       <w:r>
+        <w:t xml:space="preserve"> </w:t>
+      </w:r>
+      <w:r>
+        <w:t xml:space="preserve">(</w:t>
+      </w:r>
+      <w:r>
+        <w:t xml:space="preserve">“[5] Computer Vision: Thresholding,”</w:t>
+      </w:r>
+      <w:r>
+        <w:t xml:space="preserve"> </w:t>
+      </w:r>
+      <w:r>
+        <w:t xml:space="preserve">n.d.)</w:t>
+      </w:r>
+      <w:r>
         <w:t xml:space="preserve">.</w:t>
       </w:r>
     </w:p>
@@ -3488,7 +3554,7 @@
           <wp:inline>
             <wp:extent cx="5048250" cy="3486150"/>
             <wp:effectExtent b="0" l="0" r="0" t="0"/>
-            <wp:docPr descr="Podstawowe algorytmy progowania" title="" id="1" name="Picture"/>
+            <wp:docPr descr="Podstawowe algorytmy progowania (“[5] Computer Vision: Thresholding,” n.d.)" title="" id="1" name="Picture"/>
             <a:graphic>
               <a:graphicData uri="http://schemas.openxmlformats.org/drawingml/2006/picture">
                 <pic:pic>
@@ -3533,6 +3599,21 @@
       <w:r>
         <w:t xml:space="preserve">Podstawowe algorytmy progowania</w:t>
       </w:r>
+      <w:r>
+        <w:t xml:space="preserve"> </w:t>
+      </w:r>
+      <w:r>
+        <w:t xml:space="preserve">(</w:t>
+      </w:r>
+      <w:r>
+        <w:t xml:space="preserve">“[5] Computer Vision: Thresholding,”</w:t>
+      </w:r>
+      <w:r>
+        <w:t xml:space="preserve"> </w:t>
+      </w:r>
+      <w:r>
+        <w:t xml:space="preserve">n.d.)</w:t>
+      </w:r>
     </w:p>
     <w:p>
       <w:r>
@@ -3613,6 +3694,21 @@
           <w:i/>
         </w:rPr>
         <w:t xml:space="preserve">cv2.drawContours()</w:t>
+      </w:r>
+      <w:r>
+        <w:t xml:space="preserve"> </w:t>
+      </w:r>
+      <w:r>
+        <w:t xml:space="preserve">(</w:t>
+      </w:r>
+      <w:r>
+        <w:t xml:space="preserve">“[5] Computer Vision: Contours,”</w:t>
+      </w:r>
+      <w:r>
+        <w:t xml:space="preserve"> </w:t>
+      </w:r>
+      <w:r>
+        <w:t xml:space="preserve">n.d.)</w:t>
       </w:r>
       <w:r>
         <w:t xml:space="preserve">. Następnie wykonywany jest dodatkowy proces, który umożliwi identyfikacje grup obiektów. Do tego celu następuje zaproksymowanie konturu przy pomocy krzywej a następnie wpisanie jest w równanie prostokąta. Mając te dane można wyznaczyć środek ciężkości figury w postaci pojedynczego punktu zawierającego informacje o jego położeniu. Koncowym etapem jest zwrócenie tych wartości w postacji posortowanej listy. Poniższa grafika prezentuje w uproszczony sposób działanie algorytmu. Środki ciężkości zostały przedstawione w postaci czerwonych punktów.</w:t>
@@ -6651,7 +6747,7 @@
     <w:bookmarkEnd w:id="63"/>
     <w:bookmarkEnd w:id="64"/>
     <w:bookmarkEnd w:id="65"/>
-    <w:bookmarkStart w:id="93" w:name="wykorzystanie-sieci-neuronowych"/>
+    <w:bookmarkStart w:id="95" w:name="wykorzystanie-sieci-neuronowych"/>
     <w:p>
       <w:pPr>
         <w:pStyle w:val="Heading1"/>
@@ -6678,7 +6774,7 @@
       </w:r>
     </w:p>
     <w:bookmarkEnd w:id="66"/>
-    <w:bookmarkStart w:id="77" w:name="informacje-wstęne"/>
+    <w:bookmarkStart w:id="79" w:name="informacje-wstęne"/>
     <w:p>
       <w:pPr>
         <w:pStyle w:val="Heading2"/>
@@ -7030,7 +7126,16 @@
         <w:t xml:space="preserve">tanh</w:t>
       </w:r>
       <w:r>
-        <w:t xml:space="preserve">, których matematyczne implementacje oraz kształty zostały przedstawione poniżej.</w:t>
+        <w:t xml:space="preserve">, których matematyczne implementacje oraz kształty zostały przedstawione poniżej</w:t>
+      </w:r>
+      <w:r>
+        <w:t xml:space="preserve"> </w:t>
+      </w:r>
+      <w:r>
+        <w:t xml:space="preserve">(Santanu Pattanayak Apress 2017)</w:t>
+      </w:r>
+      <w:r>
+        <w:t xml:space="preserve">.</w:t>
       </w:r>
     </w:p>
     <w:p>
@@ -7232,7 +7337,7 @@
           <wp:inline>
             <wp:extent cx="5334000" cy="2846666"/>
             <wp:effectExtent b="0" l="0" r="0" t="0"/>
-            <wp:docPr descr="Budowa neuronu inspirowana biologią" title="" id="1" name="Picture"/>
+            <wp:docPr descr="Budowa neuronu inspirowana biologią (Santanu Pattanayak Apress 2017)" title="" id="1" name="Picture"/>
             <a:graphic>
               <a:graphicData uri="http://schemas.openxmlformats.org/drawingml/2006/picture">
                 <pic:pic>
@@ -7277,6 +7382,12 @@
       <w:r>
         <w:t xml:space="preserve">Budowa neuronu inspirowana biologią</w:t>
       </w:r>
+      <w:r>
+        <w:t xml:space="preserve"> </w:t>
+      </w:r>
+      <w:r>
+        <w:t xml:space="preserve">(Santanu Pattanayak Apress 2017)</w:t>
+      </w:r>
     </w:p>
     <w:p>
       <w:pPr>
@@ -7287,7 +7398,7 @@
           <wp:inline>
             <wp:extent cx="5283200" cy="3568700"/>
             <wp:effectExtent b="0" l="0" r="0" t="0"/>
-            <wp:docPr descr="Implementacja neuronu w praktyce" title="" id="1" name="Picture"/>
+            <wp:docPr descr="Implementacja neuronu w praktyce (Santanu Pattanayak Apress 2017)" title="" id="1" name="Picture"/>
             <a:graphic>
               <a:graphicData uri="http://schemas.openxmlformats.org/drawingml/2006/picture">
                 <pic:pic>
@@ -7332,13 +7443,241 @@
       <w:r>
         <w:t xml:space="preserve">Implementacja neuronu w praktyce</w:t>
       </w:r>
+      <w:r>
+        <w:t xml:space="preserve"> </w:t>
+      </w:r>
+      <w:r>
+        <w:t xml:space="preserve">(Santanu Pattanayak Apress 2017)</w:t>
+      </w:r>
+    </w:p>
+    <w:p>
+      <w:r>
+        <w:br w:type="page"/>
+      </w:r>
+    </w:p>
+    <w:bookmarkEnd w:id="75"/>
+    <w:bookmarkStart w:id="78" w:name="Xbd8baaed4dba8a23701d1e455db151412b56a4d"/>
+    <w:p>
+      <w:pPr>
+        <w:pStyle w:val="Heading3"/>
+      </w:pPr>
+      <w:r>
+        <w:t xml:space="preserve">Określenie dokładności otrzymanego modelu oraz funkcje start</w:t>
+      </w:r>
+    </w:p>
+    <w:p>
+      <w:pPr>
+        <w:pStyle w:val="FirstParagraph"/>
+      </w:pPr>
+      <w:r>
+        <w:t xml:space="preserve">Otrzymując współczynniki modelu z punktu widzenia użytkownika istotnym parametrem jest zdefiniowanie różnicy pomiędzy punktami testowymi a przebiegiem zaproksymowanem w postaci modelu. W tym celu wprowadzone zostały funkcje strat. Najpopularniejszym z nich dla regresji liniowej jest estymator</w:t>
+      </w:r>
+      <w:r>
+        <w:t xml:space="preserve"> </w:t>
+      </w:r>
+      <w:r>
+        <w:rPr>
+          <w:bCs/>
+          <w:b/>
+        </w:rPr>
+        <w:t xml:space="preserve">LS</w:t>
+      </w:r>
+      <w:r>
+        <w:t xml:space="preserve"> </w:t>
+      </w:r>
+      <w:r>
+        <w:t xml:space="preserve">(</w:t>
+      </w:r>
+      <w:r>
+        <w:rPr>
+          <w:iCs/>
+          <w:i/>
+        </w:rPr>
+        <w:t xml:space="preserve">Least Squares</w:t>
+      </w:r>
+      <w:r>
+        <w:t xml:space="preserve">), którego równanie zostało przedstawione poniżej.</w:t>
+      </w:r>
     </w:p>
     <w:p>
       <w:pPr>
         <w:pStyle w:val="BodyText"/>
       </w:pPr>
-      <w:r>
-        <w:t xml:space="preserve">(Santanu Pattanayak Apress 2017)</w:t>
+    </w:p>
+    <w:p>
+      <w:pPr>
+        <w:pStyle w:val="BodyText"/>
+      </w:pPr>
+      <w:r>
+        <w:t xml:space="preserve">Do obliczenia tego parametru potrzebny jest zbiór punktów pomiarowych postacji krotek (</w:t>
+      </w:r>
+      <m:oMath>
+        <m:sSub>
+          <m:e>
+            <m:r>
+              <m:t>x</m:t>
+            </m:r>
+          </m:e>
+          <m:sub>
+            <m:r>
+              <m:t>i</m:t>
+            </m:r>
+          </m:sub>
+        </m:sSub>
+        <m:r>
+          <m:rPr>
+            <m:sty m:val="p"/>
+          </m:rPr>
+          <m:t>,</m:t>
+        </m:r>
+        <m:sSub>
+          <m:e>
+            <m:r>
+              <m:t>y</m:t>
+            </m:r>
+          </m:e>
+          <m:sub>
+            <m:r>
+              <m:t>i</m:t>
+            </m:r>
+          </m:sub>
+        </m:sSub>
+      </m:oMath>
+      <w:r>
+        <w:t xml:space="preserve">), natomiast poszukiwane wartości to</w:t>
+      </w:r>
+      <w:r>
+        <w:t xml:space="preserve"> </w:t>
+      </w:r>
+      <m:oMath>
+        <m:sSub>
+          <m:e>
+            <m:r>
+              <m:t>β</m:t>
+            </m:r>
+          </m:e>
+          <m:sub>
+            <m:r>
+              <m:t>0</m:t>
+            </m:r>
+          </m:sub>
+        </m:sSub>
+      </m:oMath>
+      <w:r>
+        <w:t xml:space="preserve"> </w:t>
+      </w:r>
+      <w:r>
+        <w:t xml:space="preserve">oraz</w:t>
+      </w:r>
+      <w:r>
+        <w:t xml:space="preserve"> </w:t>
+      </w:r>
+      <m:oMath>
+        <m:sSub>
+          <m:e>
+            <m:r>
+              <m:t>β</m:t>
+            </m:r>
+          </m:e>
+          <m:sub>
+            <m:r>
+              <m:t>1</m:t>
+            </m:r>
+          </m:sub>
+        </m:sSub>
+      </m:oMath>
+      <w:r>
+        <w:t xml:space="preserve">. Dla uzyskania optymalnej postaci modeli punktem wyjściowym jest określenie takiej wartości pary współczynników dla których funkcja strat będzie przyjmować najmniejszą możliwą wartość. Narzędziem, które to umożliwia są obliczenia gradientowe. Z punktu widzenia sieci neuronowej istotną cechą jest</w:t>
+      </w:r>
+      <w:r>
+        <w:t xml:space="preserve"> </w:t>
+      </w:r>
+      <w:r>
+        <w:rPr>
+          <w:bCs/>
+          <w:b/>
+        </w:rPr>
+        <w:t xml:space="preserve">Propagacja wsteczna</w:t>
+      </w:r>
+      <w:r>
+        <w:t xml:space="preserve"> </w:t>
+      </w:r>
+      <w:r>
+        <w:t xml:space="preserve">(</w:t>
+      </w:r>
+      <w:r>
+        <w:rPr>
+          <w:iCs/>
+          <w:i/>
+        </w:rPr>
+        <w:t xml:space="preserve">Backpropagration</w:t>
+      </w:r>
+      <w:r>
+        <w:t xml:space="preserve">), która umożliwia wrócenie układu współczynników do poprzedniego stanu i wykonywanie operacji dopasowywania, aż do momentu uzyskania minimalnej wartości funkcji strat</w:t>
+      </w:r>
+      <w:r>
+        <w:t xml:space="preserve"> </w:t>
+      </w:r>
+      <w:r>
+        <w:t xml:space="preserve">(Bonnin Packt Publishing 2016)</w:t>
+      </w:r>
+      <w:r>
+        <w:t xml:space="preserve">.</w:t>
+      </w:r>
+    </w:p>
+    <w:p>
+      <w:pPr>
+        <w:pStyle w:val="CaptionedFigure"/>
+      </w:pPr>
+      <w:r>
+        <w:drawing>
+          <wp:inline>
+            <wp:extent cx="5200650" cy="1892300"/>
+            <wp:effectExtent b="0" l="0" r="0" t="0"/>
+            <wp:docPr descr="Wyznaczenie minimum lokalnego w oparciu o obliczenia gradientowe" title="" id="1" name="Picture"/>
+            <a:graphic>
+              <a:graphicData uri="http://schemas.openxmlformats.org/drawingml/2006/picture">
+                <pic:pic>
+                  <pic:nvPicPr>
+                    <pic:cNvPr descr="./DATA/Images_to_Thesis/gradient_descent.jpg" id="0" name="Picture"/>
+                    <pic:cNvPicPr>
+                      <a:picLocks noChangeArrowheads="1" noChangeAspect="1"/>
+                    </pic:cNvPicPr>
+                  </pic:nvPicPr>
+                  <pic:blipFill>
+                    <a:blip r:embed="rId76"/>
+                    <a:stretch>
+                      <a:fillRect/>
+                    </a:stretch>
+                  </pic:blipFill>
+                  <pic:spPr bwMode="auto">
+                    <a:xfrm>
+                      <a:off x="0" y="0"/>
+                      <a:ext cx="5200650" cy="1892300"/>
+                    </a:xfrm>
+                    <a:prstGeom prst="rect">
+                      <a:avLst/>
+                    </a:prstGeom>
+                    <a:noFill/>
+                    <a:ln w="9525">
+                      <a:noFill/>
+                      <a:headEnd/>
+                      <a:tailEnd/>
+                    </a:ln>
+                  </pic:spPr>
+                </pic:pic>
+              </a:graphicData>
+            </a:graphic>
+          </wp:inline>
+        </w:drawing>
+      </w:r>
+    </w:p>
+    <w:p>
+      <w:pPr>
+        <w:pStyle w:val="ImageCaption"/>
+      </w:pPr>
+      <w:r>
+        <w:t xml:space="preserve">Wyznaczenie minimum lokalnego w oparciu o obliczenia gradientowe</w:t>
       </w:r>
     </w:p>
     <w:p>
@@ -7346,40 +7685,265 @@
         <w:br w:type="page"/>
       </w:r>
     </w:p>
-    <w:bookmarkEnd w:id="75"/>
-    <w:bookmarkStart w:id="76" w:name="X4ca139d48548d751aea77195045b2de4b043ec2"/>
-    <w:p>
-      <w:pPr>
-        <w:pStyle w:val="Heading3"/>
-      </w:pPr>
-      <w:r>
-        <w:t xml:space="preserve">Określenie dokładności otrzymanego modelu</w:t>
-      </w:r>
-    </w:p>
-    <w:p>
-      <w:r>
-        <w:br w:type="page"/>
-      </w:r>
-    </w:p>
-    <w:bookmarkEnd w:id="76"/>
-    <w:bookmarkEnd w:id="77"/>
-    <w:bookmarkStart w:id="79" w:name="tworzenie-sieci-neuronowej"/>
-    <w:p>
-      <w:pPr>
-        <w:pStyle w:val="Heading2"/>
-      </w:pPr>
-      <w:r>
-        <w:t xml:space="preserve">Tworzenie sieci neuronowej</w:t>
-      </w:r>
-    </w:p>
-    <w:bookmarkStart w:id="78" w:name="schemat"/>
-    <w:p>
-      <w:pPr>
-        <w:pStyle w:val="Heading3"/>
-      </w:pPr>
-      <w:r>
-        <w:t xml:space="preserve">Schemat</w:t>
-      </w:r>
+    <w:p>
+      <w:pPr>
+        <w:pStyle w:val="BodyText"/>
+      </w:pPr>
+      <w:r>
+        <w:t xml:space="preserve">Przedstawiony problem, który jest do rozwiązania przy pomocy sieci neuronowej potrzebuje innego sposobu na klasyfikację poprawności modelu, ponieważ danymi wejściowymi nie są punkty pomiarowe tylko macierze reprezentujące obraz. Nie można zatem mówić o regresji tylko o klasyfikacji a dokładniej o wykrywaniu obiektów. W celu określenia precyzji modelu zostaną wykorzystane zależności w oparciu o poniższą tabelę.</w:t>
+      </w:r>
+    </w:p>
+    <w:p>
+      <w:pPr>
+        <w:pStyle w:val="CaptionedFigure"/>
+      </w:pPr>
+      <w:r>
+        <w:drawing>
+          <wp:inline>
+            <wp:extent cx="4819650" cy="2101850"/>
+            <wp:effectExtent b="0" l="0" r="0" t="0"/>
+            <wp:docPr descr="Ocena poprawności modelu dla wykrywania obiektów" title="" id="1" name="Picture"/>
+            <a:graphic>
+              <a:graphicData uri="http://schemas.openxmlformats.org/drawingml/2006/picture">
+                <pic:pic>
+                  <pic:nvPicPr>
+                    <pic:cNvPr descr="./DATA/Images_to_Thesis/evaluation_table.jpg" id="0" name="Picture"/>
+                    <pic:cNvPicPr>
+                      <a:picLocks noChangeArrowheads="1" noChangeAspect="1"/>
+                    </pic:cNvPicPr>
+                  </pic:nvPicPr>
+                  <pic:blipFill>
+                    <a:blip r:embed="rId77"/>
+                    <a:stretch>
+                      <a:fillRect/>
+                    </a:stretch>
+                  </pic:blipFill>
+                  <pic:spPr bwMode="auto">
+                    <a:xfrm>
+                      <a:off x="0" y="0"/>
+                      <a:ext cx="4819650" cy="2101850"/>
+                    </a:xfrm>
+                    <a:prstGeom prst="rect">
+                      <a:avLst/>
+                    </a:prstGeom>
+                    <a:noFill/>
+                    <a:ln w="9525">
+                      <a:noFill/>
+                      <a:headEnd/>
+                      <a:tailEnd/>
+                    </a:ln>
+                  </pic:spPr>
+                </pic:pic>
+              </a:graphicData>
+            </a:graphic>
+          </wp:inline>
+        </w:drawing>
+      </w:r>
+    </w:p>
+    <w:p>
+      <w:pPr>
+        <w:pStyle w:val="ImageCaption"/>
+      </w:pPr>
+      <w:r>
+        <w:t xml:space="preserve">Ocena poprawności modelu dla wykrywania obiektów</w:t>
+      </w:r>
+    </w:p>
+    <w:p>
+      <w:pPr>
+        <w:pStyle w:val="BodyText"/>
+      </w:pPr>
+      <w:r>
+        <w:t xml:space="preserve">Dwa podstawowe parametry na podstawie powyższej tabeli to</w:t>
+      </w:r>
+      <w:r>
+        <w:t xml:space="preserve"> </w:t>
+      </w:r>
+      <w:r>
+        <w:rPr>
+          <w:iCs/>
+          <w:i/>
+        </w:rPr>
+        <w:t xml:space="preserve">Accuracy</w:t>
+      </w:r>
+      <w:r>
+        <w:t xml:space="preserve"> </w:t>
+      </w:r>
+      <w:r>
+        <w:t xml:space="preserve">oraz</w:t>
+      </w:r>
+      <w:r>
+        <w:t xml:space="preserve"> </w:t>
+      </w:r>
+      <w:r>
+        <w:rPr>
+          <w:iCs/>
+          <w:i/>
+        </w:rPr>
+        <w:t xml:space="preserve">Recall</w:t>
+      </w:r>
+      <w:r>
+        <w:t xml:space="preserve">. Pierwszy z nich określa w jakich proporcjach wykrywanie obiektów zostało wykonane w sposób poprawny, natomiast</w:t>
+      </w:r>
+      <w:r>
+        <w:t xml:space="preserve"> </w:t>
+      </w:r>
+      <w:r>
+        <w:rPr>
+          <w:iCs/>
+          <w:i/>
+        </w:rPr>
+        <w:t xml:space="preserve">Recall</w:t>
+      </w:r>
+      <w:r>
+        <w:t xml:space="preserve"> </w:t>
+      </w:r>
+      <w:r>
+        <w:t xml:space="preserve">określa stosunek poprawnych detekcji do sumy przypadków w których wykrywany obiekt znajduje się w przestrzenii roboczej jednak nie został on wykryty oraz przypadków w których detekcja przebiegła pomyślnie. Dla wszystkich przypadków możemy określić również straty modelu w oparciu o informacje z poprzedniego punktu.</w:t>
+      </w:r>
+    </w:p>
+    <w:p>
+      <w:pPr>
+        <w:pStyle w:val="BodyText"/>
+      </w:pPr>
+      <m:oMathPara>
+        <m:oMathParaPr>
+          <m:jc m:val="center"/>
+        </m:oMathParaPr>
+        <m:oMath>
+          <m:r>
+            <m:t>A</m:t>
+          </m:r>
+          <m:r>
+            <m:t>c</m:t>
+          </m:r>
+          <m:r>
+            <m:t>c</m:t>
+          </m:r>
+          <m:r>
+            <m:t>u</m:t>
+          </m:r>
+          <m:r>
+            <m:t>r</m:t>
+          </m:r>
+          <m:r>
+            <m:t>a</m:t>
+          </m:r>
+          <m:r>
+            <m:t>c</m:t>
+          </m:r>
+          <m:r>
+            <m:t>y</m:t>
+          </m:r>
+          <m:r>
+            <m:rPr>
+              <m:sty m:val="p"/>
+            </m:rPr>
+            <m:t>=</m:t>
+          </m:r>
+          <m:f>
+            <m:fPr>
+              <m:type m:val="bar"/>
+            </m:fPr>
+            <m:num>
+              <m:r>
+                <m:t>T</m:t>
+              </m:r>
+              <m:r>
+                <m:t>P</m:t>
+              </m:r>
+            </m:num>
+            <m:den>
+              <m:r>
+                <m:t>T</m:t>
+              </m:r>
+              <m:r>
+                <m:t>P</m:t>
+              </m:r>
+              <m:r>
+                <m:rPr>
+                  <m:sty m:val="p"/>
+                </m:rPr>
+                <m:t>+</m:t>
+              </m:r>
+              <m:r>
+                <m:t>F</m:t>
+              </m:r>
+              <m:r>
+                <m:t>P</m:t>
+              </m:r>
+            </m:den>
+          </m:f>
+        </m:oMath>
+      </m:oMathPara>
+    </w:p>
+    <w:p>
+      <w:pPr>
+        <w:pStyle w:val="FirstParagraph"/>
+      </w:pPr>
+      <m:oMathPara>
+        <m:oMathParaPr>
+          <m:jc m:val="center"/>
+        </m:oMathParaPr>
+        <m:oMath>
+          <m:r>
+            <m:t>R</m:t>
+          </m:r>
+          <m:r>
+            <m:t>e</m:t>
+          </m:r>
+          <m:r>
+            <m:t>c</m:t>
+          </m:r>
+          <m:r>
+            <m:t>a</m:t>
+          </m:r>
+          <m:r>
+            <m:t>l</m:t>
+          </m:r>
+          <m:r>
+            <m:t>l</m:t>
+          </m:r>
+          <m:r>
+            <m:rPr>
+              <m:sty m:val="p"/>
+            </m:rPr>
+            <m:t>=</m:t>
+          </m:r>
+          <m:f>
+            <m:fPr>
+              <m:type m:val="bar"/>
+            </m:fPr>
+            <m:num>
+              <m:r>
+                <m:t>T</m:t>
+              </m:r>
+              <m:r>
+                <m:t>P</m:t>
+              </m:r>
+            </m:num>
+            <m:den>
+              <m:r>
+                <m:t>T</m:t>
+              </m:r>
+              <m:r>
+                <m:t>P</m:t>
+              </m:r>
+              <m:r>
+                <m:rPr>
+                  <m:sty m:val="p"/>
+                </m:rPr>
+                <m:t>+</m:t>
+              </m:r>
+              <m:r>
+                <m:t>F</m:t>
+              </m:r>
+              <m:r>
+                <m:t>N</m:t>
+              </m:r>
+            </m:den>
+          </m:f>
+        </m:oMath>
+      </m:oMathPara>
     </w:p>
     <w:p>
       <w:r>
@@ -7388,17 +7952,2152 @@
     </w:p>
     <w:bookmarkEnd w:id="78"/>
     <w:bookmarkEnd w:id="79"/>
-    <w:bookmarkStart w:id="92" w:name="bibliografia"/>
+    <w:bookmarkStart w:id="94" w:name="tworzenie-sieci-neuronowej"/>
     <w:p>
       <w:pPr>
         <w:pStyle w:val="Heading2"/>
       </w:pPr>
       <w:r>
+        <w:t xml:space="preserve">Tworzenie sieci neuronowej</w:t>
+      </w:r>
+    </w:p>
+    <w:bookmarkStart w:id="81" w:name="schemat"/>
+    <w:p>
+      <w:pPr>
+        <w:pStyle w:val="Heading3"/>
+      </w:pPr>
+      <w:r>
+        <w:t xml:space="preserve">Schemat</w:t>
+      </w:r>
+    </w:p>
+    <w:p>
+      <w:pPr>
+        <w:pStyle w:val="CaptionedFigure"/>
+      </w:pPr>
+      <w:r>
+        <w:drawing>
+          <wp:inline>
+            <wp:extent cx="3797300" cy="4502150"/>
+            <wp:effectExtent b="0" l="0" r="0" t="0"/>
+            <wp:docPr descr="Schemat tworzenia sieci neuronowej" title="" id="1" name="Picture"/>
+            <a:graphic>
+              <a:graphicData uri="http://schemas.openxmlformats.org/drawingml/2006/picture">
+                <pic:pic>
+                  <pic:nvPicPr>
+                    <pic:cNvPr descr="./DATA/Images_to_Thesis/ML_schema.jpg" id="0" name="Picture"/>
+                    <pic:cNvPicPr>
+                      <a:picLocks noChangeArrowheads="1" noChangeAspect="1"/>
+                    </pic:cNvPicPr>
+                  </pic:nvPicPr>
+                  <pic:blipFill>
+                    <a:blip r:embed="rId80"/>
+                    <a:stretch>
+                      <a:fillRect/>
+                    </a:stretch>
+                  </pic:blipFill>
+                  <pic:spPr bwMode="auto">
+                    <a:xfrm>
+                      <a:off x="0" y="0"/>
+                      <a:ext cx="3797300" cy="4502150"/>
+                    </a:xfrm>
+                    <a:prstGeom prst="rect">
+                      <a:avLst/>
+                    </a:prstGeom>
+                    <a:noFill/>
+                    <a:ln w="9525">
+                      <a:noFill/>
+                      <a:headEnd/>
+                      <a:tailEnd/>
+                    </a:ln>
+                  </pic:spPr>
+                </pic:pic>
+              </a:graphicData>
+            </a:graphic>
+          </wp:inline>
+        </w:drawing>
+      </w:r>
+    </w:p>
+    <w:p>
+      <w:pPr>
+        <w:pStyle w:val="ImageCaption"/>
+      </w:pPr>
+      <w:r>
+        <w:t xml:space="preserve">Schemat tworzenia sieci neuronowej</w:t>
+      </w:r>
+    </w:p>
+    <w:p>
+      <w:r>
+        <w:br w:type="page"/>
+      </w:r>
+    </w:p>
+    <w:bookmarkEnd w:id="81"/>
+    <w:bookmarkStart w:id="83" w:name="pozyskanie-danych"/>
+    <w:p>
+      <w:pPr>
+        <w:pStyle w:val="Heading3"/>
+      </w:pPr>
+      <w:r>
+        <w:t xml:space="preserve">Pozyskanie danych</w:t>
+      </w:r>
+    </w:p>
+    <w:p>
+      <w:pPr>
+        <w:pStyle w:val="FirstParagraph"/>
+      </w:pPr>
+      <w:r>
+        <w:t xml:space="preserve">W celu automatyzacji gromadzenia danych wejściowych wykorzystanie zostany skrypt w języku Python. Pierwszym krokiem jest zaimportowanie potrzebnych bibliotek oraz określenie nazwy etykiety, która będzie identyfikowana w procesie wykrywania (zmienna</w:t>
+      </w:r>
+      <w:r>
+        <w:t xml:space="preserve"> </w:t>
+      </w:r>
+      <w:r>
+        <w:rPr>
+          <w:iCs/>
+          <w:i/>
+        </w:rPr>
+        <w:t xml:space="preserve">detect</w:t>
+      </w:r>
+      <w:r>
+        <w:t xml:space="preserve">). Niezbędnym parametrem jest również określenie ilości przechwyconych obrazów, którą reprezentuje zmienna</w:t>
+      </w:r>
+      <w:r>
+        <w:t xml:space="preserve"> </w:t>
+      </w:r>
+      <w:r>
+        <w:rPr>
+          <w:iCs/>
+          <w:i/>
+        </w:rPr>
+        <w:t xml:space="preserve">image_batch_size</w:t>
+      </w:r>
+      <w:r>
+        <w:t xml:space="preserve">. Każdy obraz powinien posiadać swój identyfikator co można otrzymac w oparciu o moduł</w:t>
+      </w:r>
+      <w:r>
+        <w:t xml:space="preserve"> </w:t>
+      </w:r>
+      <w:r>
+        <w:rPr>
+          <w:iCs/>
+          <w:i/>
+        </w:rPr>
+        <w:t xml:space="preserve">uuid</w:t>
+      </w:r>
+      <w:r>
+        <w:t xml:space="preserve">. Niezbędne będzie również wykorzystanie wyrażeń regularnych to poszukiwania wzorca tesktowego. Moduł do zarządzania czasem posłuży do uzyskania niezbędnego interwału czasowego pomiędzy kolejnymi przechwyceniami. Wszystkie operacje zostały wykonane na obiekcie statycznym natomiast współrzędne obszaru, w którym znajdują się poszukiwane otwory dobrane zostały w sposób eksperymentalny. Każde zdjęcie powinno posiadać plik zapisany w notacji XML zawierajcy informacje o współrzędnych obiektu, który będzie wykrywany. Skrypt został przystosowany do wielokrotnego użytku co oznacze, że w każdej chwilii możemy powiększyć istniejącą bazę. Kod programu oraz przykładowe zdjęcie z naniesionymi etykietami przedstawione zostały poniżej.</w:t>
+      </w:r>
+    </w:p>
+    <w:p>
+      <w:pPr>
+        <w:pStyle w:val="CaptionedFigure"/>
+      </w:pPr>
+      <w:r>
+        <w:drawing>
+          <wp:inline>
+            <wp:extent cx="5334000" cy="875489"/>
+            <wp:effectExtent b="0" l="0" r="0" t="0"/>
+            <wp:docPr descr="Zdjęcie wraz z etykietą w notacji XML" title="" id="1" name="Picture"/>
+            <a:graphic>
+              <a:graphicData uri="http://schemas.openxmlformats.org/drawingml/2006/picture">
+                <pic:pic>
+                  <pic:nvPicPr>
+                    <pic:cNvPr descr="./DATA/Images_to_Thesis/etykieta.jpg" id="0" name="Picture"/>
+                    <pic:cNvPicPr>
+                      <a:picLocks noChangeArrowheads="1" noChangeAspect="1"/>
+                    </pic:cNvPicPr>
+                  </pic:nvPicPr>
+                  <pic:blipFill>
+                    <a:blip r:embed="rId82"/>
+                    <a:stretch>
+                      <a:fillRect/>
+                    </a:stretch>
+                  </pic:blipFill>
+                  <pic:spPr bwMode="auto">
+                    <a:xfrm>
+                      <a:off x="0" y="0"/>
+                      <a:ext cx="5334000" cy="875489"/>
+                    </a:xfrm>
+                    <a:prstGeom prst="rect">
+                      <a:avLst/>
+                    </a:prstGeom>
+                    <a:noFill/>
+                    <a:ln w="9525">
+                      <a:noFill/>
+                      <a:headEnd/>
+                      <a:tailEnd/>
+                    </a:ln>
+                  </pic:spPr>
+                </pic:pic>
+              </a:graphicData>
+            </a:graphic>
+          </wp:inline>
+        </w:drawing>
+      </w:r>
+    </w:p>
+    <w:p>
+      <w:pPr>
+        <w:pStyle w:val="ImageCaption"/>
+      </w:pPr>
+      <w:r>
+        <w:t xml:space="preserve">Zdjęcie wraz z etykietą w notacji XML</w:t>
+      </w:r>
+    </w:p>
+    <w:p>
+      <w:r>
+        <w:br w:type="page"/>
+      </w:r>
+    </w:p>
+    <w:p>
+      <w:pPr>
+        <w:pStyle w:val="SourceCode"/>
+      </w:pPr>
+      <w:r>
+        <w:rPr>
+          <w:rStyle w:val="ImportTok"/>
+        </w:rPr>
+        <w:t xml:space="preserve">import</w:t>
+      </w:r>
+      <w:r>
+        <w:rPr>
+          <w:rStyle w:val="NormalTok"/>
+        </w:rPr>
+        <w:t xml:space="preserve"> uuid</w:t>
+      </w:r>
+      <w:r>
+        <w:br/>
+      </w:r>
+      <w:r>
+        <w:rPr>
+          <w:rStyle w:val="ImportTok"/>
+        </w:rPr>
+        <w:t xml:space="preserve">import</w:t>
+      </w:r>
+      <w:r>
+        <w:rPr>
+          <w:rStyle w:val="NormalTok"/>
+        </w:rPr>
+        <w:t xml:space="preserve"> cv2</w:t>
+      </w:r>
+      <w:r>
+        <w:br/>
+      </w:r>
+      <w:r>
+        <w:rPr>
+          <w:rStyle w:val="ImportTok"/>
+        </w:rPr>
+        <w:t xml:space="preserve">import</w:t>
+      </w:r>
+      <w:r>
+        <w:rPr>
+          <w:rStyle w:val="NormalTok"/>
+        </w:rPr>
+        <w:t xml:space="preserve"> re</w:t>
+      </w:r>
+      <w:r>
+        <w:br/>
+      </w:r>
+      <w:r>
+        <w:rPr>
+          <w:rStyle w:val="ImportTok"/>
+        </w:rPr>
+        <w:t xml:space="preserve">import</w:t>
+      </w:r>
+      <w:r>
+        <w:rPr>
+          <w:rStyle w:val="NormalTok"/>
+        </w:rPr>
+        <w:t xml:space="preserve"> shutil</w:t>
+      </w:r>
+      <w:r>
+        <w:br/>
+      </w:r>
+      <w:r>
+        <w:rPr>
+          <w:rStyle w:val="ImportTok"/>
+        </w:rPr>
+        <w:t xml:space="preserve">import</w:t>
+      </w:r>
+      <w:r>
+        <w:rPr>
+          <w:rStyle w:val="NormalTok"/>
+        </w:rPr>
+        <w:t xml:space="preserve"> time</w:t>
+      </w:r>
+      <w:r>
+        <w:br/>
+      </w:r>
+      <w:r>
+        <w:rPr>
+          <w:rStyle w:val="ImportTok"/>
+        </w:rPr>
+        <w:t xml:space="preserve">import</w:t>
+      </w:r>
+      <w:r>
+        <w:rPr>
+          <w:rStyle w:val="NormalTok"/>
+        </w:rPr>
+        <w:t xml:space="preserve"> os</w:t>
+      </w:r>
+      <w:r>
+        <w:br/>
+      </w:r>
+      <w:r>
+        <w:br/>
+      </w:r>
+      <w:r>
+        <w:rPr>
+          <w:rStyle w:val="NormalTok"/>
+        </w:rPr>
+        <w:t xml:space="preserve">detect </w:t>
+      </w:r>
+      <w:r>
+        <w:rPr>
+          <w:rStyle w:val="OperatorTok"/>
+        </w:rPr>
+        <w:t xml:space="preserve">=</w:t>
+      </w:r>
+      <w:r>
+        <w:rPr>
+          <w:rStyle w:val="NormalTok"/>
+        </w:rPr>
+        <w:t xml:space="preserve"> </w:t>
+      </w:r>
+      <w:r>
+        <w:rPr>
+          <w:rStyle w:val="StringTok"/>
+        </w:rPr>
+        <w:t xml:space="preserve">'hole'</w:t>
+      </w:r>
+      <w:r>
+        <w:br/>
+      </w:r>
+      <w:r>
+        <w:rPr>
+          <w:rStyle w:val="NormalTok"/>
+        </w:rPr>
+        <w:t xml:space="preserve">image_batch_size </w:t>
+      </w:r>
+      <w:r>
+        <w:rPr>
+          <w:rStyle w:val="OperatorTok"/>
+        </w:rPr>
+        <w:t xml:space="preserve">=</w:t>
+      </w:r>
+      <w:r>
+        <w:rPr>
+          <w:rStyle w:val="NormalTok"/>
+        </w:rPr>
+        <w:t xml:space="preserve"> </w:t>
+      </w:r>
+      <w:r>
+        <w:rPr>
+          <w:rStyle w:val="DecValTok"/>
+        </w:rPr>
+        <w:t xml:space="preserve">300</w:t>
+      </w:r>
+      <w:r>
+        <w:br/>
+      </w:r>
+      <w:r>
+        <w:br/>
+      </w:r>
+      <w:r>
+        <w:rPr>
+          <w:rStyle w:val="NormalTok"/>
+        </w:rPr>
+        <w:t xml:space="preserve">PROJECT_DESTINATION </w:t>
+      </w:r>
+      <w:r>
+        <w:rPr>
+          <w:rStyle w:val="OperatorTok"/>
+        </w:rPr>
+        <w:t xml:space="preserve">=</w:t>
+      </w:r>
+      <w:r>
+        <w:rPr>
+          <w:rStyle w:val="NormalTok"/>
+        </w:rPr>
+        <w:t xml:space="preserve"> os.path.join(</w:t>
+      </w:r>
+      <w:r>
+        <w:rPr>
+          <w:rStyle w:val="StringTok"/>
+        </w:rPr>
+        <w:t xml:space="preserve">'TensorflowObjectDetectionAPI'</w:t>
+      </w:r>
+      <w:r>
+        <w:rPr>
+          <w:rStyle w:val="NormalTok"/>
+        </w:rPr>
+        <w:t xml:space="preserve">,</w:t>
+      </w:r>
+      <w:r>
+        <w:br/>
+      </w:r>
+      <w:r>
+        <w:rPr>
+          <w:rStyle w:val="NormalTok"/>
+        </w:rPr>
+        <w:t xml:space="preserve">                                   </w:t>
+      </w:r>
+      <w:r>
+        <w:rPr>
+          <w:rStyle w:val="StringTok"/>
+        </w:rPr>
+        <w:t xml:space="preserve">'mydataset'</w:t>
+      </w:r>
+      <w:r>
+        <w:rPr>
+          <w:rStyle w:val="NormalTok"/>
+        </w:rPr>
+        <w:t xml:space="preserve">)</w:t>
+      </w:r>
+      <w:r>
+        <w:br/>
+      </w:r>
+      <w:r>
+        <w:rPr>
+          <w:rStyle w:val="NormalTok"/>
+        </w:rPr>
+        <w:t xml:space="preserve">XML_SAMPLE_PATH </w:t>
+      </w:r>
+      <w:r>
+        <w:rPr>
+          <w:rStyle w:val="OperatorTok"/>
+        </w:rPr>
+        <w:t xml:space="preserve">=</w:t>
+      </w:r>
+      <w:r>
+        <w:rPr>
+          <w:rStyle w:val="NormalTok"/>
+        </w:rPr>
+        <w:t xml:space="preserve"> os.path.join(</w:t>
+      </w:r>
+      <w:r>
+        <w:rPr>
+          <w:rStyle w:val="StringTok"/>
+        </w:rPr>
+        <w:t xml:space="preserve">'TensorflowObjectDetectionAPI'</w:t>
+      </w:r>
+      <w:r>
+        <w:rPr>
+          <w:rStyle w:val="NormalTok"/>
+        </w:rPr>
+        <w:t xml:space="preserve">,</w:t>
+      </w:r>
+      <w:r>
+        <w:br/>
+      </w:r>
+      <w:r>
+        <w:rPr>
+          <w:rStyle w:val="NormalTok"/>
+        </w:rPr>
+        <w:t xml:space="preserve">                               </w:t>
+      </w:r>
+      <w:r>
+        <w:rPr>
+          <w:rStyle w:val="StringTok"/>
+        </w:rPr>
+        <w:t xml:space="preserve">'sample.xml'</w:t>
+      </w:r>
+      <w:r>
+        <w:rPr>
+          <w:rStyle w:val="NormalTok"/>
+        </w:rPr>
+        <w:t xml:space="preserve">)</w:t>
+      </w:r>
+      <w:r>
+        <w:br/>
+      </w:r>
+      <w:r>
+        <w:rPr>
+          <w:rStyle w:val="CommentTok"/>
+        </w:rPr>
+        <w:t xml:space="preserve"># Generate UUID list</w:t>
+      </w:r>
+      <w:r>
+        <w:br/>
+      </w:r>
+      <w:r>
+        <w:rPr>
+          <w:rStyle w:val="NormalTok"/>
+        </w:rPr>
+        <w:t xml:space="preserve">generate_uuid_list </w:t>
+      </w:r>
+      <w:r>
+        <w:rPr>
+          <w:rStyle w:val="OperatorTok"/>
+        </w:rPr>
+        <w:t xml:space="preserve">=</w:t>
+      </w:r>
+      <w:r>
+        <w:rPr>
+          <w:rStyle w:val="NormalTok"/>
+        </w:rPr>
+        <w:t xml:space="preserve"> [</w:t>
+      </w:r>
+      <w:r>
+        <w:rPr>
+          <w:rStyle w:val="BuiltInTok"/>
+        </w:rPr>
+        <w:t xml:space="preserve">str</w:t>
+      </w:r>
+      <w:r>
+        <w:rPr>
+          <w:rStyle w:val="NormalTok"/>
+        </w:rPr>
+        <w:t xml:space="preserve">(uuid.uuid4().</w:t>
+      </w:r>
+      <w:r>
+        <w:rPr>
+          <w:rStyle w:val="BuiltInTok"/>
+        </w:rPr>
+        <w:t xml:space="preserve">int</w:t>
+      </w:r>
+      <w:r>
+        <w:rPr>
+          <w:rStyle w:val="NormalTok"/>
+        </w:rPr>
+        <w:t xml:space="preserve">) </w:t>
+      </w:r>
+      <w:r>
+        <w:br/>
+      </w:r>
+      <w:r>
+        <w:rPr>
+          <w:rStyle w:val="NormalTok"/>
+        </w:rPr>
+        <w:t xml:space="preserve">                      </w:t>
+      </w:r>
+      <w:r>
+        <w:rPr>
+          <w:rStyle w:val="ControlFlowTok"/>
+        </w:rPr>
+        <w:t xml:space="preserve">for</w:t>
+      </w:r>
+      <w:r>
+        <w:rPr>
+          <w:rStyle w:val="NormalTok"/>
+        </w:rPr>
+        <w:t xml:space="preserve"> i </w:t>
+      </w:r>
+      <w:r>
+        <w:rPr>
+          <w:rStyle w:val="KeywordTok"/>
+        </w:rPr>
+        <w:t xml:space="preserve">in</w:t>
+      </w:r>
+      <w:r>
+        <w:rPr>
+          <w:rStyle w:val="NormalTok"/>
+        </w:rPr>
+        <w:t xml:space="preserve"> </w:t>
+      </w:r>
+      <w:r>
+        <w:rPr>
+          <w:rStyle w:val="BuiltInTok"/>
+        </w:rPr>
+        <w:t xml:space="preserve">range</w:t>
+      </w:r>
+      <w:r>
+        <w:rPr>
+          <w:rStyle w:val="NormalTok"/>
+        </w:rPr>
+        <w:t xml:space="preserve">(image_batch_size)]</w:t>
+      </w:r>
+      <w:r>
+        <w:br/>
+      </w:r>
+      <w:r>
+        <w:br/>
+      </w:r>
+      <w:r>
+        <w:rPr>
+          <w:rStyle w:val="CommentTok"/>
+        </w:rPr>
+        <w:t xml:space="preserve"># CreateXML file</w:t>
+      </w:r>
+      <w:r>
+        <w:br/>
+      </w:r>
+      <w:r>
+        <w:rPr>
+          <w:rStyle w:val="ControlFlowTok"/>
+        </w:rPr>
+        <w:t xml:space="preserve">for</w:t>
+      </w:r>
+      <w:r>
+        <w:rPr>
+          <w:rStyle w:val="NormalTok"/>
+        </w:rPr>
+        <w:t xml:space="preserve"> n </w:t>
+      </w:r>
+      <w:r>
+        <w:rPr>
+          <w:rStyle w:val="KeywordTok"/>
+        </w:rPr>
+        <w:t xml:space="preserve">in</w:t>
+      </w:r>
+      <w:r>
+        <w:rPr>
+          <w:rStyle w:val="NormalTok"/>
+        </w:rPr>
+        <w:t xml:space="preserve"> </w:t>
+      </w:r>
+      <w:r>
+        <w:rPr>
+          <w:rStyle w:val="BuiltInTok"/>
+        </w:rPr>
+        <w:t xml:space="preserve">range</w:t>
+      </w:r>
+      <w:r>
+        <w:rPr>
+          <w:rStyle w:val="NormalTok"/>
+        </w:rPr>
+        <w:t xml:space="preserve">(image_batch_size):</w:t>
+      </w:r>
+      <w:r>
+        <w:br/>
+      </w:r>
+      <w:r>
+        <w:rPr>
+          <w:rStyle w:val="NormalTok"/>
+        </w:rPr>
+        <w:t xml:space="preserve">    destination </w:t>
+      </w:r>
+      <w:r>
+        <w:rPr>
+          <w:rStyle w:val="OperatorTok"/>
+        </w:rPr>
+        <w:t xml:space="preserve">=</w:t>
+      </w:r>
+      <w:r>
+        <w:rPr>
+          <w:rStyle w:val="NormalTok"/>
+        </w:rPr>
+        <w:t xml:space="preserve"> os.path.join(PROJECT_DESTINATION,</w:t>
+      </w:r>
+      <w:r>
+        <w:br/>
+      </w:r>
+      <w:r>
+        <w:rPr>
+          <w:rStyle w:val="NormalTok"/>
+        </w:rPr>
+        <w:t xml:space="preserve">          detect</w:t>
+      </w:r>
+      <w:r>
+        <w:rPr>
+          <w:rStyle w:val="OperatorTok"/>
+        </w:rPr>
+        <w:t xml:space="preserve">+</w:t>
+      </w:r>
+      <w:r>
+        <w:rPr>
+          <w:rStyle w:val="StringTok"/>
+        </w:rPr>
+        <w:t xml:space="preserve">'.'</w:t>
+      </w:r>
+      <w:r>
+        <w:rPr>
+          <w:rStyle w:val="OperatorTok"/>
+        </w:rPr>
+        <w:t xml:space="preserve">+</w:t>
+      </w:r>
+      <w:r>
+        <w:rPr>
+          <w:rStyle w:val="StringTok"/>
+        </w:rPr>
+        <w:t xml:space="preserve">'</w:t>
+      </w:r>
+      <w:r>
+        <w:rPr>
+          <w:rStyle w:val="SpecialCharTok"/>
+        </w:rPr>
+        <w:t xml:space="preserve">{}</w:t>
+      </w:r>
+      <w:r>
+        <w:rPr>
+          <w:rStyle w:val="StringTok"/>
+        </w:rPr>
+        <w:t xml:space="preserve">.xml'</w:t>
+      </w:r>
+      <w:r>
+        <w:rPr>
+          <w:rStyle w:val="NormalTok"/>
+        </w:rPr>
+        <w:t xml:space="preserve">.</w:t>
+      </w:r>
+      <w:r>
+        <w:rPr>
+          <w:rStyle w:val="BuiltInTok"/>
+        </w:rPr>
+        <w:t xml:space="preserve">format</w:t>
+      </w:r>
+      <w:r>
+        <w:rPr>
+          <w:rStyle w:val="NormalTok"/>
+        </w:rPr>
+        <w:t xml:space="preserve">(generate_uuid_list[n]))</w:t>
+      </w:r>
+      <w:r>
+        <w:br/>
+      </w:r>
+      <w:r>
+        <w:rPr>
+          <w:rStyle w:val="NormalTok"/>
+        </w:rPr>
+        <w:t xml:space="preserve">    shutil.copy(XML_SAMPLE_PATH,destination)</w:t>
+      </w:r>
+      <w:r>
+        <w:br/>
+      </w:r>
+      <w:r>
+        <w:br/>
+      </w:r>
+      <w:r>
+        <w:rPr>
+          <w:rStyle w:val="CommentTok"/>
+        </w:rPr>
+        <w:t xml:space="preserve"># Check if defined model name exist </w:t>
+      </w:r>
+      <w:r>
+        <w:br/>
+      </w:r>
+      <w:r>
+        <w:rPr>
+          <w:rStyle w:val="CommentTok"/>
+        </w:rPr>
+        <w:t xml:space="preserve">#(Useful when we collect extra data after first collecting)</w:t>
+      </w:r>
+      <w:r>
+        <w:br/>
+      </w:r>
+      <w:r>
+        <w:rPr>
+          <w:rStyle w:val="ControlFlowTok"/>
+        </w:rPr>
+        <w:t xml:space="preserve">if</w:t>
+      </w:r>
+      <w:r>
+        <w:rPr>
+          <w:rStyle w:val="NormalTok"/>
+        </w:rPr>
+        <w:t xml:space="preserve"> </w:t>
+      </w:r>
+      <w:r>
+        <w:rPr>
+          <w:rStyle w:val="KeywordTok"/>
+        </w:rPr>
+        <w:t xml:space="preserve">not</w:t>
+      </w:r>
+      <w:r>
+        <w:rPr>
+          <w:rStyle w:val="NormalTok"/>
+        </w:rPr>
+        <w:t xml:space="preserve"> os.path.exists(PROJECT_DESTINATION):</w:t>
+      </w:r>
+      <w:r>
+        <w:br/>
+      </w:r>
+      <w:r>
+        <w:rPr>
+          <w:rStyle w:val="NormalTok"/>
+        </w:rPr>
+        <w:t xml:space="preserve">  </w:t>
+      </w:r>
+      <w:r>
+        <w:rPr>
+          <w:rStyle w:val="OperatorTok"/>
+        </w:rPr>
+        <w:t xml:space="preserve">!</w:t>
+      </w:r>
+      <w:r>
+        <w:rPr>
+          <w:rStyle w:val="NormalTok"/>
+        </w:rPr>
+        <w:t xml:space="preserve">mkdir {PROJECT_DESTINATION}</w:t>
+      </w:r>
+      <w:r>
+        <w:br/>
+      </w:r>
+      <w:r>
+        <w:br/>
+      </w:r>
+      <w:r>
+        <w:rPr>
+          <w:rStyle w:val="NormalTok"/>
+        </w:rPr>
+        <w:t xml:space="preserve">RTSP </w:t>
+      </w:r>
+      <w:r>
+        <w:rPr>
+          <w:rStyle w:val="OperatorTok"/>
+        </w:rPr>
+        <w:t xml:space="preserve">=</w:t>
+      </w:r>
+      <w:r>
+        <w:rPr>
+          <w:rStyle w:val="NormalTok"/>
+        </w:rPr>
+        <w:t xml:space="preserve"> os.environ.get(</w:t>
+      </w:r>
+      <w:r>
+        <w:rPr>
+          <w:rStyle w:val="StringTok"/>
+        </w:rPr>
+        <w:t xml:space="preserve">'RTSP_ADDRESS'</w:t>
+      </w:r>
+      <w:r>
+        <w:rPr>
+          <w:rStyle w:val="NormalTok"/>
+        </w:rPr>
+        <w:t xml:space="preserve">)</w:t>
+      </w:r>
+      <w:r>
+        <w:br/>
+      </w:r>
+      <w:r>
+        <w:rPr>
+          <w:rStyle w:val="NormalTok"/>
+        </w:rPr>
+        <w:t xml:space="preserve">cap </w:t>
+      </w:r>
+      <w:r>
+        <w:rPr>
+          <w:rStyle w:val="OperatorTok"/>
+        </w:rPr>
+        <w:t xml:space="preserve">=</w:t>
+      </w:r>
+      <w:r>
+        <w:rPr>
+          <w:rStyle w:val="NormalTok"/>
+        </w:rPr>
+        <w:t xml:space="preserve"> cv2.VideoCapture(</w:t>
+      </w:r>
+      <w:r>
+        <w:rPr>
+          <w:rStyle w:val="DecValTok"/>
+        </w:rPr>
+        <w:t xml:space="preserve">0</w:t>
+      </w:r>
+      <w:r>
+        <w:rPr>
+          <w:rStyle w:val="NormalTok"/>
+        </w:rPr>
+        <w:t xml:space="preserve">)</w:t>
+      </w:r>
+      <w:r>
+        <w:br/>
+      </w:r>
+      <w:r>
+        <w:br/>
+      </w:r>
+      <w:r>
+        <w:rPr>
+          <w:rStyle w:val="ControlFlowTok"/>
+        </w:rPr>
+        <w:t xml:space="preserve">for</w:t>
+      </w:r>
+      <w:r>
+        <w:rPr>
+          <w:rStyle w:val="NormalTok"/>
+        </w:rPr>
+        <w:t xml:space="preserve"> n </w:t>
+      </w:r>
+      <w:r>
+        <w:rPr>
+          <w:rStyle w:val="KeywordTok"/>
+        </w:rPr>
+        <w:t xml:space="preserve">in</w:t>
+      </w:r>
+      <w:r>
+        <w:rPr>
+          <w:rStyle w:val="NormalTok"/>
+        </w:rPr>
+        <w:t xml:space="preserve"> </w:t>
+      </w:r>
+      <w:r>
+        <w:rPr>
+          <w:rStyle w:val="BuiltInTok"/>
+        </w:rPr>
+        <w:t xml:space="preserve">range</w:t>
+      </w:r>
+      <w:r>
+        <w:rPr>
+          <w:rStyle w:val="NormalTok"/>
+        </w:rPr>
+        <w:t xml:space="preserve">(image_batch_size):</w:t>
+      </w:r>
+      <w:r>
+        <w:br/>
+      </w:r>
+      <w:r>
+        <w:rPr>
+          <w:rStyle w:val="NormalTok"/>
+        </w:rPr>
+        <w:t xml:space="preserve">    </w:t>
+      </w:r>
+      <w:r>
+        <w:rPr>
+          <w:rStyle w:val="BuiltInTok"/>
+        </w:rPr>
+        <w:t xml:space="preserve">print</w:t>
+      </w:r>
+      <w:r>
+        <w:rPr>
+          <w:rStyle w:val="NormalTok"/>
+        </w:rPr>
+        <w:t xml:space="preserve">(</w:t>
+      </w:r>
+      <w:r>
+        <w:rPr>
+          <w:rStyle w:val="SpecialStringTok"/>
+        </w:rPr>
+        <w:t xml:space="preserve">f'Nr. </w:t>
+      </w:r>
+      <w:r>
+        <w:rPr>
+          <w:rStyle w:val="SpecialCharTok"/>
+        </w:rPr>
+        <w:t xml:space="preserve">{n}</w:t>
+      </w:r>
+      <w:r>
+        <w:rPr>
+          <w:rStyle w:val="SpecialStringTok"/>
+        </w:rPr>
+        <w:t xml:space="preserve">'</w:t>
+      </w:r>
+      <w:r>
+        <w:rPr>
+          <w:rStyle w:val="NormalTok"/>
+        </w:rPr>
+        <w:t xml:space="preserve">)</w:t>
+      </w:r>
+      <w:r>
+        <w:br/>
+      </w:r>
+      <w:r>
+        <w:rPr>
+          <w:rStyle w:val="NormalTok"/>
+        </w:rPr>
+        <w:t xml:space="preserve">    ret, frame </w:t>
+      </w:r>
+      <w:r>
+        <w:rPr>
+          <w:rStyle w:val="OperatorTok"/>
+        </w:rPr>
+        <w:t xml:space="preserve">=</w:t>
+      </w:r>
+      <w:r>
+        <w:rPr>
+          <w:rStyle w:val="NormalTok"/>
+        </w:rPr>
+        <w:t xml:space="preserve"> cap.read()</w:t>
+      </w:r>
+      <w:r>
+        <w:br/>
+      </w:r>
+      <w:r>
+        <w:rPr>
+          <w:rStyle w:val="NormalTok"/>
+        </w:rPr>
+        <w:t xml:space="preserve">    imgname </w:t>
+      </w:r>
+      <w:r>
+        <w:rPr>
+          <w:rStyle w:val="OperatorTok"/>
+        </w:rPr>
+        <w:t xml:space="preserve">=</w:t>
+      </w:r>
+      <w:r>
+        <w:rPr>
+          <w:rStyle w:val="NormalTok"/>
+        </w:rPr>
+        <w:t xml:space="preserve"> os.path.join(PROJECT_DESTINATION,</w:t>
+      </w:r>
+      <w:r>
+        <w:br/>
+      </w:r>
+      <w:r>
+        <w:rPr>
+          <w:rStyle w:val="NormalTok"/>
+        </w:rPr>
+        <w:t xml:space="preserve">      detect</w:t>
+      </w:r>
+      <w:r>
+        <w:rPr>
+          <w:rStyle w:val="OperatorTok"/>
+        </w:rPr>
+        <w:t xml:space="preserve">+</w:t>
+      </w:r>
+      <w:r>
+        <w:rPr>
+          <w:rStyle w:val="StringTok"/>
+        </w:rPr>
+        <w:t xml:space="preserve">'.'</w:t>
+      </w:r>
+      <w:r>
+        <w:rPr>
+          <w:rStyle w:val="OperatorTok"/>
+        </w:rPr>
+        <w:t xml:space="preserve">+</w:t>
+      </w:r>
+      <w:r>
+        <w:rPr>
+          <w:rStyle w:val="StringTok"/>
+        </w:rPr>
+        <w:t xml:space="preserve">'</w:t>
+      </w:r>
+      <w:r>
+        <w:rPr>
+          <w:rStyle w:val="SpecialCharTok"/>
+        </w:rPr>
+        <w:t xml:space="preserve">{}</w:t>
+      </w:r>
+      <w:r>
+        <w:rPr>
+          <w:rStyle w:val="StringTok"/>
+        </w:rPr>
+        <w:t xml:space="preserve">.jpg'</w:t>
+      </w:r>
+      <w:r>
+        <w:rPr>
+          <w:rStyle w:val="NormalTok"/>
+        </w:rPr>
+        <w:t xml:space="preserve">.</w:t>
+      </w:r>
+      <w:r>
+        <w:rPr>
+          <w:rStyle w:val="BuiltInTok"/>
+        </w:rPr>
+        <w:t xml:space="preserve">format</w:t>
+      </w:r>
+      <w:r>
+        <w:rPr>
+          <w:rStyle w:val="NormalTok"/>
+        </w:rPr>
+        <w:t xml:space="preserve">(generate_uuid_list[n]))</w:t>
+      </w:r>
+      <w:r>
+        <w:br/>
+      </w:r>
+      <w:r>
+        <w:rPr>
+          <w:rStyle w:val="NormalTok"/>
+        </w:rPr>
+        <w:t xml:space="preserve">    cv2.imwrite(imgname, frame[</w:t>
+      </w:r>
+      <w:r>
+        <w:rPr>
+          <w:rStyle w:val="DecValTok"/>
+        </w:rPr>
+        <w:t xml:space="preserve">320</w:t>
+      </w:r>
+      <w:r>
+        <w:rPr>
+          <w:rStyle w:val="NormalTok"/>
+        </w:rPr>
+        <w:t xml:space="preserve">:</w:t>
+      </w:r>
+      <w:r>
+        <w:rPr>
+          <w:rStyle w:val="DecValTok"/>
+        </w:rPr>
+        <w:t xml:space="preserve">370</w:t>
+      </w:r>
+      <w:r>
+        <w:rPr>
+          <w:rStyle w:val="NormalTok"/>
+        </w:rPr>
+        <w:t xml:space="preserve">,</w:t>
+      </w:r>
+      <w:r>
+        <w:rPr>
+          <w:rStyle w:val="DecValTok"/>
+        </w:rPr>
+        <w:t xml:space="preserve">310</w:t>
+      </w:r>
+      <w:r>
+        <w:rPr>
+          <w:rStyle w:val="NormalTok"/>
+        </w:rPr>
+        <w:t xml:space="preserve">:</w:t>
+      </w:r>
+      <w:r>
+        <w:rPr>
+          <w:rStyle w:val="DecValTok"/>
+        </w:rPr>
+        <w:t xml:space="preserve">600</w:t>
+      </w:r>
+      <w:r>
+        <w:rPr>
+          <w:rStyle w:val="NormalTok"/>
+        </w:rPr>
+        <w:t xml:space="preserve">])</w:t>
+      </w:r>
+      <w:r>
+        <w:br/>
+      </w:r>
+      <w:r>
+        <w:rPr>
+          <w:rStyle w:val="NormalTok"/>
+        </w:rPr>
+        <w:t xml:space="preserve">    cv2.imshow(</w:t>
+      </w:r>
+      <w:r>
+        <w:rPr>
+          <w:rStyle w:val="StringTok"/>
+        </w:rPr>
+        <w:t xml:space="preserve">'frame'</w:t>
+      </w:r>
+      <w:r>
+        <w:rPr>
+          <w:rStyle w:val="NormalTok"/>
+        </w:rPr>
+        <w:t xml:space="preserve">, frame[</w:t>
+      </w:r>
+      <w:r>
+        <w:rPr>
+          <w:rStyle w:val="DecValTok"/>
+        </w:rPr>
+        <w:t xml:space="preserve">320</w:t>
+      </w:r>
+      <w:r>
+        <w:rPr>
+          <w:rStyle w:val="NormalTok"/>
+        </w:rPr>
+        <w:t xml:space="preserve">:</w:t>
+      </w:r>
+      <w:r>
+        <w:rPr>
+          <w:rStyle w:val="DecValTok"/>
+        </w:rPr>
+        <w:t xml:space="preserve">370</w:t>
+      </w:r>
+      <w:r>
+        <w:rPr>
+          <w:rStyle w:val="NormalTok"/>
+        </w:rPr>
+        <w:t xml:space="preserve">,</w:t>
+      </w:r>
+      <w:r>
+        <w:rPr>
+          <w:rStyle w:val="DecValTok"/>
+        </w:rPr>
+        <w:t xml:space="preserve">310</w:t>
+      </w:r>
+      <w:r>
+        <w:rPr>
+          <w:rStyle w:val="NormalTok"/>
+        </w:rPr>
+        <w:t xml:space="preserve">:</w:t>
+      </w:r>
+      <w:r>
+        <w:rPr>
+          <w:rStyle w:val="DecValTok"/>
+        </w:rPr>
+        <w:t xml:space="preserve">600</w:t>
+      </w:r>
+      <w:r>
+        <w:rPr>
+          <w:rStyle w:val="NormalTok"/>
+        </w:rPr>
+        <w:t xml:space="preserve">])</w:t>
+      </w:r>
+      <w:r>
+        <w:br/>
+      </w:r>
+      <w:r>
+        <w:rPr>
+          <w:rStyle w:val="NormalTok"/>
+        </w:rPr>
+        <w:t xml:space="preserve">    time.sleep(</w:t>
+      </w:r>
+      <w:r>
+        <w:rPr>
+          <w:rStyle w:val="DecValTok"/>
+        </w:rPr>
+        <w:t xml:space="preserve">1</w:t>
+      </w:r>
+      <w:r>
+        <w:rPr>
+          <w:rStyle w:val="NormalTok"/>
+        </w:rPr>
+        <w:t xml:space="preserve">)</w:t>
+      </w:r>
+      <w:r>
+        <w:br/>
+      </w:r>
+      <w:r>
+        <w:rPr>
+          <w:rStyle w:val="NormalTok"/>
+        </w:rPr>
+        <w:t xml:space="preserve">    </w:t>
+      </w:r>
+      <w:r>
+        <w:rPr>
+          <w:rStyle w:val="ControlFlowTok"/>
+        </w:rPr>
+        <w:t xml:space="preserve">if</w:t>
+      </w:r>
+      <w:r>
+        <w:rPr>
+          <w:rStyle w:val="NormalTok"/>
+        </w:rPr>
+        <w:t xml:space="preserve"> cv2.waitKey(</w:t>
+      </w:r>
+      <w:r>
+        <w:rPr>
+          <w:rStyle w:val="DecValTok"/>
+        </w:rPr>
+        <w:t xml:space="preserve">1</w:t>
+      </w:r>
+      <w:r>
+        <w:rPr>
+          <w:rStyle w:val="NormalTok"/>
+        </w:rPr>
+        <w:t xml:space="preserve">) </w:t>
+      </w:r>
+      <w:r>
+        <w:rPr>
+          <w:rStyle w:val="OperatorTok"/>
+        </w:rPr>
+        <w:t xml:space="preserve">&amp;</w:t>
+      </w:r>
+      <w:r>
+        <w:rPr>
+          <w:rStyle w:val="NormalTok"/>
+        </w:rPr>
+        <w:t xml:space="preserve"> </w:t>
+      </w:r>
+      <w:r>
+        <w:rPr>
+          <w:rStyle w:val="BaseNTok"/>
+        </w:rPr>
+        <w:t xml:space="preserve">0xFF</w:t>
+      </w:r>
+      <w:r>
+        <w:rPr>
+          <w:rStyle w:val="NormalTok"/>
+        </w:rPr>
+        <w:t xml:space="preserve"> </w:t>
+      </w:r>
+      <w:r>
+        <w:rPr>
+          <w:rStyle w:val="OperatorTok"/>
+        </w:rPr>
+        <w:t xml:space="preserve">==</w:t>
+      </w:r>
+      <w:r>
+        <w:rPr>
+          <w:rStyle w:val="NormalTok"/>
+        </w:rPr>
+        <w:t xml:space="preserve"> </w:t>
+      </w:r>
+      <w:r>
+        <w:rPr>
+          <w:rStyle w:val="BuiltInTok"/>
+        </w:rPr>
+        <w:t xml:space="preserve">ord</w:t>
+      </w:r>
+      <w:r>
+        <w:rPr>
+          <w:rStyle w:val="NormalTok"/>
+        </w:rPr>
+        <w:t xml:space="preserve">(</w:t>
+      </w:r>
+      <w:r>
+        <w:rPr>
+          <w:rStyle w:val="StringTok"/>
+        </w:rPr>
+        <w:t xml:space="preserve">'q'</w:t>
+      </w:r>
+      <w:r>
+        <w:rPr>
+          <w:rStyle w:val="NormalTok"/>
+        </w:rPr>
+        <w:t xml:space="preserve">):</w:t>
+      </w:r>
+      <w:r>
+        <w:br/>
+      </w:r>
+      <w:r>
+        <w:rPr>
+          <w:rStyle w:val="NormalTok"/>
+        </w:rPr>
+        <w:t xml:space="preserve">        </w:t>
+      </w:r>
+      <w:r>
+        <w:rPr>
+          <w:rStyle w:val="ControlFlowTok"/>
+        </w:rPr>
+        <w:t xml:space="preserve">break</w:t>
+      </w:r>
+      <w:r>
+        <w:br/>
+      </w:r>
+      <w:r>
+        <w:rPr>
+          <w:rStyle w:val="NormalTok"/>
+        </w:rPr>
+        <w:t xml:space="preserve">cap.release()</w:t>
+      </w:r>
+      <w:r>
+        <w:br/>
+      </w:r>
+      <w:r>
+        <w:rPr>
+          <w:rStyle w:val="NormalTok"/>
+        </w:rPr>
+        <w:t xml:space="preserve">cv2.destroyAllWindows()</w:t>
+      </w:r>
+    </w:p>
+    <w:p>
+      <w:r>
+        <w:br w:type="page"/>
+      </w:r>
+    </w:p>
+    <w:bookmarkEnd w:id="83"/>
+    <w:bookmarkStart w:id="87" w:name="wstępne-przetworzenie"/>
+    <w:p>
+      <w:pPr>
+        <w:pStyle w:val="Heading3"/>
+      </w:pPr>
+      <w:r>
+        <w:t xml:space="preserve">Wstępne przetworzenie</w:t>
+      </w:r>
+    </w:p>
+    <w:p>
+      <w:pPr>
+        <w:pStyle w:val="FirstParagraph"/>
+      </w:pPr>
+      <w:r>
+        <w:t xml:space="preserve">Model może być wygenerowany prawidłowo tylko i wyłącznie w przypadku gdy dane podczas całego procesu uczenia będą zgeneralizowane co oznacza, że muszą przedstawiać stan obiektu w jak największej liczbie wariantów oraz kombinacji. Wyzwanie polega na tym, że podczas procesu gromadzenia danych, wszystkie zgromadzone informacje różnią się od siebie nieznacznie co może powodować możliwość wystąpienia zjawiska opisywanego w literaturze jako</w:t>
+      </w:r>
+      <w:r>
+        <w:t xml:space="preserve"> </w:t>
+      </w:r>
+      <w:r>
+        <w:rPr>
+          <w:iCs/>
+          <w:i/>
+        </w:rPr>
+        <w:t xml:space="preserve">overfitting</w:t>
+      </w:r>
+      <w:r>
+        <w:t xml:space="preserve">. Oznacza to, że model może być dobrze dopasowany do danych na których bazował podczas nauki, jednak w przypadku gdy na jego podejscie zostanie podany obraz w nieco innym oświetleniu lub orientacji otrzymany wynik będzie znacząco różny od oczekiwanego. W celu uniknięcia opisanego zjawiska stosuje się zabieg znany jako</w:t>
+      </w:r>
+      <w:r>
+        <w:t xml:space="preserve"> </w:t>
+      </w:r>
+      <w:r>
+        <w:rPr>
+          <w:iCs/>
+          <w:i/>
+        </w:rPr>
+        <w:t xml:space="preserve">Data Augmentation</w:t>
+      </w:r>
+      <w:r>
+        <w:t xml:space="preserve"> </w:t>
+      </w:r>
+      <w:r>
+        <w:t xml:space="preserve">polegający na sztucznym zwiększeniu dostępnych informacji poprzez dodatkowe operacje wykonywane na obrazie. Szeroki pakiet rozwiązań w tym zakresie oferuje platforma Roboflow, która w darmowej wersji posiada ograniczenie do trzykrotnego zwiększenia dostępnych informacji oraz posiada górny limit w postacji obługi maksymalnie tysiąca obrazów co jest wystarczające do otrzymania modelu, który będzie wykrywał obiekty w sposób poprawny. W ramach darmowej licencji możemy wykonywać operacje takie jak: zmienianie poziomu nasycenia kolorów, translacje obrazu o wektor, dodanie ziarnistości, zmiana ekspozycji świetlnej. Poniżej widnieje okno z operacjami wykonanymi dla dostarczonych zdjęć wraz z anotacjami w postaci plików XML.</w:t>
+      </w:r>
+    </w:p>
+    <w:p>
+      <w:pPr>
+        <w:pStyle w:val="BodyText"/>
+      </w:pPr>
+      <w:r>
+        <w:t xml:space="preserve">(</w:t>
+      </w:r>
+      <w:r>
+        <w:t xml:space="preserve">“Roboflow,”</w:t>
+      </w:r>
+      <w:r>
+        <w:t xml:space="preserve"> </w:t>
+      </w:r>
+      <w:r>
+        <w:t xml:space="preserve">n.d.)</w:t>
+      </w:r>
+    </w:p>
+    <w:p>
+      <w:pPr>
+        <w:pStyle w:val="CaptionedFigure"/>
+      </w:pPr>
+      <w:r>
+        <w:drawing>
+          <wp:inline>
+            <wp:extent cx="4445000" cy="2425700"/>
+            <wp:effectExtent b="0" l="0" r="0" t="0"/>
+            <wp:docPr descr="Data Augmentation w oparciu o platformę Roboflow" title="" id="1" name="Picture"/>
+            <a:graphic>
+              <a:graphicData uri="http://schemas.openxmlformats.org/drawingml/2006/picture">
+                <pic:pic>
+                  <pic:nvPicPr>
+                    <pic:cNvPr descr="./DATA/Images_to_Thesis/roboflow_aug.jpg" id="0" name="Picture"/>
+                    <pic:cNvPicPr>
+                      <a:picLocks noChangeArrowheads="1" noChangeAspect="1"/>
+                    </pic:cNvPicPr>
+                  </pic:nvPicPr>
+                  <pic:blipFill>
+                    <a:blip r:embed="rId84"/>
+                    <a:stretch>
+                      <a:fillRect/>
+                    </a:stretch>
+                  </pic:blipFill>
+                  <pic:spPr bwMode="auto">
+                    <a:xfrm>
+                      <a:off x="0" y="0"/>
+                      <a:ext cx="4445000" cy="2425700"/>
+                    </a:xfrm>
+                    <a:prstGeom prst="rect">
+                      <a:avLst/>
+                    </a:prstGeom>
+                    <a:noFill/>
+                    <a:ln w="9525">
+                      <a:noFill/>
+                      <a:headEnd/>
+                      <a:tailEnd/>
+                    </a:ln>
+                  </pic:spPr>
+                </pic:pic>
+              </a:graphicData>
+            </a:graphic>
+          </wp:inline>
+        </w:drawing>
+      </w:r>
+    </w:p>
+    <w:p>
+      <w:pPr>
+        <w:pStyle w:val="ImageCaption"/>
+      </w:pPr>
+      <w:r>
+        <w:t xml:space="preserve">Data Augmentation w oparciu o platformę Roboflow</w:t>
+      </w:r>
+    </w:p>
+    <w:p>
+      <w:r>
+        <w:br w:type="page"/>
+      </w:r>
+    </w:p>
+    <w:p>
+      <w:pPr>
+        <w:pStyle w:val="BodyText"/>
+      </w:pPr>
+      <w:r>
+        <w:t xml:space="preserve">Dodatkową zaletą wykorzystanej platformy jest możliwość eksportowania danych z wykorzystaniem pakieru</w:t>
+      </w:r>
+      <w:r>
+        <w:t xml:space="preserve"> </w:t>
+      </w:r>
+      <w:r>
+        <w:rPr>
+          <w:iCs/>
+          <w:i/>
+        </w:rPr>
+        <w:t xml:space="preserve">curl</w:t>
+      </w:r>
+      <w:r>
+        <w:t xml:space="preserve"> </w:t>
+      </w:r>
+      <w:r>
+        <w:t xml:space="preserve">do postaci w formacie</w:t>
+      </w:r>
+      <w:r>
+        <w:t xml:space="preserve"> </w:t>
+      </w:r>
+      <w:r>
+        <w:rPr>
+          <w:iCs/>
+          <w:i/>
+        </w:rPr>
+        <w:t xml:space="preserve">TFRecords</w:t>
+      </w:r>
+      <w:r>
+        <w:t xml:space="preserve">, który jest podstawową jednostką nośną informacji przy wykorzystaniu zarówno biblioteki TensorFlow jak i TensorFlow Object Detection API. Gotowe pliki zawierają wszystkie potrzebne infromacje do odtworzenia zarówno wykrywanych obiektów jak i ich etykiet.</w:t>
+      </w:r>
+    </w:p>
+    <w:p>
+      <w:pPr>
+        <w:pStyle w:val="CaptionedFigure"/>
+      </w:pPr>
+      <w:r>
+        <w:drawing>
+          <wp:inline>
+            <wp:extent cx="4883150" cy="3854450"/>
+            <wp:effectExtent b="0" l="0" r="0" t="0"/>
+            <wp:docPr descr="Eksportowanie danych z platformy Roboflow" title="" id="1" name="Picture"/>
+            <a:graphic>
+              <a:graphicData uri="http://schemas.openxmlformats.org/drawingml/2006/picture">
+                <pic:pic>
+                  <pic:nvPicPr>
+                    <pic:cNvPr descr="./DATA/Images_to_Thesis/data_export_roboflow.jpg" id="0" name="Picture"/>
+                    <pic:cNvPicPr>
+                      <a:picLocks noChangeArrowheads="1" noChangeAspect="1"/>
+                    </pic:cNvPicPr>
+                  </pic:nvPicPr>
+                  <pic:blipFill>
+                    <a:blip r:embed="rId85"/>
+                    <a:stretch>
+                      <a:fillRect/>
+                    </a:stretch>
+                  </pic:blipFill>
+                  <pic:spPr bwMode="auto">
+                    <a:xfrm>
+                      <a:off x="0" y="0"/>
+                      <a:ext cx="4883150" cy="3854450"/>
+                    </a:xfrm>
+                    <a:prstGeom prst="rect">
+                      <a:avLst/>
+                    </a:prstGeom>
+                    <a:noFill/>
+                    <a:ln w="9525">
+                      <a:noFill/>
+                      <a:headEnd/>
+                      <a:tailEnd/>
+                    </a:ln>
+                  </pic:spPr>
+                </pic:pic>
+              </a:graphicData>
+            </a:graphic>
+          </wp:inline>
+        </w:drawing>
+      </w:r>
+    </w:p>
+    <w:p>
+      <w:pPr>
+        <w:pStyle w:val="ImageCaption"/>
+      </w:pPr>
+      <w:r>
+        <w:t xml:space="preserve">Eksportowanie danych z platformy Roboflow</w:t>
+      </w:r>
+    </w:p>
+    <w:p>
+      <w:pPr>
+        <w:pStyle w:val="BodyText"/>
+      </w:pPr>
+      <w:r>
+        <w:t xml:space="preserve">Dodatkowym wyzwaniem jest konieczność wykrywania otworów, które na zdjęciu można wpisać w prostokąt o bokach 10x10 pikseli. Identyfikacja niewielkich elementów jest szeroko znanym problemem występującym między innymi podczas analizowania zdjęć satelitarnych czy podczas wykrywania osób w tłumie. Przez ostatnie lata zostało powstało kilka sposób, które w znaczy sposób mogą poprawić rezultat działania programu. Najprostszą czynnością jaką można wykonać jest zwiększenie rozdzielczości kamery, która przechwytuje obraz. To rowiązanie niesie jednak za sobą poważne kosekwencje w postacji możliwych opóźnień w relacji program-kamera spowodowanych niewystarczającą przepustowością łącza. Parametr rozdzielczości został dobrany na samym początku i nie ma możliwości jego zwiększenia bez negatywnego wpływu na kolejne etapy przetwarzania. Innym sposobem na rozwiązanie takiego problemu jest podzielenie zdjęcia na mniejsze mniejsze fragmenty oraz analizowanie ich osobno po czym na końcu należy złączyć wszystkie informacje w całość. Poniżej przedstawiona zostaje idea pomysłu</w:t>
+      </w:r>
+      <w:r>
+        <w:t xml:space="preserve"> </w:t>
+      </w:r>
+      <w:r>
+        <w:t xml:space="preserve">(F. Ozge Unel Open Access Workshop Paper)</w:t>
+      </w:r>
+      <w:r>
+        <w:t xml:space="preserve">.</w:t>
+      </w:r>
+    </w:p>
+    <w:p>
+      <w:r>
+        <w:br w:type="page"/>
+      </w:r>
+    </w:p>
+    <w:p>
+      <w:pPr>
+        <w:pStyle w:val="CaptionedFigure"/>
+      </w:pPr>
+      <w:r>
+        <w:drawing>
+          <wp:inline>
+            <wp:extent cx="5334000" cy="1853589"/>
+            <wp:effectExtent b="0" l="0" r="0" t="0"/>
+            <wp:docPr descr="Wykrywanie niewielkich elementów metodą dzielenia obrazu" title="" id="1" name="Picture"/>
+            <a:graphic>
+              <a:graphicData uri="http://schemas.openxmlformats.org/drawingml/2006/picture">
+                <pic:pic>
+                  <pic:nvPicPr>
+                    <pic:cNvPr descr="./DATA/Images_to_Thesis/small_objects.jpg" id="0" name="Picture"/>
+                    <pic:cNvPicPr>
+                      <a:picLocks noChangeArrowheads="1" noChangeAspect="1"/>
+                    </pic:cNvPicPr>
+                  </pic:nvPicPr>
+                  <pic:blipFill>
+                    <a:blip r:embed="rId86"/>
+                    <a:stretch>
+                      <a:fillRect/>
+                    </a:stretch>
+                  </pic:blipFill>
+                  <pic:spPr bwMode="auto">
+                    <a:xfrm>
+                      <a:off x="0" y="0"/>
+                      <a:ext cx="5334000" cy="1853589"/>
+                    </a:xfrm>
+                    <a:prstGeom prst="rect">
+                      <a:avLst/>
+                    </a:prstGeom>
+                    <a:noFill/>
+                    <a:ln w="9525">
+                      <a:noFill/>
+                      <a:headEnd/>
+                      <a:tailEnd/>
+                    </a:ln>
+                  </pic:spPr>
+                </pic:pic>
+              </a:graphicData>
+            </a:graphic>
+          </wp:inline>
+        </w:drawing>
+      </w:r>
+    </w:p>
+    <w:p>
+      <w:pPr>
+        <w:pStyle w:val="ImageCaption"/>
+      </w:pPr>
+      <w:r>
+        <w:t xml:space="preserve">Wykrywanie niewielkich elementów metodą dzielenia obrazu</w:t>
+      </w:r>
+    </w:p>
+    <w:p>
+      <w:pPr>
+        <w:pStyle w:val="BodyText"/>
+      </w:pPr>
+      <w:r>
+        <w:t xml:space="preserve">Wykonanie takiej operacji jest jednak dość skomplikowane pod względem implementacyjnym, ponieważ dla poszczególnych fragmentów układu powstają nowe układy współrzędnych, dla których wartości etykiet nie pokrywają się z obszarami zdefiniowanymi w plikach XML. Można jednak wyciąganąć wniosek z takiego podejścia, że maksymalne ograniczenie obszaru powoduje procentowy wzrost udziału powierzchni, która podlegać będzie wykryciu co z kolei podnosi skuteczność stosowanych algorytmów. Wiedza wstępna o obiekcie pozwala jednak stwterdzić, że wykrywane elementy znajdują się w niewielkiej odległości od siebie, wieć należy wyłącznie maksymalnie ograniczyć obszar wykrywania. Biorąć pod uwagę przytoczone właściwości, fragment kodu odpowiadający za przetrzenie obrazu z kamery (sekcja z OpenCV) został dobrany w taki sposób aby maksymalnie ograniczać przestrzeń pracy. Do sieci neuronowej zwracane są zaten wyłącznie wyseparowane fragmenty zawierące najważniejsze elementy.</w:t>
+      </w:r>
+    </w:p>
+    <w:p>
+      <w:r>
+        <w:br w:type="page"/>
+      </w:r>
+    </w:p>
+    <w:bookmarkEnd w:id="87"/>
+    <w:bookmarkStart w:id="89" w:name="Xe1a0f2a1c97d467f523b3fee9373886966462e6"/>
+    <w:p>
+      <w:pPr>
+        <w:pStyle w:val="Heading3"/>
+      </w:pPr>
+      <w:r>
+        <w:t xml:space="preserve">Wybór modelu bazowego w oparciu o framework TenrorFlow Object Detection API</w:t>
+      </w:r>
+    </w:p>
+    <w:p>
+      <w:pPr>
+        <w:pStyle w:val="CaptionedFigure"/>
+      </w:pPr>
+      <w:r>
+        <w:drawing>
+          <wp:inline>
+            <wp:extent cx="5067300" cy="3340100"/>
+            <wp:effectExtent b="0" l="0" r="0" t="0"/>
+            <wp:docPr descr="Tensorflow Object Detection API" title="" id="1" name="Picture"/>
+            <a:graphic>
+              <a:graphicData uri="http://schemas.openxmlformats.org/drawingml/2006/picture">
+                <pic:pic>
+                  <pic:nvPicPr>
+                    <pic:cNvPr descr="./DATA/Images_to_Thesis/tensorflow_object_detection_api.jpg" id="0" name="Picture"/>
+                    <pic:cNvPicPr>
+                      <a:picLocks noChangeArrowheads="1" noChangeAspect="1"/>
+                    </pic:cNvPicPr>
+                  </pic:nvPicPr>
+                  <pic:blipFill>
+                    <a:blip r:embed="rId88"/>
+                    <a:stretch>
+                      <a:fillRect/>
+                    </a:stretch>
+                  </pic:blipFill>
+                  <pic:spPr bwMode="auto">
+                    <a:xfrm>
+                      <a:off x="0" y="0"/>
+                      <a:ext cx="5067300" cy="3340100"/>
+                    </a:xfrm>
+                    <a:prstGeom prst="rect">
+                      <a:avLst/>
+                    </a:prstGeom>
+                    <a:noFill/>
+                    <a:ln w="9525">
+                      <a:noFill/>
+                      <a:headEnd/>
+                      <a:tailEnd/>
+                    </a:ln>
+                  </pic:spPr>
+                </pic:pic>
+              </a:graphicData>
+            </a:graphic>
+          </wp:inline>
+        </w:drawing>
+      </w:r>
+    </w:p>
+    <w:p>
+      <w:pPr>
+        <w:pStyle w:val="ImageCaption"/>
+      </w:pPr>
+      <w:r>
+        <w:t xml:space="preserve">Tensorflow Object Detection API</w:t>
+      </w:r>
+    </w:p>
+    <w:p>
+      <w:pPr>
+        <w:pStyle w:val="BodyText"/>
+      </w:pPr>
+      <w:r>
+        <w:rPr>
+          <w:bCs/>
+          <w:b/>
+        </w:rPr>
+        <w:t xml:space="preserve">TensorFlow Object Detection API</w:t>
+      </w:r>
+      <w:r>
+        <w:t xml:space="preserve"> </w:t>
+      </w:r>
+      <w:r>
+        <w:t xml:space="preserve">jest biblioteką działającą w oparciu o framework</w:t>
+      </w:r>
+      <w:r>
+        <w:t xml:space="preserve"> </w:t>
+      </w:r>
+      <w:r>
+        <w:rPr>
+          <w:iCs/>
+          <w:i/>
+        </w:rPr>
+        <w:t xml:space="preserve">TensorFlow</w:t>
+      </w:r>
+      <w:r>
+        <w:t xml:space="preserve">, która umożliwia tworzenie, trenowanie oraz wystawianie modeli do fazy produkcyjnej w oparciu o wykrywanie oraz identyfikację wielu obiektów z pojedyńczego zdjęcia. Wykrywane elementy mogą być zdefiniowane różnych kategoriach. Pakiet umożliwia pełną współpracę z bibliotekami typu</w:t>
+      </w:r>
+      <w:r>
+        <w:t xml:space="preserve"> </w:t>
+      </w:r>
+      <w:r>
+        <w:rPr>
+          <w:iCs/>
+          <w:i/>
+        </w:rPr>
+        <w:t xml:space="preserve">Computer Vision</w:t>
+      </w:r>
+      <w:r>
+        <w:t xml:space="preserve"> </w:t>
+      </w:r>
+      <w:r>
+        <w:t xml:space="preserve">(w tym</w:t>
+      </w:r>
+      <w:r>
+        <w:t xml:space="preserve"> </w:t>
+      </w:r>
+      <w:r>
+        <w:rPr>
+          <w:iCs/>
+          <w:i/>
+        </w:rPr>
+        <w:t xml:space="preserve">OpenCV</w:t>
+      </w:r>
+      <w:r>
+        <w:t xml:space="preserve">). Użytkownik otrzymuje dostęp do zaimplementowanych algorytmów (</w:t>
+      </w:r>
+      <w:r>
+        <w:rPr>
+          <w:iCs/>
+          <w:i/>
+        </w:rPr>
+        <w:t xml:space="preserve">SSD</w:t>
+      </w:r>
+      <w:r>
+        <w:t xml:space="preserve">,</w:t>
+      </w:r>
+      <w:r>
+        <w:t xml:space="preserve"> </w:t>
+      </w:r>
+      <w:r>
+        <w:rPr>
+          <w:iCs/>
+          <w:i/>
+        </w:rPr>
+        <w:t xml:space="preserve">Faster R-CNN</w:t>
+      </w:r>
+      <w:r>
+        <w:t xml:space="preserve">), które wystarczy jedynie przetrenować dla własnych danych otrzymując w ten sposób wagi połączeń między neuronami dla zdefiniowanego problemu. Głównym aspektem przy wyborze odpowiedniego modelu jest kompromis między wydajnością a dokładnością. W przypadku gdy chcemy wykrywać obiekty w czasie rzeczywistym w oparciu o sprzęt z niskimi parametrami należy pogodzić się z faktem, że prezycja może znacząco odbiegać od wartości oczekiwanej. Programista określając strukturę sieci powinien posiadać informację na jakim sprzęcie aplikacja będzie wykonywana co pozwoli na znalezienie odpowiedniego kompromisu w relacji wydajność-dokładność.</w:t>
+      </w:r>
+    </w:p>
+    <w:p>
+      <w:r>
+        <w:br w:type="page"/>
+      </w:r>
+    </w:p>
+    <w:bookmarkEnd w:id="89"/>
+    <w:bookmarkStart w:id="90" w:name="budowa-modelu"/>
+    <w:p>
+      <w:pPr>
+        <w:pStyle w:val="Heading3"/>
+      </w:pPr>
+      <w:r>
+        <w:t xml:space="preserve">Budowa modelu</w:t>
+      </w:r>
+    </w:p>
+    <w:p>
+      <w:pPr>
+        <w:pStyle w:val="FirstParagraph"/>
+      </w:pPr>
+      <w:r>
+        <w:t xml:space="preserve">Ze względu na ograniczenia sprzętowe operacja trenowania modelu wykonana została w oparciu o środowisko</w:t>
+      </w:r>
+      <w:r>
+        <w:t xml:space="preserve"> </w:t>
+      </w:r>
+      <w:r>
+        <w:rPr>
+          <w:iCs/>
+          <w:i/>
+        </w:rPr>
+        <w:t xml:space="preserve">Colab</w:t>
+      </w:r>
+      <w:r>
+        <w:t xml:space="preserve">, które jest chmurowym odpowiednikiem oprogramowania</w:t>
+      </w:r>
+      <w:r>
+        <w:t xml:space="preserve"> </w:t>
+      </w:r>
+      <w:r>
+        <w:rPr>
+          <w:iCs/>
+          <w:i/>
+        </w:rPr>
+        <w:t xml:space="preserve">Jupyter</w:t>
+      </w:r>
+      <w:r>
+        <w:t xml:space="preserve">. Aplikacja umożliwia bezpośrednie połączenie z dyskiem oferowanym przez firmę Google, co przy odpowiedniej konfiguracji umożliwia automatyczną synchronizację z plikami znajdującymi się lokalnie na komputerze. Należy jednak mieć na uwadze, że wszystkie operacje zarządzania plikami są wykonywane w oparciu o serwer chmurowy co skutkuje koniecznością zastosowania poleceń zgodnych z formatem systemu Linux. Po odpowiedniej konfiguracji oraz zainstalowaniu wszystkich potrzebnych bibliotek. Funkcje oraz klasy stosowane podczas całego procesu wykorzystane zostały w oparciu o materiały dostarczone przez producenta</w:t>
+      </w:r>
+      <w:r>
+        <w:t xml:space="preserve"> </w:t>
+      </w:r>
+      <w:r>
+        <w:t xml:space="preserve">(Huang J CVPR 2017)</w:t>
+      </w:r>
+      <w:r>
+        <w:t xml:space="preserve">.</w:t>
+      </w:r>
+    </w:p>
+    <w:bookmarkEnd w:id="90"/>
+    <w:bookmarkStart w:id="93" w:name="ocena-modelu"/>
+    <w:p>
+      <w:pPr>
+        <w:pStyle w:val="Heading3"/>
+      </w:pPr>
+      <w:r>
+        <w:t xml:space="preserve">Ocena modelu</w:t>
+      </w:r>
+    </w:p>
+    <w:p>
+      <w:pPr>
+        <w:pStyle w:val="FirstParagraph"/>
+      </w:pPr>
+      <w:r>
+        <w:rPr>
+          <w:bCs/>
+          <w:b/>
+        </w:rPr>
+        <w:t xml:space="preserve">TensorBoard</w:t>
+      </w:r>
+      <w:r>
+        <w:t xml:space="preserve"> </w:t>
+      </w:r>
+      <w:r>
+        <w:t xml:space="preserve">jest interaktywną nakładką działającą w oparciu o bibliotekę TensorFlow. Umożliwia uzytkownikom śledzenie na bieżąco parametrów takich jak funkcje strat, dokładność badanego modelu. Dla problemu klasyfikacji oraz wykrywania narzędzie wybiera losowo wybrane zdjęcia z częsci testowej oraz prezentuje aktualne rezultaty otrzymywane przez program. W oparciu o dodatkowe funkcjonalności możemy projektować sieć zmieniając liczbę warstw oraz obserowować zmiany na bieżąco w przyjazny dla użytkownika sposób graficzny. Istnieje również możliwość testowania algorytmów polegających na klasteryzacji poszczególnych danych grupując je odpowiednio w grupy bazując na algorytmach, które możemy modyfikować równolegle do wykonywania programu. Platforma umożliwia eksplorację danych różnego rodzaju wliczając w to dane tekstowe, obrazy czy nawet pliki dźwiękowe</w:t>
+      </w:r>
+      <w:r>
+        <w:t xml:space="preserve"> </w:t>
+      </w:r>
+      <w:r>
+        <w:t xml:space="preserve">(</w:t>
+      </w:r>
+      <w:r>
+        <w:t xml:space="preserve">“TensorBoard,”</w:t>
+      </w:r>
+      <w:r>
+        <w:t xml:space="preserve"> </w:t>
+      </w:r>
+      <w:r>
+        <w:t xml:space="preserve">n.d.)</w:t>
+      </w:r>
+      <w:r>
+        <w:t xml:space="preserve">. Poniżej zaprezentowane zostały zrzuty ekranu z podsumowania wygenerowane w oparciu o</w:t>
+      </w:r>
+      <w:r>
+        <w:t xml:space="preserve"> </w:t>
+      </w:r>
+      <w:r>
+        <w:rPr>
+          <w:iCs/>
+          <w:i/>
+        </w:rPr>
+        <w:t xml:space="preserve">TensorBoard</w:t>
+      </w:r>
+      <w:r>
+        <w:t xml:space="preserve">.</w:t>
+      </w:r>
+    </w:p>
+    <w:p>
+      <w:r>
+        <w:br w:type="page"/>
+      </w:r>
+    </w:p>
+    <w:p>
+      <w:pPr>
+        <w:pStyle w:val="BodyText"/>
+      </w:pPr>
+      <w:r>
+        <w:drawing>
+          <wp:inline>
+            <wp:extent cx="5334000" cy="2355182"/>
+            <wp:effectExtent b="0" l="0" r="0" t="0"/>
+            <wp:docPr descr="Ocena modelu w postaci liczbowej" title="" id="1" name="Picture"/>
+            <a:graphic>
+              <a:graphicData uri="http://schemas.openxmlformats.org/drawingml/2006/picture">
+                <pic:pic>
+                  <pic:nvPicPr>
+                    <pic:cNvPr descr="./DATA/Images_to_Thesis/training.jpg" id="0" name="Picture"/>
+                    <pic:cNvPicPr>
+                      <a:picLocks noChangeArrowheads="1" noChangeAspect="1"/>
+                    </pic:cNvPicPr>
+                  </pic:nvPicPr>
+                  <pic:blipFill>
+                    <a:blip r:embed="rId91"/>
+                    <a:stretch>
+                      <a:fillRect/>
+                    </a:stretch>
+                  </pic:blipFill>
+                  <pic:spPr bwMode="auto">
+                    <a:xfrm>
+                      <a:off x="0" y="0"/>
+                      <a:ext cx="5334000" cy="2355182"/>
+                    </a:xfrm>
+                    <a:prstGeom prst="rect">
+                      <a:avLst/>
+                    </a:prstGeom>
+                    <a:noFill/>
+                    <a:ln w="9525">
+                      <a:noFill/>
+                      <a:headEnd/>
+                      <a:tailEnd/>
+                    </a:ln>
+                  </pic:spPr>
+                </pic:pic>
+              </a:graphicData>
+            </a:graphic>
+          </wp:inline>
+        </w:drawing>
+      </w:r>
+      <w:r>
+        <w:t xml:space="preserve"> </w:t>
+      </w:r>
+      <w:r>
+        <w:drawing>
+          <wp:inline>
+            <wp:extent cx="5334000" cy="3467925"/>
+            <wp:effectExtent b="0" l="0" r="0" t="0"/>
+            <wp:docPr descr="Ocena modelu w postaci graficznej" title="" id="1" name="Picture"/>
+            <a:graphic>
+              <a:graphicData uri="http://schemas.openxmlformats.org/drawingml/2006/picture">
+                <pic:pic>
+                  <pic:nvPicPr>
+                    <pic:cNvPr descr="./DATA/Images_to_Thesis/training_graph.jpg" id="0" name="Picture"/>
+                    <pic:cNvPicPr>
+                      <a:picLocks noChangeArrowheads="1" noChangeAspect="1"/>
+                    </pic:cNvPicPr>
+                  </pic:nvPicPr>
+                  <pic:blipFill>
+                    <a:blip r:embed="rId92"/>
+                    <a:stretch>
+                      <a:fillRect/>
+                    </a:stretch>
+                  </pic:blipFill>
+                  <pic:spPr bwMode="auto">
+                    <a:xfrm>
+                      <a:off x="0" y="0"/>
+                      <a:ext cx="5334000" cy="3467925"/>
+                    </a:xfrm>
+                    <a:prstGeom prst="rect">
+                      <a:avLst/>
+                    </a:prstGeom>
+                    <a:noFill/>
+                    <a:ln w="9525">
+                      <a:noFill/>
+                      <a:headEnd/>
+                      <a:tailEnd/>
+                    </a:ln>
+                  </pic:spPr>
+                </pic:pic>
+              </a:graphicData>
+            </a:graphic>
+          </wp:inline>
+        </w:drawing>
+      </w:r>
+    </w:p>
+    <w:p>
+      <w:r>
+        <w:br w:type="page"/>
+      </w:r>
+    </w:p>
+    <w:p>
+      <w:pPr>
+        <w:pStyle w:val="BodyText"/>
+      </w:pPr>
+      <w:r>
+        <w:t xml:space="preserve">Ocena poprawności wykonanego modelu została wykonana w oparciu o proces dwuetapowy. W pierwszej częsci zostały przedstawione wartości w postaci numerycznej uzyskane podczas procesu uczenia. Wartość iteracji wynosi ponad 50 tysięcy i została ona wybrana w sposób ekperymentalny poprzez ostawienie dużej wartości wykonywanych pętli a jednoczenie zwracanie odpowiedzi układu co określoną liczbę iteracji. W tym celu wykorzystany również został parametr postępu modelu (</w:t>
+      </w:r>
+      <w:r>
+        <w:rPr>
+          <w:iCs/>
+          <w:i/>
+        </w:rPr>
+        <w:t xml:space="preserve">learning rate</w:t>
+      </w:r>
+      <w:r>
+        <w:t xml:space="preserve">) określający progres jaki został uczyniony od czasu ostatniej wykonywanej oceny. Jeżeli wartość ta będzie już niewielka można zatrzymać wykonywaną symulacje oraz wyekportować otrzymany model. Na podstawie otrymanych grafik można stwierdzić, że największa dynamika występuje podczas pierwszych 20 tysięcy iteracji, natomiast potem model uczy się już wolniej. Ważniejszym aspektem jest jednak ocena w oparciu o praktyczne wykrywanie obiektów co zostało przedstawione powyżej. Kolorem czerownym zostały zaznaczone elementy, które zostały dostarczone do procesu uczenia. Zielona obwiednia oznacza wykryte elementy z bazy testowej, która nie miała dostępu do sieci w trakcie uczenia co pozwoliło zachować generalizacje modelu. Zgodnie z załączonymi grafikami wszystkie elementy zostały wykryte w sposób poprawny co oznacza, że sieć została poprawnie skonfiguwowana oraz odpowiednio reaguje na dane, które wcześniej nie były dostarczone na jej wejście.</w:t>
+      </w:r>
+    </w:p>
+    <w:p>
+      <w:r>
+        <w:br w:type="page"/>
+      </w:r>
+    </w:p>
+    <w:bookmarkEnd w:id="93"/>
+    <w:bookmarkEnd w:id="94"/>
+    <w:bookmarkEnd w:id="95"/>
+    <w:bookmarkStart w:id="96" w:name="możliwości-dalszego-rozwoju-aplikacji"/>
+    <w:p>
+      <w:pPr>
+        <w:pStyle w:val="Heading1"/>
+      </w:pPr>
+      <w:r>
+        <w:t xml:space="preserve">Możliwości dalszego rozwoju aplikacji</w:t>
+      </w:r>
+    </w:p>
+    <w:p>
+      <w:pPr>
+        <w:pStyle w:val="FirstParagraph"/>
+      </w:pPr>
+      <w:r>
+        <w:t xml:space="preserve">Obecnie aplikacja jest w pełni funkcjonalna wyłącznie w postaci desktopowej przy konieczności wcześniejszego instalowania wszystkich potrzebnych bibliotek oraz plików od nich zależnych. W sytacji, gdy program byłby wykonywany tylko i wyłącznie na jednym komputerze taka sytuacja byłaby w pełni akceptowalna. Jednak w przyszłości może się okazać, że różne oddziały firmy będą potrzebować tego samego oprogramowania co może być kłopotliwe jeżeli zaszłaby jakaś zmiana lub aktualizacja. Kluczem do rozwiązania problemu może okazać się aplikacja w postaci przeglądarkowej, gdzie użytkownik będzie wyłącznie personalizował adres wejścia protokołu RTSP dla odpowiednio skonfigurowanej kamery. Kolejną niedogodnością, która powinna zostać rozwiązania jest czas wykonywania analizy pojedyńczej klatki. Na aktualnym etapie problem jest rozwiązywany poprzez wykorzystywanie wydajnej karty graficznej co jednak znacząco zwiększa koszty eksploatacji. Wykorzystanie mniej dokładnego modelu nie daje zadowalających rezultatów co jest obiektem stanowiącym podstawę do dalszego optymalizowania układu. Domyślnie po rozwiązaniu wspomnianych utrudnień aplikacja będzie składać się z dwóch części: wartwy graficznej (</w:t>
+      </w:r>
+      <w:r>
+        <w:rPr>
+          <w:iCs/>
+          <w:i/>
+        </w:rPr>
+        <w:t xml:space="preserve">front end</w:t>
+      </w:r>
+      <w:r>
+        <w:t xml:space="preserve">) oraz logicznej (</w:t>
+      </w:r>
+      <w:r>
+        <w:rPr>
+          <w:iCs/>
+          <w:i/>
+        </w:rPr>
+        <w:t xml:space="preserve">back end</w:t>
+      </w:r>
+      <w:r>
+        <w:t xml:space="preserve">). Pierwsza z nich zbudowana zostanie w oparciu o framework</w:t>
+      </w:r>
+      <w:r>
+        <w:t xml:space="preserve"> </w:t>
+      </w:r>
+      <w:r>
+        <w:rPr>
+          <w:iCs/>
+          <w:i/>
+        </w:rPr>
+        <w:t xml:space="preserve">React</w:t>
+      </w:r>
+      <w:r>
+        <w:t xml:space="preserve">. Wartstwa zarządzająca częścią logiczną będzie jednak dużo większym wyzwaniem, ponieważ bedzie musiała łączyć ze sobą wiele dodatkowych bibliotek i wzrócić odpowiedź układu w postaci pliku JSON jako API, który będzie wizualizowany w oparciu o język Javascript. Pracę z wystawieniem modeli w proces produkcyjny ułatwia narzędzie</w:t>
+      </w:r>
+      <w:r>
+        <w:t xml:space="preserve"> </w:t>
+      </w:r>
+      <w:r>
+        <w:rPr>
+          <w:iCs/>
+          <w:i/>
+        </w:rPr>
+        <w:t xml:space="preserve">Tensorflow Servings</w:t>
+      </w:r>
+      <w:r>
+        <w:t xml:space="preserve">, które wymaga jednak znajomości takich narzędzi</w:t>
+      </w:r>
+      <w:r>
+        <w:t xml:space="preserve"> </w:t>
+      </w:r>
+      <w:r>
+        <w:rPr>
+          <w:iCs/>
+          <w:i/>
+        </w:rPr>
+        <w:t xml:space="preserve">Kuternates</w:t>
+      </w:r>
+      <w:r>
+        <w:t xml:space="preserve"> </w:t>
+      </w:r>
+      <w:r>
+        <w:t xml:space="preserve">oraz obsługę</w:t>
+      </w:r>
+      <w:r>
+        <w:t xml:space="preserve"> </w:t>
+      </w:r>
+      <w:r>
+        <w:rPr>
+          <w:iCs/>
+          <w:i/>
+        </w:rPr>
+        <w:t xml:space="preserve">Google Cloud Platform</w:t>
+      </w:r>
+      <w:r>
+        <w:t xml:space="preserve">. Aplikacja pobiera plik zdjęciowy a następnie wzraca odpowiedź w postacji JSON z wykrytymy elementami oraz wartościami procentowymi określającymi pradwopodobieństwo wykrytych obiektów. Jako środowisko obsługujące dodatkowe rozwiązania zastosowany zostanie framework</w:t>
+      </w:r>
+      <w:r>
+        <w:t xml:space="preserve"> </w:t>
+      </w:r>
+      <w:r>
+        <w:rPr>
+          <w:iCs/>
+          <w:i/>
+        </w:rPr>
+        <w:t xml:space="preserve">Django</w:t>
+      </w:r>
+      <w:r>
+        <w:t xml:space="preserve"> </w:t>
+      </w:r>
+      <w:r>
+        <w:t xml:space="preserve">oraz</w:t>
+      </w:r>
+      <w:r>
+        <w:t xml:space="preserve"> </w:t>
+      </w:r>
+      <w:r>
+        <w:rPr>
+          <w:iCs/>
+          <w:i/>
+        </w:rPr>
+        <w:t xml:space="preserve">Django REST</w:t>
+      </w:r>
+      <w:r>
+        <w:t xml:space="preserve"> </w:t>
+      </w:r>
+      <w:r>
+        <w:t xml:space="preserve">który umożliwia łącznie baz danych z zewnętrznymi API w oparciu o język Python.</w:t>
+      </w:r>
+    </w:p>
+    <w:p>
+      <w:r>
+        <w:br w:type="page"/>
+      </w:r>
+    </w:p>
+    <w:bookmarkEnd w:id="96"/>
+    <w:bookmarkStart w:id="132" w:name="bibliografia"/>
+    <w:p>
+      <w:pPr>
+        <w:pStyle w:val="Heading1"/>
+      </w:pPr>
+      <w:r>
         <w:t xml:space="preserve">Bibliografia</w:t>
       </w:r>
     </w:p>
-    <w:bookmarkStart w:id="91" w:name="refs"/>
-    <w:bookmarkStart w:id="81" w:name="ref-ColorConversion"/>
+    <w:bookmarkStart w:id="131" w:name="refs"/>
+    <w:bookmarkStart w:id="98" w:name="ref-OpenCV_about"/>
     <w:p>
       <w:pPr>
         <w:pStyle w:val="Bibliography"/>
@@ -7410,12 +10109,42 @@
         <w:t xml:space="preserve"> </w:t>
       </w:r>
       <w:r>
-        <w:t xml:space="preserve">“[1] Image Color Conversions.”</w:t>
-      </w:r>
-      <w:r>
-        <w:t xml:space="preserve"> </w:t>
-      </w:r>
-      <w:hyperlink r:id="rId80">
+        <w:t xml:space="preserve">“[1] OpenCV About.”</w:t>
+      </w:r>
+      <w:r>
+        <w:t xml:space="preserve"> </w:t>
+      </w:r>
+      <w:hyperlink r:id="rId97">
+        <w:r>
+          <w:rPr>
+            <w:rStyle w:val="Hyperlink"/>
+          </w:rPr>
+          <w:t xml:space="preserve">https://opencv.org/about/</w:t>
+        </w:r>
+      </w:hyperlink>
+      <w:r>
+        <w:t xml:space="preserve">.</w:t>
+      </w:r>
+    </w:p>
+    <w:bookmarkEnd w:id="98"/>
+    <w:bookmarkStart w:id="100" w:name="ref-ColorConversion"/>
+    <w:p>
+      <w:pPr>
+        <w:pStyle w:val="Bibliography"/>
+      </w:pPr>
+      <w:r>
+        <w:t xml:space="preserve">[2]. n.d.a.</w:t>
+      </w:r>
+      <w:r>
+        <w:t xml:space="preserve"> </w:t>
+      </w:r>
+      <w:r>
+        <w:t xml:space="preserve">“[2] Image Color Conversions.”</w:t>
+      </w:r>
+      <w:r>
+        <w:t xml:space="preserve"> </w:t>
+      </w:r>
+      <w:hyperlink r:id="rId99">
         <w:r>
           <w:rPr>
             <w:rStyle w:val="Hyperlink"/>
@@ -7427,25 +10156,115 @@
         <w:t xml:space="preserve">.</w:t>
       </w:r>
     </w:p>
-    <w:bookmarkEnd w:id="81"/>
-    <w:bookmarkStart w:id="83" w:name="ref-Blurring2"/>
+    <w:bookmarkEnd w:id="100"/>
+    <w:bookmarkStart w:id="102" w:name="ref-Conda"/>
     <w:p>
       <w:pPr>
         <w:pStyle w:val="Bibliography"/>
       </w:pPr>
       <w:r>
-        <w:t xml:space="preserve">[2]. n.d.</w:t>
-      </w:r>
-      <w:r>
-        <w:t xml:space="preserve"> </w:t>
-      </w:r>
-      <w:r>
-        <w:t xml:space="preserve">“[2] Tutorial_gausian_median_blur_bilateral_filter.”</w:t>
-      </w:r>
-      <w:r>
-        <w:t xml:space="preserve"> </w:t>
-      </w:r>
-      <w:hyperlink r:id="rId82">
+        <w:t xml:space="preserve">———. n.d.b.</w:t>
+      </w:r>
+      <w:r>
+        <w:t xml:space="preserve"> </w:t>
+      </w:r>
+      <w:r>
+        <w:t xml:space="preserve">“Conda Environment.”</w:t>
+      </w:r>
+      <w:r>
+        <w:t xml:space="preserve"> </w:t>
+      </w:r>
+      <w:hyperlink r:id="rId101">
+        <w:r>
+          <w:rPr>
+            <w:rStyle w:val="Hyperlink"/>
+          </w:rPr>
+          <w:t xml:space="preserve">https://docs.conda.io/en/latest/</w:t>
+        </w:r>
+      </w:hyperlink>
+      <w:r>
+        <w:t xml:space="preserve">.</w:t>
+      </w:r>
+    </w:p>
+    <w:bookmarkEnd w:id="102"/>
+    <w:bookmarkStart w:id="104" w:name="ref-Colab"/>
+    <w:p>
+      <w:pPr>
+        <w:pStyle w:val="Bibliography"/>
+      </w:pPr>
+      <w:r>
+        <w:t xml:space="preserve">———. n.d.c.</w:t>
+      </w:r>
+      <w:r>
+        <w:t xml:space="preserve"> </w:t>
+      </w:r>
+      <w:r>
+        <w:t xml:space="preserve">“Google Colaboratory.”</w:t>
+      </w:r>
+      <w:r>
+        <w:t xml:space="preserve"> </w:t>
+      </w:r>
+      <w:hyperlink r:id="rId103">
+        <w:r>
+          <w:rPr>
+            <w:rStyle w:val="Hyperlink"/>
+          </w:rPr>
+          <w:t xml:space="preserve">https://colab.research.google.com/?utm_source=scs-index</w:t>
+        </w:r>
+      </w:hyperlink>
+      <w:r>
+        <w:t xml:space="preserve">.</w:t>
+      </w:r>
+    </w:p>
+    <w:bookmarkEnd w:id="104"/>
+    <w:bookmarkStart w:id="106" w:name="ref-Jupyter"/>
+    <w:p>
+      <w:pPr>
+        <w:pStyle w:val="Bibliography"/>
+      </w:pPr>
+      <w:r>
+        <w:t xml:space="preserve">———. n.d.d.</w:t>
+      </w:r>
+      <w:r>
+        <w:t xml:space="preserve"> </w:t>
+      </w:r>
+      <w:r>
+        <w:t xml:space="preserve">“Jupyter_notebook.”</w:t>
+      </w:r>
+      <w:r>
+        <w:t xml:space="preserve"> </w:t>
+      </w:r>
+      <w:hyperlink r:id="rId105">
+        <w:r>
+          <w:rPr>
+            <w:rStyle w:val="Hyperlink"/>
+          </w:rPr>
+          <w:t xml:space="preserve">https://jupyter.org/about</w:t>
+        </w:r>
+      </w:hyperlink>
+      <w:r>
+        <w:t xml:space="preserve">.</w:t>
+      </w:r>
+    </w:p>
+    <w:bookmarkEnd w:id="106"/>
+    <w:bookmarkStart w:id="108" w:name="ref-Blurring2"/>
+    <w:p>
+      <w:pPr>
+        <w:pStyle w:val="Bibliography"/>
+      </w:pPr>
+      <w:r>
+        <w:t xml:space="preserve">[3]. n.d.</w:t>
+      </w:r>
+      <w:r>
+        <w:t xml:space="preserve"> </w:t>
+      </w:r>
+      <w:r>
+        <w:t xml:space="preserve">“[3] Tutorial_gausian_median_blur_bilateral_filter.”</w:t>
+      </w:r>
+      <w:r>
+        <w:t xml:space="preserve"> </w:t>
+      </w:r>
+      <w:hyperlink r:id="rId107">
         <w:r>
           <w:rPr>
             <w:rStyle w:val="Hyperlink"/>
@@ -7457,13 +10276,149 @@
         <w:t xml:space="preserve">.</w:t>
       </w:r>
     </w:p>
-    <w:bookmarkEnd w:id="83"/>
-    <w:bookmarkStart w:id="85" w:name="ref-Machine_Learning_2"/>
+    <w:bookmarkEnd w:id="108"/>
+    <w:bookmarkStart w:id="110" w:name="ref-CannyEdge"/>
     <w:p>
       <w:pPr>
         <w:pStyle w:val="Bibliography"/>
       </w:pPr>
       <w:r>
+        <w:t xml:space="preserve">“[5] Computer Vision: Canny Edge Detection.”</w:t>
+      </w:r>
+      <w:r>
+        <w:t xml:space="preserve"> </w:t>
+      </w:r>
+      <w:r>
+        <w:t xml:space="preserve">n.d.</w:t>
+      </w:r>
+      <w:r>
+        <w:t xml:space="preserve"> </w:t>
+      </w:r>
+      <w:hyperlink r:id="rId109">
+        <w:r>
+          <w:rPr>
+            <w:rStyle w:val="Hyperlink"/>
+          </w:rPr>
+          <w:t xml:space="preserve">https://docs.opencv.org/3.4/da/d22/tutorial_py_canny.html</w:t>
+        </w:r>
+      </w:hyperlink>
+      <w:r>
+        <w:t xml:space="preserve">.</w:t>
+      </w:r>
+    </w:p>
+    <w:bookmarkEnd w:id="110"/>
+    <w:bookmarkStart w:id="112" w:name="ref-Contours"/>
+    <w:p>
+      <w:pPr>
+        <w:pStyle w:val="Bibliography"/>
+      </w:pPr>
+      <w:r>
+        <w:t xml:space="preserve">“[5] Computer Vision: Contours.”</w:t>
+      </w:r>
+      <w:r>
+        <w:t xml:space="preserve"> </w:t>
+      </w:r>
+      <w:r>
+        <w:t xml:space="preserve">n.d.</w:t>
+      </w:r>
+      <w:r>
+        <w:t xml:space="preserve"> </w:t>
+      </w:r>
+      <w:hyperlink r:id="rId111">
+        <w:r>
+          <w:rPr>
+            <w:rStyle w:val="Hyperlink"/>
+          </w:rPr>
+          <w:t xml:space="preserve">https://docs.opencv.org/3.4/d4/d73/tutorial_py_contours_begin.html</w:t>
+        </w:r>
+      </w:hyperlink>
+      <w:r>
+        <w:t xml:space="preserve">.</w:t>
+      </w:r>
+    </w:p>
+    <w:bookmarkEnd w:id="112"/>
+    <w:bookmarkStart w:id="114" w:name="ref-Dilation"/>
+    <w:p>
+      <w:pPr>
+        <w:pStyle w:val="Bibliography"/>
+      </w:pPr>
+      <w:r>
+        <w:t xml:space="preserve">“[5] Computer Vision: Dilation.”</w:t>
+      </w:r>
+      <w:r>
+        <w:t xml:space="preserve"> </w:t>
+      </w:r>
+      <w:r>
+        <w:t xml:space="preserve">n.d.</w:t>
+      </w:r>
+      <w:r>
+        <w:t xml:space="preserve"> </w:t>
+      </w:r>
+      <w:hyperlink r:id="rId113">
+        <w:r>
+          <w:rPr>
+            <w:rStyle w:val="Hyperlink"/>
+          </w:rPr>
+          <w:t xml:space="preserve">https://docs.opencv.org/3.4/db/df6/tutorial_erosion_dilatation.html</w:t>
+        </w:r>
+      </w:hyperlink>
+      <w:r>
+        <w:t xml:space="preserve">.</w:t>
+      </w:r>
+    </w:p>
+    <w:bookmarkEnd w:id="114"/>
+    <w:bookmarkStart w:id="116" w:name="ref-Threshold"/>
+    <w:p>
+      <w:pPr>
+        <w:pStyle w:val="Bibliography"/>
+      </w:pPr>
+      <w:r>
+        <w:t xml:space="preserve">“[5] Computer Vision: Thresholding.”</w:t>
+      </w:r>
+      <w:r>
+        <w:t xml:space="preserve"> </w:t>
+      </w:r>
+      <w:r>
+        <w:t xml:space="preserve">n.d.</w:t>
+      </w:r>
+      <w:r>
+        <w:t xml:space="preserve"> </w:t>
+      </w:r>
+      <w:hyperlink r:id="rId115">
+        <w:r>
+          <w:rPr>
+            <w:rStyle w:val="Hyperlink"/>
+          </w:rPr>
+          <w:t xml:space="preserve">https://docs.opencv.org/4.x/d7/d4d/tutorial_py_thresholding.html</w:t>
+        </w:r>
+      </w:hyperlink>
+      <w:r>
+        <w:t xml:space="preserve">.</w:t>
+      </w:r>
+    </w:p>
+    <w:bookmarkEnd w:id="116"/>
+    <w:bookmarkStart w:id="117" w:name="ref-gradient"/>
+    <w:p>
+      <w:pPr>
+        <w:pStyle w:val="Bibliography"/>
+      </w:pPr>
+      <w:r>
+        <w:t xml:space="preserve">Bonnin, Rodolfo. Packt Publishing 2016.</w:t>
+      </w:r>
+      <w:r>
+        <w:t xml:space="preserve"> </w:t>
+      </w:r>
+      <w:r>
+        <w:t xml:space="preserve">“Building Machine Learning Projects with TensorFlow-Packt.”</w:t>
+      </w:r>
+    </w:p>
+    <w:bookmarkEnd w:id="117"/>
+    <w:bookmarkStart w:id="119" w:name="ref-Machine_Learning_2"/>
+    <w:p>
+      <w:pPr>
+        <w:pStyle w:val="Bibliography"/>
+      </w:pPr>
+      <w:r>
         <w:t xml:space="preserve">Buds, Tech. Medium 2020.</w:t>
       </w:r>
       <w:r>
@@ -7475,7 +10430,7 @@
       <w:r>
         <w:t xml:space="preserve"> </w:t>
       </w:r>
-      <w:hyperlink r:id="rId84">
+      <w:hyperlink r:id="rId118">
         <w:r>
           <w:rPr>
             <w:rStyle w:val="Hyperlink"/>
@@ -7487,45 +10442,107 @@
         <w:t xml:space="preserve">.</w:t>
       </w:r>
     </w:p>
-    <w:bookmarkEnd w:id="85"/>
-    <w:bookmarkStart w:id="86" w:name="ref-Blurring"/>
+    <w:bookmarkEnd w:id="119"/>
+    <w:bookmarkStart w:id="120" w:name="ref-small_objects"/>
     <w:p>
       <w:pPr>
         <w:pStyle w:val="Bibliography"/>
       </w:pPr>
       <w:r>
-        <w:t xml:space="preserve">Rafael C. Gonzalez, Richard E.Woods [3]. n.d.</w:t>
-      </w:r>
-      <w:r>
-        <w:t xml:space="preserve"> </w:t>
-      </w:r>
-      <w:r>
-        <w:t xml:space="preserve">“[3] Digital Image Processing 4th.”</w:t>
-      </w:r>
-    </w:p>
-    <w:bookmarkEnd w:id="86"/>
-    <w:bookmarkStart w:id="87" w:name="ref-Szeliski1"/>
+        <w:t xml:space="preserve">F. Ozge Unel, Turkey, Burak O. Ozkalaycı Aselsan Inc. Open Access Workshop Paper.</w:t>
+      </w:r>
+      <w:r>
+        <w:t xml:space="preserve"> </w:t>
+      </w:r>
+      <w:r>
+        <w:t xml:space="preserve">“The Power of Tiling for Small Object Detection.”</w:t>
+      </w:r>
+    </w:p>
+    <w:bookmarkEnd w:id="120"/>
+    <w:bookmarkStart w:id="121" w:name="ref-tensorflow_api"/>
     <w:p>
       <w:pPr>
         <w:pStyle w:val="Bibliography"/>
       </w:pPr>
       <w:r>
-        <w:t xml:space="preserve">Richard Szeliski, [4]. Springer 2010.</w:t>
-      </w:r>
-      <w:r>
-        <w:t xml:space="preserve"> </w:t>
-      </w:r>
-      <w:r>
-        <w:t xml:space="preserve">“[4] Computer Vision: Algorithms and Applications.”</w:t>
-      </w:r>
-    </w:p>
-    <w:bookmarkEnd w:id="87"/>
-    <w:bookmarkStart w:id="88" w:name="ref-Tensorflow_1"/>
+        <w:t xml:space="preserve">Huang J, Sun C, Rathod V. CVPR 2017.</w:t>
+      </w:r>
+      <w:r>
+        <w:t xml:space="preserve"> </w:t>
+      </w:r>
+      <w:r>
+        <w:t xml:space="preserve">“Speed/Accuracy Trade-Offs for Modern Convolutional Object Detectors.”</w:t>
+      </w:r>
+    </w:p>
+    <w:bookmarkEnd w:id="121"/>
+    <w:bookmarkStart w:id="122" w:name="ref-Blurring"/>
     <w:p>
       <w:pPr>
         <w:pStyle w:val="Bibliography"/>
       </w:pPr>
       <w:r>
+        <w:t xml:space="preserve">Rafael C. Gonzalez, Richard E.Woods [4]. n.d.</w:t>
+      </w:r>
+      <w:r>
+        <w:t xml:space="preserve"> </w:t>
+      </w:r>
+      <w:r>
+        <w:t xml:space="preserve">“[4] Digital Image Processing 4th.”</w:t>
+      </w:r>
+    </w:p>
+    <w:bookmarkEnd w:id="122"/>
+    <w:bookmarkStart w:id="123" w:name="ref-Szeliski1"/>
+    <w:p>
+      <w:pPr>
+        <w:pStyle w:val="Bibliography"/>
+      </w:pPr>
+      <w:r>
+        <w:t xml:space="preserve">Richard Szeliski, [5]. Springer 2010.</w:t>
+      </w:r>
+      <w:r>
+        <w:t xml:space="preserve"> </w:t>
+      </w:r>
+      <w:r>
+        <w:t xml:space="preserve">“[5] Computer Vision: Algorithms and Applications.”</w:t>
+      </w:r>
+    </w:p>
+    <w:bookmarkEnd w:id="123"/>
+    <w:bookmarkStart w:id="125" w:name="ref-roboflow"/>
+    <w:p>
+      <w:pPr>
+        <w:pStyle w:val="Bibliography"/>
+      </w:pPr>
+      <w:r>
+        <w:t xml:space="preserve">“Roboflow.”</w:t>
+      </w:r>
+      <w:r>
+        <w:t xml:space="preserve"> </w:t>
+      </w:r>
+      <w:r>
+        <w:t xml:space="preserve">n.d.</w:t>
+      </w:r>
+      <w:r>
+        <w:t xml:space="preserve"> </w:t>
+      </w:r>
+      <w:hyperlink r:id="rId124">
+        <w:r>
+          <w:rPr>
+            <w:rStyle w:val="Hyperlink"/>
+          </w:rPr>
+          <w:t xml:space="preserve">https://app.roboflow.com/</w:t>
+        </w:r>
+      </w:hyperlink>
+      <w:r>
+        <w:t xml:space="preserve">.</w:t>
+      </w:r>
+    </w:p>
+    <w:bookmarkEnd w:id="125"/>
+    <w:bookmarkStart w:id="126" w:name="ref-Tensorflow_1"/>
+    <w:p>
+      <w:pPr>
+        <w:pStyle w:val="Bibliography"/>
+      </w:pPr>
+      <w:r>
         <w:t xml:space="preserve">Santanu Pattanayak, [5]. Apress 2017.</w:t>
       </w:r>
       <w:r>
@@ -7535,8 +10552,8 @@
         <w:t xml:space="preserve">“[5] Pro Deep Learning with TensorFlow - a Mathematical Approach to Advanced Artificial Intelligence in Python.”</w:t>
       </w:r>
     </w:p>
-    <w:bookmarkEnd w:id="88"/>
-    <w:bookmarkStart w:id="90" w:name="ref-Machine_Learning_1"/>
+    <w:bookmarkEnd w:id="126"/>
+    <w:bookmarkStart w:id="128" w:name="ref-Machine_Learning_1"/>
     <w:p>
       <w:pPr>
         <w:pStyle w:val="Bibliography"/>
@@ -7553,7 +10570,7 @@
       <w:r>
         <w:t xml:space="preserve"> </w:t>
       </w:r>
-      <w:hyperlink r:id="rId89">
+      <w:hyperlink r:id="rId127">
         <w:r>
           <w:rPr>
             <w:rStyle w:val="Hyperlink"/>
@@ -7565,10 +10582,39 @@
         <w:t xml:space="preserve">.</w:t>
       </w:r>
     </w:p>
-    <w:bookmarkEnd w:id="90"/>
-    <w:bookmarkEnd w:id="91"/>
-    <w:bookmarkEnd w:id="92"/>
-    <w:bookmarkEnd w:id="93"/>
+    <w:bookmarkEnd w:id="128"/>
+    <w:bookmarkStart w:id="130" w:name="ref-tensor_board"/>
+    <w:p>
+      <w:pPr>
+        <w:pStyle w:val="Bibliography"/>
+      </w:pPr>
+      <w:r>
+        <w:t xml:space="preserve">“TensorBoard.”</w:t>
+      </w:r>
+      <w:r>
+        <w:t xml:space="preserve"> </w:t>
+      </w:r>
+      <w:r>
+        <w:t xml:space="preserve">n.d.</w:t>
+      </w:r>
+      <w:r>
+        <w:t xml:space="preserve"> </w:t>
+      </w:r>
+      <w:hyperlink r:id="rId129">
+        <w:r>
+          <w:rPr>
+            <w:rStyle w:val="Hyperlink"/>
+          </w:rPr>
+          <w:t xml:space="preserve">https://www.tensorflow.org/tensorboard</w:t>
+        </w:r>
+      </w:hyperlink>
+      <w:r>
+        <w:t xml:space="preserve">.</w:t>
+      </w:r>
+    </w:p>
+    <w:bookmarkEnd w:id="130"/>
+    <w:bookmarkEnd w:id="131"/>
+    <w:bookmarkEnd w:id="132"/>
     <w:sectPr/>
   </w:body>
 </w:document>

</xml_diff>